<commit_message>
Re-organized folders by creating a replication folder for all the important data and pertinent scripts. Fixed data mistake, re-added datasets, and re-ran the SVM model. Updated the rmarkdown folder for new paths and added data sections to it.
</commit_message>
<xml_diff>
--- a/Draft_April_2022/Full_draft_20220401.docx
+++ b/Draft_April_2022/Full_draft_20220401.docx
@@ -1457,7 +1457,7 @@
         <w:rPr>
           <w:rStyle w:val="VerbatimChar"/>
         </w:rPr>
-        <w:t xml:space="preserve">## initial  value 4402.535721 </w:t>
+        <w:t xml:space="preserve">## initial  value 4416.923092 </w:t>
       </w:r>
       <w:r>
         <w:br/>
@@ -1466,7 +1466,7 @@
         <w:rPr>
           <w:rStyle w:val="VerbatimChar"/>
         </w:rPr>
-        <w:t xml:space="preserve">## iter  10 value 4058.836707</w:t>
+        <w:t xml:space="preserve">## iter  10 value 4017.522240</w:t>
       </w:r>
       <w:r>
         <w:br/>
@@ -1475,7 +1475,7 @@
         <w:rPr>
           <w:rStyle w:val="VerbatimChar"/>
         </w:rPr>
-        <w:t xml:space="preserve">## iter  20 value 3811.217215</w:t>
+        <w:t xml:space="preserve">## iter  20 value 3850.674388</w:t>
       </w:r>
       <w:r>
         <w:br/>
@@ -1484,7 +1484,7 @@
         <w:rPr>
           <w:rStyle w:val="VerbatimChar"/>
         </w:rPr>
-        <w:t xml:space="preserve">## iter  30 value 3697.280446</w:t>
+        <w:t xml:space="preserve">## iter  30 value 3699.438241</w:t>
       </w:r>
       <w:r>
         <w:br/>
@@ -1493,7 +1493,7 @@
         <w:rPr>
           <w:rStyle w:val="VerbatimChar"/>
         </w:rPr>
-        <w:t xml:space="preserve">## iter  40 value 3667.067967</w:t>
+        <w:t xml:space="preserve">## iter  40 value 3676.058797</w:t>
       </w:r>
       <w:r>
         <w:br/>
@@ -1502,7 +1502,7 @@
         <w:rPr>
           <w:rStyle w:val="VerbatimChar"/>
         </w:rPr>
-        <w:t xml:space="preserve">## iter  50 value 3662.904701</w:t>
+        <w:t xml:space="preserve">## iter  50 value 3674.521349</w:t>
       </w:r>
       <w:r>
         <w:br/>
@@ -1511,7 +1511,7 @@
         <w:rPr>
           <w:rStyle w:val="VerbatimChar"/>
         </w:rPr>
-        <w:t xml:space="preserve">## iter  60 value 3662.550486</w:t>
+        <w:t xml:space="preserve">## iter  60 value 3674.391978</w:t>
       </w:r>
       <w:r>
         <w:br/>
@@ -1520,7 +1520,7 @@
         <w:rPr>
           <w:rStyle w:val="VerbatimChar"/>
         </w:rPr>
-        <w:t xml:space="preserve">## final  value 3662.548739 </w:t>
+        <w:t xml:space="preserve">## final  value 3674.391362 </w:t>
       </w:r>
       <w:r>
         <w:br/>
@@ -1576,7 +1576,7 @@
         <w:rPr>
           <w:rStyle w:val="VerbatimChar"/>
         </w:rPr>
-        <w:t xml:space="preserve">##                       EI        SD        Sov     EI-Con     EI-SD    Sov-Con  SD-EI-Con  Sov-EI    SD-Con     Other  </w:t>
+        <w:t xml:space="preserve">##                      EI         SD        Sov     EI-Con     EI-SD    Sov-Con  SD-EI-Con  Sov-EI    SD-Con     Other  </w:t>
       </w:r>
       <w:r>
         <w:br/>
@@ -1585,7 +1585,7 @@
         <w:rPr>
           <w:rStyle w:val="VerbatimChar"/>
         </w:rPr>
-        <w:t xml:space="preserve">##                      (1)        (2)       (3)       (4)       (5)       (6)       (7)       (8)       (9)      (10)   </w:t>
+        <w:t xml:space="preserve">##                      (1)       (2)        (3)       (4)       (5)       (6)       (7)       (8)       (9)      (10)   </w:t>
       </w:r>
       <w:r>
         <w:br/>
@@ -1603,7 +1603,7 @@
         <w:rPr>
           <w:rStyle w:val="VerbatimChar"/>
         </w:rPr>
-        <w:t xml:space="preserve">## Brasilia          -1.126***  -0.984***  -0.259   -0.613**  -1.175***   0.218   -1.443*** -1.208*** -1.086*** -0.810***</w:t>
+        <w:t xml:space="preserve">## Brasilia          -1.024*** -1.002***   -0.206    -0.341   -1.019***   0.420   -1.197*** -1.212*** -0.860*** -0.892***</w:t>
       </w:r>
       <w:r>
         <w:br/>
@@ -1612,7 +1612,7 @@
         <w:rPr>
           <w:rStyle w:val="VerbatimChar"/>
         </w:rPr>
-        <w:t xml:space="preserve">##                    (0.171)    (0.205)   (0.270)   (0.248)   (0.283)   (0.261)   (0.348)   (0.327)   (0.332)   (0.170) </w:t>
+        <w:t xml:space="preserve">##                    (0.169)   (0.205)    (0.260)   (0.248)   (0.273)   (0.257)   (0.330)   (0.342)   (0.318)   (0.172) </w:t>
       </w:r>
       <w:r>
         <w:br/>
@@ -1630,7 +1630,7 @@
         <w:rPr>
           <w:rStyle w:val="VerbatimChar"/>
         </w:rPr>
-        <w:t xml:space="preserve">## International     -0.651***  -1.501*** -1.050***  -0.357   -0.879***  -0.636*  -1.277*** -1.109***  -0.351   -0.966***</w:t>
+        <w:t xml:space="preserve">## International     -0.612*** -1.583***  -1.427***  -0.265   -0.980***  -0.451   -1.110*** -1.105***  -0.117   -0.774***</w:t>
       </w:r>
       <w:r>
         <w:br/>
@@ -1639,7 +1639,7 @@
         <w:rPr>
           <w:rStyle w:val="VerbatimChar"/>
         </w:rPr>
-        <w:t xml:space="preserve">##                    (0.192)    (0.292)   (0.388)   (0.283)   (0.325)   (0.366)   (0.401)   (0.389)   (0.342)   (0.209) </w:t>
+        <w:t xml:space="preserve">##                    (0.192)   (0.303)    (0.431)   (0.292)   (0.336)   (0.367)   (0.407)   (0.395)   (0.328)   (0.202) </w:t>
       </w:r>
       <w:r>
         <w:br/>
@@ -1657,7 +1657,7 @@
         <w:rPr>
           <w:rStyle w:val="VerbatimChar"/>
         </w:rPr>
-        <w:t xml:space="preserve">## Non-AM state        -0.122    -0.133     0.360    -0.432    -0.121    0.627**   -0.527    -0.365    -0.292    -0.194  </w:t>
+        <w:t xml:space="preserve">## Non-AM state        0.023     -0.041     0.324     0.149     0.071   0.823***   -0.466    -0.136    -0.074    -0.159  </w:t>
       </w:r>
       <w:r>
         <w:br/>
@@ -1666,7 +1666,7 @@
         <w:rPr>
           <w:rStyle w:val="VerbatimChar"/>
         </w:rPr>
-        <w:t xml:space="preserve">##                    (0.197)    (0.230)   (0.304)   (0.316)   (0.299)   (0.300)   (0.366)   (0.364)   (0.358)   (0.204) </w:t>
+        <w:t xml:space="preserve">##                    (0.197)   (0.230)    (0.302)   (0.296)   (0.292)   (0.306)   (0.373)   (0.366)   (0.354)   (0.206) </w:t>
       </w:r>
       <w:r>
         <w:br/>
@@ -1684,7 +1684,7 @@
         <w:rPr>
           <w:rStyle w:val="VerbatimChar"/>
         </w:rPr>
-        <w:t xml:space="preserve">## Election            -0.257     0.015   -0.764**    0.006    -0.271    -0.445     0.168   -1.281**    0.064   -0.398** </w:t>
+        <w:t xml:space="preserve">## Election           -0.241     0.028    -0.684**   -0.059    -0.254    -0.573     0.064   -1.243**   -0.067   -0.451** </w:t>
       </w:r>
       <w:r>
         <w:br/>
@@ -1693,7 +1693,7 @@
         <w:rPr>
           <w:rStyle w:val="VerbatimChar"/>
         </w:rPr>
-        <w:t xml:space="preserve">##                    (0.187)    (0.213)   (0.305)   (0.255)   (0.287)   (0.389)   (0.378)   (0.535)   (0.398)   (0.192) </w:t>
+        <w:t xml:space="preserve">##                    (0.186)   (0.215)    (0.298)   (0.253)   (0.281)   (0.406)   (0.367)   (0.547)   (0.405)   (0.194) </w:t>
       </w:r>
       <w:r>
         <w:br/>
@@ -1711,7 +1711,7 @@
         <w:rPr>
           <w:rStyle w:val="VerbatimChar"/>
         </w:rPr>
-        <w:t xml:space="preserve">## Deforestation      0.076***   -0.010     0.006     0.025    0.044**    0.005     0.003     0.015     0.016   0.055*** </w:t>
+        <w:t xml:space="preserve">## Deforestation     0.063***   -0.031*     0.004     0.023    0.047**    0.005    -0.013    -0.001     0.011   0.059*** </w:t>
       </w:r>
       <w:r>
         <w:br/>
@@ -1720,7 +1720,7 @@
         <w:rPr>
           <w:rStyle w:val="VerbatimChar"/>
         </w:rPr>
-        <w:t xml:space="preserve">##                    (0.013)    (0.016)   (0.019)   (0.018)   (0.019)   (0.027)   (0.027)   (0.026)   (0.027)   (0.013) </w:t>
+        <w:t xml:space="preserve">##                    (0.013)   (0.016)    (0.019)   (0.017)   (0.019)   (0.027)   (0.026)   (0.028)   (0.026)   (0.013) </w:t>
       </w:r>
       <w:r>
         <w:br/>
@@ -1738,7 +1738,7 @@
         <w:rPr>
           <w:rStyle w:val="VerbatimChar"/>
         </w:rPr>
-        <w:t xml:space="preserve">## Inflation         -0.0004*** -0.0004**  -0.0001  -0.0004** -0.0005**  0.0003    -0.001    -0.001    -0.0005  -0.0002* </w:t>
+        <w:t xml:space="preserve">## Inflation         -0.001*** -0.0005***  -0.0001  -0.001*** -0.0005**  0.0002   -0.001**   -0.0004   -0.001*  -0.0002* </w:t>
       </w:r>
       <w:r>
         <w:br/>
@@ -1747,7 +1747,7 @@
         <w:rPr>
           <w:rStyle w:val="VerbatimChar"/>
         </w:rPr>
-        <w:t xml:space="preserve">##                    (0.0001)  (0.0002)  (0.0002)  (0.0002)  (0.0002)  (0.0002)  (0.0003)  (0.0005)  (0.0003)  (0.0001) </w:t>
+        <w:t xml:space="preserve">##                   (0.0001)   (0.0002)  (0.0002)  (0.0002)  (0.0002)  (0.0002)  (0.0004)  (0.0004)  (0.0004)  (0.0001) </w:t>
       </w:r>
       <w:r>
         <w:br/>
@@ -1765,7 +1765,7 @@
         <w:rPr>
           <w:rStyle w:val="VerbatimChar"/>
         </w:rPr>
-        <w:t xml:space="preserve">## Constant            0.064     0.570**   -0.641*  -0.672**  -0.901*** -1.954*** -1.123*** -1.079*** -1.637***   0.237  </w:t>
+        <w:t xml:space="preserve">## Constant            0.228    0.852***   -0.599*  -0.762**  -0.981*** -2.041*** -0.794**  -1.049*** -1.630***   0.164  </w:t>
       </w:r>
       <w:r>
         <w:br/>
@@ -1774,7 +1774,7 @@
         <w:rPr>
           <w:rStyle w:val="VerbatimChar"/>
         </w:rPr>
-        <w:t xml:space="preserve">##                    (0.211)    (0.252)   (0.336)   (0.312)   (0.337)   (0.336)   (0.366)   (0.342)   (0.330)   (0.215) </w:t>
+        <w:t xml:space="preserve">##                    (0.210)   (0.252)    (0.333)   (0.312)   (0.335)   (0.332)   (0.371)   (0.347)   (0.319)   (0.217) </w:t>
       </w:r>
       <w:r>
         <w:br/>
@@ -1801,7 +1801,7 @@
         <w:rPr>
           <w:rStyle w:val="VerbatimChar"/>
         </w:rPr>
-        <w:t xml:space="preserve">## Akaike Inf. Crit. 7,465.097  7,465.097 7,465.097 7,465.097 7,465.097 7,465.097 7,465.097 7,465.097 7,465.097 7,465.097</w:t>
+        <w:t xml:space="preserve">## Akaike Inf. Crit. 7,488.783 7,488.783  7,488.783 7,488.783 7,488.783 7,488.783 7,488.783 7,488.783 7,488.783 7,488.783</w:t>
       </w:r>
       <w:r>
         <w:br/>

</xml_diff>

<commit_message>
More updates to rmd file and added an rticles version just in case
</commit_message>
<xml_diff>
--- a/Draft_April_2022/Full_draft_20220401.docx
+++ b/Draft_April_2022/Full_draft_20220401.docx
@@ -295,7 +295,7 @@
         <w:pStyle w:val="BodyText"/>
       </w:pPr>
       <w:r>
-        <w:t xml:space="preserve">Our findings are threefold. First, endogenous events as the death of Chico Mendes, the 1992 Earth Summit, the 2009 Copenhaguen Summit, the 2015 Paris Summit, and the 2021 London Summit drive generally the interest in the Amazon. That seems to be the case even after controling share of annual speeches mentioning the Amazon for deforestation, inflation, and speaker. Second, there was a sharp decrease in economic related problem-constructions from the late 1990 to 2010, matched by an increase in speeches that construct the Amazon as a problem of social development and environmental conservation. This trend is reversed in the late 2010s, with the twist of sovereignty making a strong comeback. Finally, using a multinominal model, we find that the farthest away the speaker is from the Amazon, be it within the country in non-Amazonian States or outside Brazil, the more likely the speaker is to construct the Amazon as a problem of environmental conservation than economic integration or social development.</w:t>
+        <w:t xml:space="preserve">Our findings are threefold. First, endogenous events as the death of Chico Mendes, the 1992 Earth Summit, the 2009 Copenhaguen Summit, the 2015 Paris Summit, and the 2021 London Summit drive generally the interest in the Amazon. That seems to be the case even after controlling share of annual speeches mentioning the Amazon for deforestation, inflation, and speaker. Second, there was a sharp decrease in economic related problem-constructions from the late 1990 to 2010, matched by an increase in speeches that construct the Amazon as a problem of social development and environmental conservation. This trend is reversed in the late 2010s, with the twist of sovereignty making a strong comeback. Finally, using a multinominal model, we find that the farthest away the speaker is from the Amazon, be it within the country in non-Amazonian States or outside Brazil, the more likely the speaker is to construct the Amazon as a problem of environmental conservation than economic integration or social development.</w:t>
       </w:r>
     </w:p>
     <w:p>
@@ -307,7 +307,7 @@
       </w:r>
     </w:p>
     <w:bookmarkEnd w:id="24"/>
-    <w:bookmarkStart w:id="32" w:name="X09881e77d94e12c2b1043deb84f7e6d380f51a3"/>
+    <w:bookmarkStart w:id="33" w:name="X09881e77d94e12c2b1043deb84f7e6d380f51a3"/>
     <w:p>
       <w:pPr>
         <w:pStyle w:val="Heading1"/>
@@ -316,7 +316,7 @@
         <w:t xml:space="preserve">2 Amazonian policy-cycles, discourse, and problem-construction</w:t>
       </w:r>
     </w:p>
-    <w:bookmarkStart w:id="30" w:name="Xc26c04b87118bcecc558e66aa4eb2af5185f1c1"/>
+    <w:bookmarkStart w:id="31" w:name="Xc26c04b87118bcecc558e66aa4eb2af5185f1c1"/>
     <w:p>
       <w:pPr>
         <w:pStyle w:val="Heading2"/>
@@ -500,7 +500,7 @@
         <w:t xml:space="preserve">’</w:t>
       </w:r>
       <w:r>
-        <w:t xml:space="preserve">, are also tied to internationalizing strategies</w:t>
+        <w:t xml:space="preserve">, are also tied to internationalizing strategies.</w:t>
       </w:r>
     </w:p>
     <w:p>
@@ -663,7 +663,7 @@
       </w:r>
     </w:p>
     <w:bookmarkEnd w:id="28"/>
-    <w:bookmarkStart w:id="29" w:name="policy-and-discourse"/>
+    <w:bookmarkStart w:id="30" w:name="policy-and-discourse"/>
     <w:p>
       <w:pPr>
         <w:pStyle w:val="Heading3"/>
@@ -693,7 +693,16 @@
         <w:pStyle w:val="BodyText"/>
       </w:pPr>
       <w:r>
-        <w:t xml:space="preserve">Problem-construction at the level of discourse is also more varied. They are not monolithic in time, across location, or even by the same speaker. While governmental discourses in Brazil have been studied for topic such as inflation or race relations, we only find one systematic analysis of Amazonian discourse.</w:t>
+        <w:t xml:space="preserve">Problem-construction at the level of discourse is also more varied. They are not monolithic in time, across location, or even by the same speaker. While governmental discourses in Brazil have been studied for topic such as inflation or race relations</w:t>
+      </w:r>
+      <w:r>
+        <w:rPr>
+          <w:rStyle w:val="FootnoteReference"/>
+        </w:rPr>
+        <w:footnoteReference w:id="29"/>
+      </w:r>
+      <w:r>
+        <w:t xml:space="preserve">, we only find one systematic analysis of Amazonian discourse.</w:t>
       </w:r>
       <w:r>
         <w:t xml:space="preserve"> </w:t>
@@ -847,9 +856,9 @@
         <w:t xml:space="preserve">While these findings hold for the US, they suffice to argue that presidents can raise different points about the Amazon at local, national, or international settings, depending on who they assume their audience is at that specific instance. That entails the same president can combine, substitute, or change how they talk about the Amazon and these views can reflect, or not, the current political scenario, issues in the agenda, or talk to a different policy cycle at times.</w:t>
       </w:r>
     </w:p>
-    <w:bookmarkEnd w:id="29"/>
     <w:bookmarkEnd w:id="30"/>
-    <w:bookmarkStart w:id="31" w:name="X1afca5ba2c915f363f3dcfe9b576379197cae37"/>
+    <w:bookmarkEnd w:id="31"/>
+    <w:bookmarkStart w:id="32" w:name="X1afca5ba2c915f363f3dcfe9b576379197cae37"/>
     <w:p>
       <w:pPr>
         <w:pStyle w:val="Heading2"/>
@@ -977,9 +986,9 @@
         <w:t xml:space="preserve">These are the cornerstones of our framework: while governments are sometimes portrayed as proponents of a specific policy-solution, the way they construct the Amazon as a problem varies. The specific problem-constructions that we propose are embedded in Amazonian historiography and connect presidential speeches to Brazilian larger social-cultural history. We propose a framework to understand variation in problem-construction as a choice that is responsive to geographic location, time, and speaker.</w:t>
       </w:r>
     </w:p>
-    <w:bookmarkEnd w:id="31"/>
     <w:bookmarkEnd w:id="32"/>
-    <w:bookmarkStart w:id="35" w:name="research-design"/>
+    <w:bookmarkEnd w:id="33"/>
+    <w:bookmarkStart w:id="38" w:name="research-design"/>
     <w:p>
       <w:pPr>
         <w:pStyle w:val="Heading1"/>
@@ -988,7 +997,15 @@
         <w:t xml:space="preserve">3 Research Design</w:t>
       </w:r>
     </w:p>
-    <w:bookmarkStart w:id="33" w:name="X0188877be407adf371107805c2fb35c7565eeb7"/>
+    <w:p>
+      <w:pPr>
+        <w:pStyle w:val="FirstParagraph"/>
+      </w:pPr>
+      <w:r>
+        <w:t xml:space="preserve">To operationalize our theoretical framework, we adopt a mixed-methods approach using manual coding and supervised machine learning. We explain our research design and each step of the procedure in this section.</w:t>
+      </w:r>
+    </w:p>
+    <w:bookmarkStart w:id="35" w:name="X0188877be407adf371107805c2fb35c7565eeb7"/>
     <w:p>
       <w:pPr>
         <w:pStyle w:val="Heading2"/>
@@ -997,8 +1014,454 @@
         <w:t xml:space="preserve">3.1 Data and modeling: operationalizing Amazonian problem construction</w:t>
       </w:r>
     </w:p>
-    <w:bookmarkEnd w:id="33"/>
-    <w:bookmarkStart w:id="34" w:name="analysis-and-limitations"/>
+    <w:p>
+      <w:pPr>
+        <w:pStyle w:val="FirstParagraph"/>
+      </w:pPr>
+      <w:r>
+        <w:t xml:space="preserve">We build upon the dataset provided by</w:t>
+      </w:r>
+      <w:r>
+        <w:t xml:space="preserve"> </w:t>
+      </w:r>
+      <w:r>
+        <w:t xml:space="preserve">(Cezar 2020)</w:t>
+      </w:r>
+      <w:r>
+        <w:t xml:space="preserve"> </w:t>
+      </w:r>
+      <w:r>
+        <w:t xml:space="preserve">which contains all official speeches by Brazilian Presidents from 1985 to 2019 scrapped from the archives of the Brazilian Presidential Library. We update the dataset by scraping and adding all official speeches from 2020 and 2021. The final dataset encompasses 6130 speeches for all the presidents of Brazil since 1985. We then identify all speeches about the Amazon as a region, peoples, or forest out of the 6130 speeches. We do so by detecting all speeches in which the stem</w:t>
+      </w:r>
+      <w:r>
+        <w:t xml:space="preserve"> </w:t>
+      </w:r>
+      <w:r>
+        <w:t xml:space="preserve">“</w:t>
+      </w:r>
+      <w:r>
+        <w:t xml:space="preserve">amazon</w:t>
+      </w:r>
+      <w:r>
+        <w:t xml:space="preserve">”</w:t>
+      </w:r>
+      <w:r>
+        <w:t xml:space="preserve"> </w:t>
+      </w:r>
+      <w:r>
+        <w:t xml:space="preserve">appears. In Portuguese, the stem captures terms such as</w:t>
+      </w:r>
+      <w:r>
+        <w:t xml:space="preserve"> </w:t>
+      </w:r>
+      <w:r>
+        <w:t xml:space="preserve">“</w:t>
+      </w:r>
+      <w:r>
+        <w:t xml:space="preserve">Amazonia</w:t>
+      </w:r>
+      <w:r>
+        <w:t xml:space="preserve">”</w:t>
+      </w:r>
+      <w:r>
+        <w:t xml:space="preserve">,</w:t>
+      </w:r>
+      <w:r>
+        <w:t xml:space="preserve"> </w:t>
+      </w:r>
+      <w:r>
+        <w:t xml:space="preserve">“</w:t>
+      </w:r>
+      <w:r>
+        <w:t xml:space="preserve">Amazonica</w:t>
+      </w:r>
+      <w:r>
+        <w:t xml:space="preserve">”</w:t>
+      </w:r>
+      <w:r>
+        <w:t xml:space="preserve">,</w:t>
+      </w:r>
+      <w:r>
+        <w:t xml:space="preserve"> </w:t>
+      </w:r>
+      <w:r>
+        <w:t xml:space="preserve">“</w:t>
+      </w:r>
+      <w:r>
+        <w:t xml:space="preserve">Amazonidas</w:t>
+      </w:r>
+      <w:r>
+        <w:t xml:space="preserve">”</w:t>
+      </w:r>
+      <w:r>
+        <w:t xml:space="preserve">,</w:t>
+      </w:r>
+      <w:r>
+        <w:t xml:space="preserve"> </w:t>
+      </w:r>
+      <w:r>
+        <w:t xml:space="preserve">“</w:t>
+      </w:r>
+      <w:r>
+        <w:t xml:space="preserve">Amazonense(s)</w:t>
+      </w:r>
+      <w:r>
+        <w:t xml:space="preserve">”</w:t>
+      </w:r>
+      <w:r>
+        <w:t xml:space="preserve">,</w:t>
+      </w:r>
+      <w:r>
+        <w:t xml:space="preserve"> </w:t>
+      </w:r>
+      <w:r>
+        <w:t xml:space="preserve">“</w:t>
+      </w:r>
+      <w:r>
+        <w:t xml:space="preserve">Amazonas</w:t>
+      </w:r>
+      <w:r>
+        <w:t xml:space="preserve">”</w:t>
+      </w:r>
+      <w:r>
+        <w:t xml:space="preserve">, among others. We find that 946 speeches are, at least partially, about the Amazon from the 6130.</w:t>
+      </w:r>
+    </w:p>
+    <w:p>
+      <w:pPr>
+        <w:pStyle w:val="BodyText"/>
+      </w:pPr>
+      <w:r>
+        <w:t xml:space="preserve">Using the poldis R package, we proceed to extract two sentences before and two sentences after the sentence in which the stem</w:t>
+      </w:r>
+      <w:r>
+        <w:t xml:space="preserve"> </w:t>
+      </w:r>
+      <w:r>
+        <w:t xml:space="preserve">“</w:t>
+      </w:r>
+      <w:r>
+        <w:t xml:space="preserve">amazon</w:t>
+      </w:r>
+      <w:r>
+        <w:t xml:space="preserve">”</w:t>
+      </w:r>
+      <w:r>
+        <w:t xml:space="preserve"> </w:t>
+      </w:r>
+      <w:r>
+        <w:t xml:space="preserve">appears. We opt for picking two sentences before and two sentences after, rather than words, because sentences usually contain a cohesive idea. By doing so we create our unit of analysis: an Amazonian statement. We use Amazon statements as our unit of analysis for two main reasons. First, working at the level of statements allows us to identify only passages that are meaningful for our specific purpose. Second, it increases the number of our observations and its variety meaningfully, allowing for more specificity in our analysis. This process yields 2014 unique Amazonian statements across the 946 speeches about the Amazon identified. When an Amazonian statement contains two or more matches of the stem</w:t>
+      </w:r>
+      <w:r>
+        <w:t xml:space="preserve"> </w:t>
+      </w:r>
+      <w:r>
+        <w:t xml:space="preserve">“</w:t>
+      </w:r>
+      <w:r>
+        <w:t xml:space="preserve">amazon</w:t>
+      </w:r>
+      <w:r>
+        <w:t xml:space="preserve">”</w:t>
+      </w:r>
+      <w:r>
+        <w:t xml:space="preserve">, we get two sentences before the first match and two sentences after the last match. On average, an Amazonian statement contains 123 words.</w:t>
+      </w:r>
+    </w:p>
+    <w:p>
+      <w:pPr>
+        <w:pStyle w:val="BodyText"/>
+      </w:pPr>
+      <w:r>
+        <w:t xml:space="preserve">After revising the literature (section 2), we selected a random sample of these Amazonian statements to develop a codebook for identifying how the Amazon is constructed as a problem in presidential discourse (see Table 1 below). We understand Amazonian problem-constructions as Weberian ideal types, that is, an unified analytical construct portraying a</w:t>
+      </w:r>
+      <w:r>
+        <w:t xml:space="preserve"> </w:t>
+      </w:r>
+      <w:r>
+        <w:t xml:space="preserve">‘</w:t>
+      </w:r>
+      <w:r>
+        <w:t xml:space="preserve">pure</w:t>
+      </w:r>
+      <w:r>
+        <w:t xml:space="preserve">’</w:t>
+      </w:r>
+      <w:r>
+        <w:t xml:space="preserve"> </w:t>
+      </w:r>
+      <w:r>
+        <w:t xml:space="preserve">version of a phenomenon. This serves the purpose of allocating empirical observations within a range of possibilities. We identify the three problem-constructions derived from the literature (national sovereignty, economic integration, and environmental conservation) in the sample of Amazonian statements. However, in addition to them, we inductively identified a fourth problem construction that the literature does not explicitly cover: social development. Presidents sometimes opt to emphasize the lack of hospitals, sanitation, and schools in relation to peoples’ constitutional rights when speaking about the Amazon. We saw this code category as substantially different from the other three, hence, we created the code category</w:t>
+      </w:r>
+      <w:r>
+        <w:t xml:space="preserve"> </w:t>
+      </w:r>
+      <w:r>
+        <w:t xml:space="preserve">‘</w:t>
+      </w:r>
+      <w:r>
+        <w:t xml:space="preserve">social development</w:t>
+      </w:r>
+      <w:r>
+        <w:t xml:space="preserve">’</w:t>
+      </w:r>
+      <w:r>
+        <w:t xml:space="preserve">. In their conceptualization, each code is mutually exclusive in its conceptualization, meaning that they cover different forms of constructing the Amazon as a problem, though each Amazonian statement might be assigned to one or more codes. A statement can, for example, construct the Amazon as a problem of sovereignty and a problem of economic integration or a problem of social development and conservation. Amazonian statements, thus, can be either coded as a pure-types or mixed-types.</w:t>
+      </w:r>
+    </w:p>
+    <w:tbl>
+      <w:tblPr>
+        <w:tblStyle w:val="Table"/>
+        <w:tblW w:type="auto" w:w="0"/>
+        <w:tblLook w:firstRow="1" w:lastRow="0" w:firstColumn="0" w:lastColumn="0" w:noHBand="0" w:noVBand="0" w:val="0020"/>
+      </w:tblPr>
+      <w:tblGrid>
+        <w:gridCol w:w="2640"/>
+        <w:gridCol w:w="2640"/>
+        <w:gridCol w:w="2640"/>
+      </w:tblGrid>
+      <w:tr>
+        <w:trPr>
+          <w:tblHeader w:val="true"/>
+        </w:trPr>
+        <w:tc>
+          <w:tcPr/>
+          <w:p>
+            <w:pPr>
+              <w:pStyle w:val="Compact"/>
+              <w:jc w:val="left"/>
+            </w:pPr>
+            <w:r>
+              <w:t xml:space="preserve">Problem Construction</w:t>
+            </w:r>
+          </w:p>
+        </w:tc>
+        <w:tc>
+          <w:tcPr/>
+          <w:p>
+            <w:pPr>
+              <w:pStyle w:val="Compact"/>
+              <w:jc w:val="left"/>
+            </w:pPr>
+            <w:r>
+              <w:t xml:space="preserve">Description</w:t>
+            </w:r>
+          </w:p>
+        </w:tc>
+        <w:tc>
+          <w:tcPr/>
+          <w:p>
+            <w:pPr>
+              <w:pStyle w:val="Compact"/>
+              <w:jc w:val="left"/>
+            </w:pPr>
+            <w:r>
+              <w:t xml:space="preserve">Example</w:t>
+            </w:r>
+          </w:p>
+        </w:tc>
+      </w:tr>
+      <w:tr>
+        <w:tc>
+          <w:tcPr/>
+          <w:p>
+            <w:pPr>
+              <w:pStyle w:val="Compact"/>
+              <w:jc w:val="left"/>
+            </w:pPr>
+            <w:r>
+              <w:t xml:space="preserve">National Sovereignty</w:t>
+            </w:r>
+          </w:p>
+        </w:tc>
+        <w:tc>
+          <w:tcPr/>
+          <w:p>
+            <w:pPr>
+              <w:pStyle w:val="Compact"/>
+              <w:jc w:val="left"/>
+            </w:pPr>
+            <w:r>
+              <w:t xml:space="preserve">This code constructs the Amazon region and/or forest as an issue of national sovereignty. We understand claims of sovereignty as a particular problem-construction that touches on imaginaries of external threats to territory. Relatedly, we also understand sovereignty as raising concerns about wrong perspectives and criticism from foreign and non-state actors about governments&lt;U+2019&gt; actions related to the Brazilian Amazon. In all, it advances the view that the Amazon is Brazilian, foreign, and non-state presence in the region needs to be monitored closely.</w:t>
+            </w:r>
+          </w:p>
+        </w:tc>
+        <w:tc>
+          <w:tcPr/>
+          <w:p>
+            <w:pPr>
+              <w:pStyle w:val="Compact"/>
+              <w:jc w:val="left"/>
+            </w:pPr>
+            <w:r>
+              <w:t xml:space="preserve">Congressman, the fundamental link for Brazil to really head in the direction to prosperity. I would like first, Hu Chunhua, to thank you for the words of your ambassador to Brazil recognizing our sovereignty over the Amazonian region during that recent episode in the G7 meeting. I would like to thank the Chinese government. For us, this type of public acknowledgement is priceless in your words about this region that is so important to the world and to Brazil. (Bolsonaro 25/10/2019)</w:t>
+            </w:r>
+          </w:p>
+        </w:tc>
+      </w:tr>
+      <w:tr>
+        <w:tc>
+          <w:tcPr/>
+          <w:p>
+            <w:pPr>
+              <w:pStyle w:val="Compact"/>
+              <w:jc w:val="left"/>
+            </w:pPr>
+            <w:r>
+              <w:t xml:space="preserve">Economic Integration</w:t>
+            </w:r>
+          </w:p>
+        </w:tc>
+        <w:tc>
+          <w:tcPr/>
+          <w:p>
+            <w:pPr>
+              <w:pStyle w:val="Compact"/>
+              <w:jc w:val="left"/>
+            </w:pPr>
+            <w:r>
+              <w:t xml:space="preserve">This code constructs the Amazon region and/or forest as an issue of economic integration. It advances the view that the Amazon needs to be developed and connected to the national economy. This includes expanding the agricultural frontier through incentives, creating a diverse set of infrastructure (roads, dams, internet, radio, energy), fostering differing industries (tourism, mining, cattle, agriculture and so on) through tax-free zones, as well as facilitating the exploitation of natural resources for developmental purposes.</w:t>
+            </w:r>
+          </w:p>
+        </w:tc>
+        <w:tc>
+          <w:tcPr/>
+          <w:p>
+            <w:pPr>
+              <w:pStyle w:val="Compact"/>
+              <w:jc w:val="left"/>
+            </w:pPr>
+            <w:r>
+              <w:t xml:space="preserve">If you allow me, in the Amazon - which for a long time stayed asleep due to the lack of coordinated actions - have already taken a few structuring actions. We, in the Amazon, are connecting Manuas, Boa Vista, Caracarai, until up there, the red line [in a map] that goes all the way up in the direction of Venezuela, that is the so-called BR-174 highway. This highway will allow production in the Tax Free Zone in MAnaus to be competitive, not within, but outside, that is the vocation of the the Tax Free Zone to export; and we can even do it through the Caribbean (Cardoso 02/07/1997)</w:t>
+            </w:r>
+          </w:p>
+        </w:tc>
+      </w:tr>
+      <w:tr>
+        <w:tc>
+          <w:tcPr/>
+          <w:p>
+            <w:pPr>
+              <w:pStyle w:val="Compact"/>
+              <w:jc w:val="left"/>
+            </w:pPr>
+            <w:r>
+              <w:t xml:space="preserve">Social Development</w:t>
+            </w:r>
+          </w:p>
+        </w:tc>
+        <w:tc>
+          <w:tcPr/>
+          <w:p>
+            <w:pPr>
+              <w:pStyle w:val="Compact"/>
+              <w:jc w:val="left"/>
+            </w:pPr>
+            <w:r>
+              <w:t xml:space="preserve">This code constructs the Amazon region and/or forest as an issue of social development. It advances the view that Amazon is full of citizens who should have their rights guaranteed. This refers to the construction of schools and universities (right to education), of hospitals (right to health), and of housing (right to house). This also includes guarantees of a dignified life with decent employment, access to water and sanitation, as well as access to electricity, internet, radio, and light. Finally, this includes referrals to culture and the right to vote.</w:t>
+            </w:r>
+          </w:p>
+        </w:tc>
+        <w:tc>
+          <w:tcPr/>
+          <w:p>
+            <w:pPr>
+              <w:pStyle w:val="Compact"/>
+              <w:jc w:val="left"/>
+            </w:pPr>
+            <w:r>
+              <w:t xml:space="preserve">The state does not work for profits, the state needs to guarantee dignity, we find that a citizen who lives in the riverside of the Amazon river, 600 kilometers from Manaus, has the right to have the electricity in their house, to owe a fridge, to owe a television where to watch the soap operas. We have invested over 14 billion reais in this program, in three and a half years. Do you know how many electrical lines we have already built? One million kilometers of lines. (Lula 20/11/2009)</w:t>
+            </w:r>
+          </w:p>
+        </w:tc>
+      </w:tr>
+      <w:tr>
+        <w:tc>
+          <w:tcPr/>
+          <w:p>
+            <w:pPr>
+              <w:pStyle w:val="Compact"/>
+              <w:jc w:val="left"/>
+            </w:pPr>
+            <w:r>
+              <w:t xml:space="preserve">Environmental Conservation</w:t>
+            </w:r>
+          </w:p>
+        </w:tc>
+        <w:tc>
+          <w:tcPr/>
+          <w:p>
+            <w:pPr>
+              <w:pStyle w:val="Compact"/>
+              <w:jc w:val="left"/>
+            </w:pPr>
+            <w:r>
+              <w:t xml:space="preserve">This code constructs the Amazon region and/or forest as an issue of conservation. This problem-construction focuses on the value of a standing forest and of the preserved ecosystem in the region. The conservationist narrative advances the view that Amazon should be preserved, deforestation should be halted, and the practices of indigenous and traditional populations should be maintained and fostered. It advances the view that the emission of greenhouse gasses should be halted, that renewable energy should be supported, and that protected areas should be created.</w:t>
+            </w:r>
+          </w:p>
+        </w:tc>
+        <w:tc>
+          <w:tcPr/>
+          <w:p>
+            <w:pPr>
+              <w:pStyle w:val="Compact"/>
+              <w:jc w:val="left"/>
+            </w:pPr>
+            <w:r>
+              <w:t xml:space="preserve">I have put in place emergency measures, I have suspended the exports of wood logs, I have suspended the fiscal incentives and credits to projects that could damage the environment in the amazon and I have made a license mandatory to gold mining that prohibits utilizing mercury in the process. This began the restructuring of the governmental system of control and preservation of the environment, I have created the Brazilian Institute for the Environment and Natural Resources [IBAMA], which will be headed by Dr. Mesquita (Sarney 20/07/1989)</w:t>
+            </w:r>
+          </w:p>
+        </w:tc>
+      </w:tr>
+    </w:tbl>
+    <w:p>
+      <w:pPr>
+        <w:pStyle w:val="BodyText"/>
+      </w:pPr>
+      <w:r>
+        <w:t xml:space="preserve">With the codebook in hands, each one of the authors, separately, hand-coded the same set of 1007 randomly selected Amazonian statements. This amount refers to 50% of all the Amazon Statements identified. Inter-coder agreement for each of the four main categories was 85%, on average. For each non-matching coded observation, the co-authors discussed and sorted their disagreements. Statements that mention the stem</w:t>
+      </w:r>
+      <w:r>
+        <w:t xml:space="preserve"> </w:t>
+      </w:r>
+      <w:r>
+        <w:t xml:space="preserve">“</w:t>
+      </w:r>
+      <w:r>
+        <w:t xml:space="preserve">amazon</w:t>
+      </w:r>
+      <w:r>
+        <w:t xml:space="preserve">”</w:t>
+      </w:r>
+      <w:r>
+        <w:t xml:space="preserve">, but are not about the Brazilian Amazon, for example, might a greeting to the Governor of the Amazonas, were coded as false positives. The manually coded data is then randomly divided into a training set, containing 80% of the hand-coded observations (806 observations), and a validation set, containing the remaining 20% of the hand-coded data (201 observations). The training set is used to train the supervised machine-learning model that automatically classifies observations while the validation set is used to make sure the model fit is appropriate.</w:t>
+      </w:r>
+    </w:p>
+    <w:p>
+      <w:pPr>
+        <w:pStyle w:val="BodyText"/>
+      </w:pPr>
+      <w:r>
+        <w:t xml:space="preserve">We chose to employ a support-vector machine (SVM) algorithm to label texts, that is, a non-probabilistic linear classifier that classifies documents by assigning points in mapped space to maximize the gap between binary categories</w:t>
+      </w:r>
+      <w:r>
+        <w:t xml:space="preserve"> </w:t>
+      </w:r>
+      <w:r>
+        <w:t xml:space="preserve">(Meyer et al. 2021; Noble 2006)</w:t>
+      </w:r>
+      <w:r>
+        <w:rPr>
+          <w:rStyle w:val="FootnoteReference"/>
+        </w:rPr>
+        <w:footnoteReference w:id="34"/>
+      </w:r>
+      <w:r>
+        <w:t xml:space="preserve">. After the SVM model is trained and tuned, and the model shows to appropriately fit the validation set, we use the model to automatically code the remaining 1007 Amazonian statements. The model was also trained to identify false positive observations, which we chose to delete for analysis since these are not meaningful statements about the Amazon. The final dataset for analysis contains 1895 coded Amazonian statements. Finally, we use poldis once more to extract locations for all speeches in the data. These locations represent the Brazilian state in which certain speech was given or an international country.</w:t>
+      </w:r>
+    </w:p>
+    <w:bookmarkEnd w:id="35"/>
+    <w:bookmarkStart w:id="37" w:name="analysis-and-limitations"/>
     <w:p>
       <w:pPr>
         <w:pStyle w:val="Heading2"/>
@@ -1007,9 +1470,97 @@
         <w:t xml:space="preserve">3.2 Analysis and limitations</w:t>
       </w:r>
     </w:p>
-    <w:bookmarkEnd w:id="34"/>
-    <w:bookmarkEnd w:id="35"/>
-    <w:bookmarkStart w:id="52" w:name="Xe3c5e3c32b8fe82946cf162cd022084418ab6fb"/>
+    <w:p>
+      <w:pPr>
+        <w:pStyle w:val="FirstParagraph"/>
+      </w:pPr>
+      <w:r>
+        <w:t xml:space="preserve">To analyze our data, we first present a series of different plots on proportions of Amazonian statements and problem-constructions over time and by presidents. We control proportions for factors that might affect the incidence of the Amazon in speeches and portray both real and controlled curves. To test whether different problem constructions change according to location, we run a multinomial regression model in which different problem constructions (as categories) are the dependent variable and location is the independent variable. We code 4 different location categories for where speeches take place, they are: Amazonian states, non-Amazonian states, Brasilia, and International. In the model, we also control for annual deforestation rates, annual inflation rates, and election years in the model as these are variables which could mitigate the correlations between problem construction and location</w:t>
+      </w:r>
+      <w:r>
+        <w:rPr>
+          <w:rStyle w:val="FootnoteReference"/>
+        </w:rPr>
+        <w:footnoteReference w:id="36"/>
+      </w:r>
+      <w:r>
+        <w:t xml:space="preserve">. We interpret the plots and model considering multiple Amazon related events and policies over the last 30 years, as well as their correlations with different presidents and locations, while embedding problem-construction in contemporary happenings.</w:t>
+      </w:r>
+    </w:p>
+    <w:p>
+      <w:pPr>
+        <w:pStyle w:val="BodyText"/>
+      </w:pPr>
+      <w:r>
+        <w:t xml:space="preserve">These procedures come with its limitations. Our codebook is developed using specific Amazon related vocabulary. For example, a statement will be coded as economic integration if it is a meaningful support to the Zona Franca of Manaus or a Dam in the Amazon. However, the economy is generally a topic that presidents speak about. Hence, high incidence of economic integration in Amazonian statements can also be related to the higher importance of this problem-construction in Brazil in time. Moreover, we classify statements as Amazonian based on a dictionary composed of a single lexicon stem:</w:t>
+      </w:r>
+      <w:r>
+        <w:t xml:space="preserve"> </w:t>
+      </w:r>
+      <w:r>
+        <w:t xml:space="preserve">“</w:t>
+      </w:r>
+      <w:r>
+        <w:t xml:space="preserve">amazon</w:t>
+      </w:r>
+      <w:r>
+        <w:t xml:space="preserve">”</w:t>
+      </w:r>
+      <w:r>
+        <w:t xml:space="preserve">. We chose to do so knowing that a few speeches about the Amazon might not contain the lexicon</w:t>
+      </w:r>
+      <w:r>
+        <w:t xml:space="preserve"> </w:t>
+      </w:r>
+      <w:r>
+        <w:t xml:space="preserve">“</w:t>
+      </w:r>
+      <w:r>
+        <w:t xml:space="preserve">Amazon</w:t>
+      </w:r>
+      <w:r>
+        <w:t xml:space="preserve">”</w:t>
+      </w:r>
+      <w:r>
+        <w:t xml:space="preserve">, for example, when the president says,</w:t>
+      </w:r>
+      <w:r>
+        <w:t xml:space="preserve"> </w:t>
+      </w:r>
+      <w:r>
+        <w:t xml:space="preserve">“</w:t>
+      </w:r>
+      <w:r>
+        <w:t xml:space="preserve">the forest</w:t>
+      </w:r>
+      <w:r>
+        <w:t xml:space="preserve">”</w:t>
+      </w:r>
+      <w:r>
+        <w:t xml:space="preserve"> </w:t>
+      </w:r>
+      <w:r>
+        <w:t xml:space="preserve">or</w:t>
+      </w:r>
+      <w:r>
+        <w:t xml:space="preserve"> </w:t>
+      </w:r>
+      <w:r>
+        <w:t xml:space="preserve">“</w:t>
+      </w:r>
+      <w:r>
+        <w:t xml:space="preserve">deforestation</w:t>
+      </w:r>
+      <w:r>
+        <w:t xml:space="preserve">”</w:t>
+      </w:r>
+      <w:r>
+        <w:t xml:space="preserve">. Hence, we might be missing statements about Amazon that do not refer to it. However, we consider this safer as we cannot be sure that mentions of the forest or deforestation do not correspond to other biomes such as the Cerrado or the Mata Atlantica. Nevertheless, our dataset covers only what is considered an official remark. Presidents, though, give interviews, appear in debates, talk at campaign rallies, and more recently start to appear in social media. Problem-construction within presidential discourse, thus, also happens in different sites for which we do not account for in this paper.</w:t>
+      </w:r>
+    </w:p>
+    <w:bookmarkEnd w:id="37"/>
+    <w:bookmarkEnd w:id="38"/>
+    <w:bookmarkStart w:id="55" w:name="Xe3c5e3c32b8fe82946cf162cd022084418ab6fb"/>
     <w:p>
       <w:pPr>
         <w:pStyle w:val="Heading1"/>
@@ -1023,10 +1574,10 @@
         <w:pStyle w:val="FirstParagraph"/>
       </w:pPr>
       <w:r>
-        <w:t xml:space="preserve">This section presents the three main findings of our analysis. We open with a broad overview of the evolution of the incidence of Amazon in all presidential speeches since 1985. In section 4.2, we focus on speeches that mention the Amazon, introducing the specific problem-constructions we presented in section 2.1. Finally, we run a multinominal model to show how problem constructions change as the speaker moves further away from the Amazon region.</w:t>
-      </w:r>
-    </w:p>
-    <w:bookmarkStart w:id="40" w:name="Xb8b5f140e500c81c5d59bdc707487832bb6540a"/>
+        <w:t xml:space="preserve">This section presents the three main findings of our analysis. We open with a broad overview of the evolution of the incidence of Amazon in all presidential speeches since 1985. In section 4.2, we focus on speeches that mention the Amazon, introducing the specific problem-constructions we presented in section 2.1. Finally, we run a multinomial model to show how problem constructions change as the speaker moves further away from the Amazon region.</w:t>
+      </w:r>
+    </w:p>
+    <w:bookmarkStart w:id="43" w:name="Xb8b5f140e500c81c5d59bdc707487832bb6540a"/>
     <w:p>
       <w:pPr>
         <w:pStyle w:val="Heading2"/>
@@ -1046,7 +1597,7 @@
         <w:rPr>
           <w:rStyle w:val="FootnoteReference"/>
         </w:rPr>
-        <w:footnoteReference w:id="36"/>
+        <w:footnoteReference w:id="39"/>
       </w:r>
       <w:r>
         <w:t xml:space="preserve">, economic situation, and speaker (see appendix for methodological details). We observe various local maxima: 1989, 1992, 2005, 2009, 2015, and 2019. These points coincide with exogenous events that helps us explain the rises and falls of the Amazon in presidential discourse.</w:t>
@@ -1096,18 +1647,18 @@
           <wp:inline>
             <wp:extent cx="5727700" cy="4582160"/>
             <wp:effectExtent b="0" l="0" r="0" t="0"/>
-            <wp:docPr descr="" title="" id="38" name="Picture"/>
+            <wp:docPr descr="" title="" id="41" name="Picture"/>
             <a:graphic>
               <a:graphicData uri="http://schemas.openxmlformats.org/drawingml/2006/picture">
                 <pic:pic>
                   <pic:nvPicPr>
-                    <pic:cNvPr descr="Full_draft_20220401_files/figure-docx/Figure%201:%20Amazonian%20speeches%20by%20year-1.png" id="39" name="Picture"/>
+                    <pic:cNvPr descr="Full_draft_20220401_files/figure-docx/Figure%201:%20Amazonian%20speeches%20by%20year-1.png" id="42" name="Picture"/>
                     <pic:cNvPicPr>
                       <a:picLocks noChangeArrowheads="1" noChangeAspect="1"/>
                     </pic:cNvPicPr>
                   </pic:nvPicPr>
                   <pic:blipFill>
-                    <a:blip r:embed="rId37"/>
+                    <a:blip r:embed="rId40"/>
                     <a:stretch>
                       <a:fillRect/>
                     </a:stretch>
@@ -1205,8 +1756,8 @@
         <w:t xml:space="preserve">We do find evidence that deforestation rates, economic situation, elections, and simply presidential preferences affect the incidence of Amazon in speeches: the smoothed curve portrays lower proportions overall. However, international events and media coverage also correlate with local maxima of our curve, suggesting presidents do speak more about the Amazon in preparation or reaction to these events. We are yet to inspect, though, whether specific problem constructions about the Amazon change over time.</w:t>
       </w:r>
     </w:p>
-    <w:bookmarkEnd w:id="40"/>
-    <w:bookmarkStart w:id="50" w:name="amazonian-problem-construction-in-time"/>
+    <w:bookmarkEnd w:id="43"/>
+    <w:bookmarkStart w:id="53" w:name="amazonian-problem-construction-in-time"/>
     <w:p>
       <w:pPr>
         <w:pStyle w:val="Heading2"/>
@@ -1221,81 +1772,6 @@
       </w:pPr>
       <w:r>
         <w:t xml:space="preserve">Figure 2 portrays plots with the proportions of different problem constructions over time. We conceptualize four problem constructions: sovereignty, economic integration, social development, and conservation. At the level of the Amazonian statement, though, presidents might mix two or more together. These are what we call mixed types, in opposition to pure types. There are 16 mix types in total, and figure 2 portrays the most frequent of them. Pure problem constructions dominate, with their joint average above 55%. Among the four pure types as well as the mixed types, we observe a strong variation over time, suggesting the narratives do respond differently to factors that affect Amazonian statements discussed in the section above.</w:t>
-      </w:r>
-    </w:p>
-    <w:p>
-      <w:pPr>
-        <w:pStyle w:val="BodyText"/>
-      </w:pPr>
-      <w:r>
-        <w:drawing>
-          <wp:inline>
-            <wp:extent cx="5727700" cy="4582160"/>
-            <wp:effectExtent b="0" l="0" r="0" t="0"/>
-            <wp:docPr descr="" title="" id="42" name="Picture"/>
-            <a:graphic>
-              <a:graphicData uri="http://schemas.openxmlformats.org/drawingml/2006/picture">
-                <pic:pic>
-                  <pic:nvPicPr>
-                    <pic:cNvPr descr="Full_draft_20220401_files/figure-docx/Figure%202:%20mixed-types%20in%20time-1.png" id="43" name="Picture"/>
-                    <pic:cNvPicPr>
-                      <a:picLocks noChangeArrowheads="1" noChangeAspect="1"/>
-                    </pic:cNvPicPr>
-                  </pic:nvPicPr>
-                  <pic:blipFill>
-                    <a:blip r:embed="rId41"/>
-                    <a:stretch>
-                      <a:fillRect/>
-                    </a:stretch>
-                  </pic:blipFill>
-                  <pic:spPr bwMode="auto">
-                    <a:xfrm>
-                      <a:off x="0" y="0"/>
-                      <a:ext cx="5727700" cy="4582160"/>
-                    </a:xfrm>
-                    <a:prstGeom prst="rect">
-                      <a:avLst/>
-                    </a:prstGeom>
-                    <a:noFill/>
-                    <a:ln w="9525">
-                      <a:noFill/>
-                      <a:headEnd/>
-                      <a:tailEnd/>
-                    </a:ln>
-                  </pic:spPr>
-                </pic:pic>
-              </a:graphicData>
-            </a:graphic>
-          </wp:inline>
-        </w:drawing>
-      </w:r>
-    </w:p>
-    <w:p>
-      <w:pPr>
-        <w:pStyle w:val="BodyText"/>
-      </w:pPr>
-      <w:r>
-        <w:t xml:space="preserve">The plots reveal several trends. We start by pure-types. Pure economic integration statements, which were dominant, decreased in incidence as of the mid 1990s. In the late 1990s, pure conservation as well as pure social development increased; both surpassing the proportion of economic integration problem-construction in 2005.</w:t>
-      </w:r>
-      <w:r>
-        <w:t xml:space="preserve"> </w:t>
-      </w:r>
-      <w:r>
-        <w:t xml:space="preserve">Capobianco (2021)</w:t>
-      </w:r>
-      <w:r>
-        <w:t xml:space="preserve"> </w:t>
-      </w:r>
-      <w:r>
-        <w:t xml:space="preserve">argues that the unprecedented decrease in deforestation we observed from 2004 to 2012 was a product of an increase in the perception of stronger federal policies and presence in the Amazon region, which in turn engendered a perception of higher risk of being caught and fined for deforestation. This correlates with our findings: a higher incidence of the Amazon as a topic overall can generate a perception of more attention from the top, and a shift from economic integration to conservation can generate a perception of higher change of being caught. As of the early 2010s, we observe a reversal of the trend with a twist: economic integration starts picking up again in detriment of conservation and social development problem constructions, but with sovereignty increasing steadily.</w:t>
-      </w:r>
-    </w:p>
-    <w:p>
-      <w:pPr>
-        <w:pStyle w:val="BodyText"/>
-      </w:pPr>
-      <w:r>
-        <w:t xml:space="preserve">Figure 3 (below) shows these shift and reversal more clearly and highlights the decrease of economic integration and increase of social and conservation problem constructions preceding Lula’s presidential mandate. Relatedly, figure 3 also shows that while the reversal precedes the mandate of President Bolsonaro, it was with him and his dismantling of social and environmental policies that sovereignty and economic integration appears the most, in detriment of social development and environmental conservation. The starkest decrease relates to social development construction between Temer’s and Bolsonaro’s administration.</w:t>
       </w:r>
     </w:p>
     <w:p>
@@ -1312,7 +1788,7 @@
               <a:graphicData uri="http://schemas.openxmlformats.org/drawingml/2006/picture">
                 <pic:pic>
                   <pic:nvPicPr>
-                    <pic:cNvPr descr="Full_draft_20220401_files/figure-docx/Figure%203:%20pure%20types%20in%20time%20-1.png" id="46" name="Picture"/>
+                    <pic:cNvPr descr="Full_draft_20220401_files/figure-docx/Figure%202:%20mixed-types%20in%20time-1.png" id="46" name="Picture"/>
                     <pic:cNvPicPr>
                       <a:picLocks noChangeArrowheads="1" noChangeAspect="1"/>
                     </pic:cNvPicPr>
@@ -1350,7 +1826,27 @@
         <w:pStyle w:val="BodyText"/>
       </w:pPr>
       <w:r>
-        <w:t xml:space="preserve">We now move to mixed types, which average at around 17% for all presidents in our sample: overall, presidents prefer pure problem-constructions. While there is some variation in time for each single mixed type, some of them have low counts and interpretations are not adequate. We focus our discussion on those with higher incidence. First, the most frequent mix overall is that of economic integration with conservation, which after reaching 25% of all problem-constructions in 1989, remained stable at 9% on average for the remainder of the period. President Lula was the most frequent user of this mix. Second, except for economic and social development appearing together in all statements made by Color in 1992, mixed types using conservation were quite frequent in the lead up and aftermath of the 1992 Earth Summit. This includes the mix type we label sustainable development, which constructs the Amazon as a problem of economic integration, social development, and environmental conservation. In all, we interpret the appearance of mixed types as more complex understandings of Amazonian problems. This follows a global agenda of understanding interconnections of social, environmental, and economic domains. As we show that Amazonian incidence in discourse does respond to global issues, this is not a surprise given agendas as Millennium Development Goals and the Sustainable Development Goals. Nevertheless, as in pure types, we also observe the comeback of sovereignty being used in mixed types in detriment of conservation. This becomes more apparent in a comparison between Lula and Bolsonaro, the two presidents that mix the most with proportions 11% above presidential averages: 28.5% and 28.6% respectively. While the former frequently mixed conservation with other problem constructions, the latter prefers mixing sovereignty. The combination of sovereignty with economic integration, which was also characteristic of the military dictatorship policies for the region, reaches its highest level with Bolsonaro.</w:t>
+        <w:t xml:space="preserve">The plots reveal several trends. We start by pure-types. Pure economic integration statements, which were dominant, decreased in incidence as of the mid 1990s. In the late 1990s, pure conservation as well as pure social development increased; both surpassing the proportion of economic integration problem-construction in 2005.</w:t>
+      </w:r>
+      <w:r>
+        <w:t xml:space="preserve"> </w:t>
+      </w:r>
+      <w:r>
+        <w:t xml:space="preserve">Capobianco (2021)</w:t>
+      </w:r>
+      <w:r>
+        <w:t xml:space="preserve"> </w:t>
+      </w:r>
+      <w:r>
+        <w:t xml:space="preserve">argues that the unprecedented decrease in deforestation we observed from 2004 to 2012 was a product of an increase in the perception of stronger federal policies and presence in the Amazon region, which in turn engendered a perception of higher risk of being caught and fined for deforestation. This correlates with our findings: a higher incidence of the Amazon as a topic overall can generate a perception of more attention from the top, and a shift from economic integration to conservation can generate a perception of higher change of being caught. As of the early 2010s, we observe a reversal of the trend with a twist: economic integration starts picking up again in detriment of conservation and social development problem constructions, but with sovereignty increasing steadily.</w:t>
+      </w:r>
+    </w:p>
+    <w:p>
+      <w:pPr>
+        <w:pStyle w:val="BodyText"/>
+      </w:pPr>
+      <w:r>
+        <w:t xml:space="preserve">Figure 3 (below) shows these shift and reversal more clearly and highlights the decrease of economic integration and increase of social and conservation problem constructions preceding Lula’s presidential mandate. Relatedly, figure 3 also shows that while the reversal precedes the mandate of President Bolsonaro, it was with him and his dismantling of social and environmental policies that sovereignty and economic integration appears the most, in detriment of social development and environmental conservation. The starkest decrease relates to social development construction between Temer’s and Bolsonaro’s administration.</w:t>
       </w:r>
     </w:p>
     <w:p>
@@ -1367,7 +1863,7 @@
               <a:graphicData uri="http://schemas.openxmlformats.org/drawingml/2006/picture">
                 <pic:pic>
                   <pic:nvPicPr>
-                    <pic:cNvPr descr="Full_draft_20220401_files/figure-docx/Figure%204:%20mixed-types%20by%20president%20-1.png" id="49" name="Picture"/>
+                    <pic:cNvPr descr="Full_draft_20220401_files/figure-docx/Figure%203:%20pure%20types%20in%20time-1.png" id="49" name="Picture"/>
                     <pic:cNvPicPr>
                       <a:picLocks noChangeArrowheads="1" noChangeAspect="1"/>
                     </pic:cNvPicPr>
@@ -1405,6 +1901,61 @@
         <w:pStyle w:val="BodyText"/>
       </w:pPr>
       <w:r>
+        <w:t xml:space="preserve">We now move to mixed types, which average at around 21% for all presidents in our sample: overall, presidents prefer pure problem-constructions. While there is some variation in time for each single mixed type, some of them have low counts and interpretations are not adequate. We focus our discussion on those with higher incidence. First, the most frequent mix overall is that of economic integration with conservation, which after reaching 25% of all problem-constructions in 1989, remained stable at 9% on average for the remainder of the period. President Lula was the most frequent user of this mix. Second, except for economic and social development appearing together in all statements made by Color in 1992, mixed types using conservation were quite frequent in the lead up and aftermath of the 1992 Earth Summit. This includes the mix type we label sustainable development, which constructs the Amazon as a problem of economic integration, social development, and environmental conservation. In all, we interpret the appearance of mixed types as more complex understandings of Amazonian problems. This follows a global agenda of understanding interconnections of social, environmental, and economic domains. As we show that Amazonian incidence in discourse does respond to global issues, this is not a surprise given agendas as Millennium Development Goals and the Sustainable Development Goals. Nevertheless, as in pure types, we also observe the comeback of sovereignty being used in mixed types in detriment of conservation. This becomes more apparent in a comparison between Lula and Bolsonaro, the two presidents that mix the most with proportions 11% above presidential averages: 29.5% and 31.3% respectively. While the former frequently mixed conservation with other problem constructions, the latter prefers mixing sovereignty. The combination of sovereignty with economic integration, which was also characteristic of the military dictatorship policies for the region, reaches its highest level with Bolsonaro.</w:t>
+      </w:r>
+    </w:p>
+    <w:p>
+      <w:pPr>
+        <w:pStyle w:val="BodyText"/>
+      </w:pPr>
+      <w:r>
+        <w:drawing>
+          <wp:inline>
+            <wp:extent cx="5727700" cy="4582160"/>
+            <wp:effectExtent b="0" l="0" r="0" t="0"/>
+            <wp:docPr descr="" title="" id="51" name="Picture"/>
+            <a:graphic>
+              <a:graphicData uri="http://schemas.openxmlformats.org/drawingml/2006/picture">
+                <pic:pic>
+                  <pic:nvPicPr>
+                    <pic:cNvPr descr="Full_draft_20220401_files/figure-docx/Figure%204:%20mixed-types%20by%20president-1.png" id="52" name="Picture"/>
+                    <pic:cNvPicPr>
+                      <a:picLocks noChangeArrowheads="1" noChangeAspect="1"/>
+                    </pic:cNvPicPr>
+                  </pic:nvPicPr>
+                  <pic:blipFill>
+                    <a:blip r:embed="rId50"/>
+                    <a:stretch>
+                      <a:fillRect/>
+                    </a:stretch>
+                  </pic:blipFill>
+                  <pic:spPr bwMode="auto">
+                    <a:xfrm>
+                      <a:off x="0" y="0"/>
+                      <a:ext cx="5727700" cy="4582160"/>
+                    </a:xfrm>
+                    <a:prstGeom prst="rect">
+                      <a:avLst/>
+                    </a:prstGeom>
+                    <a:noFill/>
+                    <a:ln w="9525">
+                      <a:noFill/>
+                      <a:headEnd/>
+                      <a:tailEnd/>
+                    </a:ln>
+                  </pic:spPr>
+                </pic:pic>
+              </a:graphicData>
+            </a:graphic>
+          </wp:inline>
+        </w:drawing>
+      </w:r>
+    </w:p>
+    <w:p>
+      <w:pPr>
+        <w:pStyle w:val="BodyText"/>
+      </w:pPr>
+      <w:r>
         <w:t xml:space="preserve">Pacheco (2019)</w:t>
       </w:r>
       <w:r>
@@ -1430,8 +1981,8 @@
         <w:t xml:space="preserve">This is not to say that those who preceded President Bolsonaro are like him. They are not, and we have shown how he is different from others already. But the political forces in Brazilian democracy that drive these changes in problem-construction were long in the making, as the earlier and softer shifts in discourse suggest. Bolsonaro’s problem-construction is the strongest form of this shift. Now that we’ve inspected and developed pure and mixed types, we can check if these specific problem constructions vary depending on where the president is speaking.</w:t>
       </w:r>
     </w:p>
-    <w:bookmarkEnd w:id="50"/>
-    <w:bookmarkStart w:id="51" w:name="X907f7c83bef415cd4eb0f6cbf6318b241e96f3b"/>
+    <w:bookmarkEnd w:id="53"/>
+    <w:bookmarkStart w:id="54" w:name="X907f7c83bef415cd4eb0f6cbf6318b241e96f3b"/>
     <w:p>
       <w:pPr>
         <w:pStyle w:val="Heading2"/>
@@ -1442,6 +1993,14 @@
     </w:p>
     <w:p>
       <w:pPr>
+        <w:pStyle w:val="FirstParagraph"/>
+      </w:pPr>
+      <w:r>
+        <w:t xml:space="preserve">Table 2, below, displays the multinational regression coefficients for the correlation between diverse problem constructions and locations. For locations, the reference category is Amazonian states and, for problem construction, the reference category is environmental conservation. From the outset, we notice that problem constructions of pure economic integration and pure social development correlate in negative statistically significant ways to both international settings and Brasilia in relation to environmental conservation problem constructions in Amazonian states. These findings indicate that constructing the amazon as an issue of environmental conservation is more likely to happen in international settings and in Brasilia than in Amazonian states. Additionally, pure sovereignty constructions correlate in negative statistically significant ways to international settings in relation to environmental conservation constructions in Amazonian states. That is, constructing the Amazon as an issue of sovereignty</w:t>
+      </w:r>
+    </w:p>
+    <w:p>
+      <w:pPr>
         <w:pStyle w:val="SourceCode"/>
       </w:pPr>
       <w:r>
@@ -1822,9 +2381,9 @@
         <w:t xml:space="preserve">## Note:                                                                                      *p&lt;0.1; **p&lt;0.05; ***p&lt;0.01</w:t>
       </w:r>
     </w:p>
-    <w:bookmarkEnd w:id="51"/>
-    <w:bookmarkEnd w:id="52"/>
-    <w:bookmarkStart w:id="53" w:name="conclusion"/>
+    <w:bookmarkEnd w:id="54"/>
+    <w:bookmarkEnd w:id="55"/>
+    <w:bookmarkStart w:id="56" w:name="conclusion"/>
     <w:p>
       <w:pPr>
         <w:pStyle w:val="Heading1"/>
@@ -1833,8 +2392,8 @@
         <w:t xml:space="preserve">5 Conclusion</w:t>
       </w:r>
     </w:p>
-    <w:bookmarkEnd w:id="53"/>
-    <w:bookmarkStart w:id="121" w:name="references"/>
+    <w:bookmarkEnd w:id="56"/>
+    <w:bookmarkStart w:id="129" w:name="references"/>
     <w:p>
       <w:pPr>
         <w:pStyle w:val="Heading1"/>
@@ -1843,8 +2402,8 @@
         <w:t xml:space="preserve">6 References</w:t>
       </w:r>
     </w:p>
-    <w:bookmarkStart w:id="120" w:name="refs"/>
-    <w:bookmarkStart w:id="55" w:name="ref-acker2014"/>
+    <w:bookmarkStart w:id="128" w:name="refs"/>
+    <w:bookmarkStart w:id="58" w:name="ref-acker2014"/>
     <w:p>
       <w:pPr>
         <w:pStyle w:val="Bibliography"/>
@@ -1889,7 +2448,7 @@
       <w:r>
         <w:t xml:space="preserve"> </w:t>
       </w:r>
-      <w:hyperlink r:id="rId54">
+      <w:hyperlink r:id="rId57">
         <w:r>
           <w:rPr>
             <w:rStyle w:val="Hyperlink"/>
@@ -1901,8 +2460,8 @@
         <w:t xml:space="preserve">.</w:t>
       </w:r>
     </w:p>
-    <w:bookmarkEnd w:id="55"/>
-    <w:bookmarkStart w:id="57" w:name="ref-acker2021"/>
+    <w:bookmarkEnd w:id="58"/>
+    <w:bookmarkStart w:id="60" w:name="ref-acker2021"/>
     <w:p>
       <w:pPr>
         <w:pStyle w:val="Bibliography"/>
@@ -1925,7 +2484,7 @@
       <w:r>
         <w:t xml:space="preserve"> </w:t>
       </w:r>
-      <w:hyperlink r:id="rId56">
+      <w:hyperlink r:id="rId59">
         <w:r>
           <w:rPr>
             <w:rStyle w:val="Hyperlink"/>
@@ -1937,8 +2496,8 @@
         <w:t xml:space="preserve">.</w:t>
       </w:r>
     </w:p>
-    <w:bookmarkEnd w:id="57"/>
-    <w:bookmarkStart w:id="59" w:name="ref-alesina2009"/>
+    <w:bookmarkEnd w:id="60"/>
+    <w:bookmarkStart w:id="62" w:name="ref-alesina2009"/>
     <w:p>
       <w:pPr>
         <w:pStyle w:val="Bibliography"/>
@@ -1955,7 +2514,7 @@
       <w:r>
         <w:t xml:space="preserve"> </w:t>
       </w:r>
-      <w:hyperlink r:id="rId58">
+      <w:hyperlink r:id="rId61">
         <w:r>
           <w:rPr>
             <w:rStyle w:val="Hyperlink"/>
@@ -1967,8 +2526,8 @@
         <w:t xml:space="preserve">.</w:t>
       </w:r>
     </w:p>
-    <w:bookmarkEnd w:id="59"/>
-    <w:bookmarkStart w:id="61" w:name="ref-andonova2014"/>
+    <w:bookmarkEnd w:id="62"/>
+    <w:bookmarkStart w:id="64" w:name="ref-andonova2014"/>
     <w:p>
       <w:pPr>
         <w:pStyle w:val="Bibliography"/>
@@ -2001,7 +2560,7 @@
       <w:r>
         <w:t xml:space="preserve"> </w:t>
       </w:r>
-      <w:hyperlink r:id="rId60">
+      <w:hyperlink r:id="rId63">
         <w:r>
           <w:rPr>
             <w:rStyle w:val="Hyperlink"/>
@@ -2013,8 +2572,8 @@
         <w:t xml:space="preserve">.</w:t>
       </w:r>
     </w:p>
-    <w:bookmarkEnd w:id="61"/>
-    <w:bookmarkStart w:id="63" w:name="ref-assuncao2015"/>
+    <w:bookmarkEnd w:id="64"/>
+    <w:bookmarkStart w:id="66" w:name="ref-assuncao2015"/>
     <w:p>
       <w:pPr>
         <w:pStyle w:val="Bibliography"/>
@@ -2047,7 +2606,7 @@
       <w:r>
         <w:t xml:space="preserve"> </w:t>
       </w:r>
-      <w:hyperlink r:id="rId62">
+      <w:hyperlink r:id="rId65">
         <w:r>
           <w:rPr>
             <w:rStyle w:val="Hyperlink"/>
@@ -2059,8 +2618,8 @@
         <w:t xml:space="preserve">.</w:t>
       </w:r>
     </w:p>
-    <w:bookmarkEnd w:id="63"/>
-    <w:bookmarkStart w:id="64" w:name="ref-bacchi2009"/>
+    <w:bookmarkEnd w:id="66"/>
+    <w:bookmarkStart w:id="67" w:name="ref-bacchi2009"/>
     <w:p>
       <w:pPr>
         <w:pStyle w:val="Bibliography"/>
@@ -2082,8 +2641,8 @@
         <w:t xml:space="preserve"> Pearson.</w:t>
       </w:r>
     </w:p>
-    <w:bookmarkEnd w:id="64"/>
-    <w:bookmarkStart w:id="66" w:name="ref-barros2020"/>
+    <w:bookmarkEnd w:id="67"/>
+    <w:bookmarkStart w:id="69" w:name="ref-barros2020"/>
     <w:p>
       <w:pPr>
         <w:pStyle w:val="Bibliography"/>
@@ -2116,7 +2675,7 @@
       <w:r>
         <w:t xml:space="preserve"> </w:t>
       </w:r>
-      <w:hyperlink r:id="rId65">
+      <w:hyperlink r:id="rId68">
         <w:r>
           <w:rPr>
             <w:rStyle w:val="Hyperlink"/>
@@ -2128,8 +2687,8 @@
         <w:t xml:space="preserve">.</w:t>
       </w:r>
     </w:p>
-    <w:bookmarkEnd w:id="66"/>
-    <w:bookmarkStart w:id="68" w:name="ref-becker2005"/>
+    <w:bookmarkEnd w:id="69"/>
+    <w:bookmarkStart w:id="71" w:name="ref-becker2005"/>
     <w:p>
       <w:pPr>
         <w:pStyle w:val="Bibliography"/>
@@ -2162,7 +2721,7 @@
       <w:r>
         <w:t xml:space="preserve"> </w:t>
       </w:r>
-      <w:hyperlink r:id="rId67">
+      <w:hyperlink r:id="rId70">
         <w:r>
           <w:rPr>
             <w:rStyle w:val="Hyperlink"/>
@@ -2174,8 +2733,8 @@
         <w:t xml:space="preserve">.</w:t>
       </w:r>
     </w:p>
-    <w:bookmarkEnd w:id="68"/>
-    <w:bookmarkStart w:id="70" w:name="ref-bevitori2015"/>
+    <w:bookmarkEnd w:id="71"/>
+    <w:bookmarkStart w:id="73" w:name="ref-bevitori2015"/>
     <w:p>
       <w:pPr>
         <w:pStyle w:val="Bibliography"/>
@@ -2208,7 +2767,7 @@
       <w:r>
         <w:t xml:space="preserve"> </w:t>
       </w:r>
-      <w:hyperlink r:id="rId69">
+      <w:hyperlink r:id="rId72">
         <w:r>
           <w:rPr>
             <w:rStyle w:val="Hyperlink"/>
@@ -2220,8 +2779,8 @@
         <w:t xml:space="preserve">.</w:t>
       </w:r>
     </w:p>
-    <w:bookmarkEnd w:id="70"/>
-    <w:bookmarkStart w:id="72" w:name="ref-brice2021"/>
+    <w:bookmarkEnd w:id="73"/>
+    <w:bookmarkStart w:id="75" w:name="ref-brice2021"/>
     <w:p>
       <w:pPr>
         <w:pStyle w:val="Bibliography"/>
@@ -2251,7 +2810,7 @@
       <w:r>
         <w:t xml:space="preserve"> </w:t>
       </w:r>
-      <w:hyperlink r:id="rId71">
+      <w:hyperlink r:id="rId74">
         <w:r>
           <w:rPr>
             <w:rStyle w:val="Hyperlink"/>
@@ -2263,8 +2822,8 @@
         <w:t xml:space="preserve">.</w:t>
       </w:r>
     </w:p>
-    <w:bookmarkEnd w:id="72"/>
-    <w:bookmarkStart w:id="74" w:name="ref-brown2017"/>
+    <w:bookmarkEnd w:id="75"/>
+    <w:bookmarkStart w:id="77" w:name="ref-brown2017"/>
     <w:p>
       <w:pPr>
         <w:pStyle w:val="Bibliography"/>
@@ -2297,7 +2856,7 @@
       <w:r>
         <w:t xml:space="preserve"> </w:t>
       </w:r>
-      <w:hyperlink r:id="rId73">
+      <w:hyperlink r:id="rId76">
         <w:r>
           <w:rPr>
             <w:rStyle w:val="Hyperlink"/>
@@ -2309,8 +2868,8 @@
         <w:t xml:space="preserve">.</w:t>
       </w:r>
     </w:p>
-    <w:bookmarkEnd w:id="74"/>
-    <w:bookmarkStart w:id="76" w:name="ref-calderwood2019"/>
+    <w:bookmarkEnd w:id="77"/>
+    <w:bookmarkStart w:id="79" w:name="ref-calderwood2019"/>
     <w:p>
       <w:pPr>
         <w:pStyle w:val="Bibliography"/>
@@ -2343,7 +2902,7 @@
       <w:r>
         <w:t xml:space="preserve"> </w:t>
       </w:r>
-      <w:hyperlink r:id="rId75">
+      <w:hyperlink r:id="rId78">
         <w:r>
           <w:rPr>
             <w:rStyle w:val="Hyperlink"/>
@@ -2355,8 +2914,8 @@
         <w:t xml:space="preserve">.</w:t>
       </w:r>
     </w:p>
-    <w:bookmarkEnd w:id="76"/>
-    <w:bookmarkStart w:id="78" w:name="ref-calderwood2020"/>
+    <w:bookmarkEnd w:id="79"/>
+    <w:bookmarkStart w:id="81" w:name="ref-calderwood2020"/>
     <w:p>
       <w:pPr>
         <w:pStyle w:val="Bibliography"/>
@@ -2389,7 +2948,7 @@
       <w:r>
         <w:t xml:space="preserve"> </w:t>
       </w:r>
-      <w:hyperlink r:id="rId77">
+      <w:hyperlink r:id="rId80">
         <w:r>
           <w:rPr>
             <w:rStyle w:val="Hyperlink"/>
@@ -2401,8 +2960,8 @@
         <w:t xml:space="preserve">.</w:t>
       </w:r>
     </w:p>
-    <w:bookmarkEnd w:id="78"/>
-    <w:bookmarkStart w:id="79" w:name="ref-campbell2015"/>
+    <w:bookmarkEnd w:id="81"/>
+    <w:bookmarkStart w:id="82" w:name="ref-campbell2015"/>
     <w:p>
       <w:pPr>
         <w:pStyle w:val="Bibliography"/>
@@ -2424,8 +2983,8 @@
         <w:t xml:space="preserve">. Illustrated edition. Seattle: University of Washington Press.</w:t>
       </w:r>
     </w:p>
-    <w:bookmarkEnd w:id="79"/>
-    <w:bookmarkStart w:id="81" w:name="ref-capobianco2019"/>
+    <w:bookmarkEnd w:id="82"/>
+    <w:bookmarkStart w:id="84" w:name="ref-capobianco2019"/>
     <w:p>
       <w:pPr>
         <w:pStyle w:val="Bibliography"/>
@@ -2448,7 +3007,7 @@
       <w:r>
         <w:t xml:space="preserve"> </w:t>
       </w:r>
-      <w:hyperlink r:id="rId80">
+      <w:hyperlink r:id="rId83">
         <w:r>
           <w:rPr>
             <w:rStyle w:val="Hyperlink"/>
@@ -2460,8 +3019,8 @@
         <w:t xml:space="preserve">.</w:t>
       </w:r>
     </w:p>
-    <w:bookmarkEnd w:id="81"/>
-    <w:bookmarkStart w:id="82" w:name="ref-capobianco2021"/>
+    <w:bookmarkEnd w:id="84"/>
+    <w:bookmarkStart w:id="85" w:name="ref-capobianco2021"/>
     <w:p>
       <w:pPr>
         <w:pStyle w:val="Bibliography"/>
@@ -2483,8 +3042,38 @@
         <w:t xml:space="preserve">. 1ª edição. São Paulo: Estação Liberdade.</w:t>
       </w:r>
     </w:p>
-    <w:bookmarkEnd w:id="82"/>
-    <w:bookmarkStart w:id="84" w:name="ref-drummond2006"/>
+    <w:bookmarkEnd w:id="85"/>
+    <w:bookmarkStart w:id="87" w:name="ref-cezar2020"/>
+    <w:p>
+      <w:pPr>
+        <w:pStyle w:val="Bibliography"/>
+      </w:pPr>
+      <w:r>
+        <w:t xml:space="preserve">Cezar, Rodrigo Fagundes. 2020.</w:t>
+      </w:r>
+      <w:r>
+        <w:t xml:space="preserve"> </w:t>
+      </w:r>
+      <w:r>
+        <w:t xml:space="preserve">“Brazilian Presidential Speeches from 1985 to July 2020.”</w:t>
+      </w:r>
+      <w:r>
+        <w:t xml:space="preserve"> </w:t>
+      </w:r>
+      <w:hyperlink r:id="rId86">
+        <w:r>
+          <w:rPr>
+            <w:rStyle w:val="Hyperlink"/>
+          </w:rPr>
+          <w:t xml:space="preserve">https://dataverse.harvard.edu/dataset.xhtml?persistentId=doi:10.7910/DVN/M9UU09</w:t>
+        </w:r>
+      </w:hyperlink>
+      <w:r>
+        <w:t xml:space="preserve">.</w:t>
+      </w:r>
+    </w:p>
+    <w:bookmarkEnd w:id="87"/>
+    <w:bookmarkStart w:id="89" w:name="ref-drummond2006"/>
     <w:p>
       <w:pPr>
         <w:pStyle w:val="Bibliography"/>
@@ -2594,7 +3183,7 @@
       <w:r>
         <w:t xml:space="preserve"> </w:t>
       </w:r>
-      <w:hyperlink r:id="rId83">
+      <w:hyperlink r:id="rId88">
         <w:r>
           <w:rPr>
             <w:rStyle w:val="Hyperlink"/>
@@ -2606,8 +3195,8 @@
         <w:t xml:space="preserve">.</w:t>
       </w:r>
     </w:p>
-    <w:bookmarkEnd w:id="84"/>
-    <w:bookmarkStart w:id="86" w:name="ref-fearnside1990"/>
+    <w:bookmarkEnd w:id="89"/>
+    <w:bookmarkStart w:id="91" w:name="ref-fearnside1990"/>
     <w:p>
       <w:pPr>
         <w:pStyle w:val="Bibliography"/>
@@ -2640,7 +3229,7 @@
       <w:r>
         <w:t xml:space="preserve"> </w:t>
       </w:r>
-      <w:hyperlink r:id="rId85">
+      <w:hyperlink r:id="rId90">
         <w:r>
           <w:rPr>
             <w:rStyle w:val="Hyperlink"/>
@@ -2652,8 +3241,8 @@
         <w:t xml:space="preserve">.</w:t>
       </w:r>
     </w:p>
-    <w:bookmarkEnd w:id="86"/>
-    <w:bookmarkStart w:id="88" w:name="ref-franchini2019"/>
+    <w:bookmarkEnd w:id="91"/>
+    <w:bookmarkStart w:id="93" w:name="ref-franchini2019"/>
     <w:p>
       <w:pPr>
         <w:pStyle w:val="Bibliography"/>
@@ -2686,7 +3275,7 @@
       <w:r>
         <w:t xml:space="preserve"> </w:t>
       </w:r>
-      <w:hyperlink r:id="rId87">
+      <w:hyperlink r:id="rId92">
         <w:r>
           <w:rPr>
             <w:rStyle w:val="Hyperlink"/>
@@ -2698,8 +3287,8 @@
         <w:t xml:space="preserve">.</w:t>
       </w:r>
     </w:p>
-    <w:bookmarkEnd w:id="88"/>
-    <w:bookmarkStart w:id="89" w:name="ref-garfield2013"/>
+    <w:bookmarkEnd w:id="93"/>
+    <w:bookmarkStart w:id="94" w:name="ref-garfield2013"/>
     <w:p>
       <w:pPr>
         <w:pStyle w:val="Bibliography"/>
@@ -2721,8 +3310,8 @@
         <w:t xml:space="preserve">. Durham: Duke University Press Books.</w:t>
       </w:r>
     </w:p>
-    <w:bookmarkEnd w:id="89"/>
-    <w:bookmarkStart w:id="91" w:name="ref-harris2021"/>
+    <w:bookmarkEnd w:id="94"/>
+    <w:bookmarkStart w:id="96" w:name="ref-harris2021"/>
     <w:p>
       <w:pPr>
         <w:pStyle w:val="Bibliography"/>
@@ -2767,7 +3356,7 @@
       <w:r>
         <w:t xml:space="preserve"> </w:t>
       </w:r>
-      <w:hyperlink r:id="rId90">
+      <w:hyperlink r:id="rId95">
         <w:r>
           <w:rPr>
             <w:rStyle w:val="Hyperlink"/>
@@ -2779,8 +3368,8 @@
         <w:t xml:space="preserve">.</w:t>
       </w:r>
     </w:p>
-    <w:bookmarkEnd w:id="91"/>
-    <w:bookmarkStart w:id="92" w:name="ref-hecht2013"/>
+    <w:bookmarkEnd w:id="96"/>
+    <w:bookmarkStart w:id="97" w:name="ref-hecht2013"/>
     <w:p>
       <w:pPr>
         <w:pStyle w:val="Bibliography"/>
@@ -2844,8 +3433,8 @@
         <w:t xml:space="preserve">. First edition. Chicago: University of Chicago Press.</w:t>
       </w:r>
     </w:p>
-    <w:bookmarkEnd w:id="92"/>
-    <w:bookmarkStart w:id="94" w:name="ref-hecht1990"/>
+    <w:bookmarkEnd w:id="97"/>
+    <w:bookmarkStart w:id="99" w:name="ref-hecht1990"/>
     <w:p>
       <w:pPr>
         <w:pStyle w:val="Bibliography"/>
@@ -2869,7 +3458,7 @@
       <w:r>
         <w:t xml:space="preserve"> </w:t>
       </w:r>
-      <w:hyperlink r:id="rId93">
+      <w:hyperlink r:id="rId98">
         <w:r>
           <w:rPr>
             <w:rStyle w:val="Hyperlink"/>
@@ -2881,8 +3470,8 @@
         <w:t xml:space="preserve">.</w:t>
       </w:r>
     </w:p>
-    <w:bookmarkEnd w:id="94"/>
-    <w:bookmarkStart w:id="95" w:name="ref-hirschman1963"/>
+    <w:bookmarkEnd w:id="99"/>
+    <w:bookmarkStart w:id="100" w:name="ref-hirschman1963"/>
     <w:p>
       <w:pPr>
         <w:pStyle w:val="Bibliography"/>
@@ -2904,8 +3493,8 @@
         <w:t xml:space="preserve">. Twentieth Century Fund.</w:t>
       </w:r>
     </w:p>
-    <w:bookmarkEnd w:id="95"/>
-    <w:bookmarkStart w:id="97" w:name="ref-hirschman1975"/>
+    <w:bookmarkEnd w:id="100"/>
+    <w:bookmarkStart w:id="102" w:name="ref-hirschman1975"/>
     <w:p>
       <w:pPr>
         <w:pStyle w:val="Bibliography"/>
@@ -2938,7 +3527,7 @@
       <w:r>
         <w:t xml:space="preserve"> </w:t>
       </w:r>
-      <w:hyperlink r:id="rId96">
+      <w:hyperlink r:id="rId101">
         <w:r>
           <w:rPr>
             <w:rStyle w:val="Hyperlink"/>
@@ -2950,8 +3539,8 @@
         <w:t xml:space="preserve">.</w:t>
       </w:r>
     </w:p>
-    <w:bookmarkEnd w:id="97"/>
-    <w:bookmarkStart w:id="99" w:name="ref-hochstetler2021"/>
+    <w:bookmarkEnd w:id="102"/>
+    <w:bookmarkStart w:id="104" w:name="ref-hochstetler2021"/>
     <w:p>
       <w:pPr>
         <w:pStyle w:val="Bibliography"/>
@@ -2984,7 +3573,7 @@
       <w:r>
         <w:t xml:space="preserve"> </w:t>
       </w:r>
-      <w:hyperlink r:id="rId98">
+      <w:hyperlink r:id="rId103">
         <w:r>
           <w:rPr>
             <w:rStyle w:val="Hyperlink"/>
@@ -2996,8 +3585,8 @@
         <w:t xml:space="preserve">.</w:t>
       </w:r>
     </w:p>
-    <w:bookmarkEnd w:id="99"/>
-    <w:bookmarkStart w:id="101" w:name="ref-hochstetler2007"/>
+    <w:bookmarkEnd w:id="104"/>
+    <w:bookmarkStart w:id="106" w:name="ref-hochstetler2007"/>
     <w:p>
       <w:pPr>
         <w:pStyle w:val="Bibliography"/>
@@ -3021,7 +3610,7 @@
       <w:r>
         <w:t xml:space="preserve"> </w:t>
       </w:r>
-      <w:hyperlink r:id="rId100">
+      <w:hyperlink r:id="rId105">
         <w:r>
           <w:rPr>
             <w:rStyle w:val="Hyperlink"/>
@@ -3033,8 +3622,8 @@
         <w:t xml:space="preserve">.</w:t>
       </w:r>
     </w:p>
-    <w:bookmarkEnd w:id="101"/>
-    <w:bookmarkStart w:id="103" w:name="ref-lopez2020"/>
+    <w:bookmarkEnd w:id="106"/>
+    <w:bookmarkStart w:id="108" w:name="ref-lopez2020"/>
     <w:p>
       <w:pPr>
         <w:pStyle w:val="Bibliography"/>
@@ -3064,7 +3653,7 @@
       <w:r>
         <w:t xml:space="preserve"> </w:t>
       </w:r>
-      <w:hyperlink r:id="rId102">
+      <w:hyperlink r:id="rId107">
         <w:r>
           <w:rPr>
             <w:rStyle w:val="Hyperlink"/>
@@ -3076,26 +3665,14 @@
         <w:t xml:space="preserve">.</w:t>
       </w:r>
     </w:p>
-    <w:bookmarkEnd w:id="103"/>
-    <w:bookmarkStart w:id="105" w:name="ref-miranda2021"/>
+    <w:bookmarkEnd w:id="108"/>
+    <w:bookmarkStart w:id="110" w:name="ref-meyer2021"/>
     <w:p>
       <w:pPr>
         <w:pStyle w:val="Bibliography"/>
       </w:pPr>
       <w:r>
-        <w:t xml:space="preserve">Miranda, David. 2021.</w:t>
-      </w:r>
-      <w:r>
-        <w:t xml:space="preserve"> </w:t>
-      </w:r>
-      <w:r>
-        <w:t xml:space="preserve">“Bolsonaro</w:t>
-      </w:r>
-      <w:r>
-        <w:t xml:space="preserve">’</w:t>
-      </w:r>
-      <w:r>
-        <w:t xml:space="preserve">s 1,000km Amazon Railway Will Cause Climate Chaos. It Must Be Stopped.”</w:t>
+        <w:t xml:space="preserve">Meyer, David, Evgenia Dimitriadou, Kurt Hornik, Andreas Weingessel, and Friedrich Leisch. 2021.</w:t>
       </w:r>
       <w:r>
         <w:t xml:space="preserve"> </w:t>
@@ -3105,6 +3682,55 @@
           <w:iCs/>
           <w:i/>
         </w:rPr>
+        <w:t xml:space="preserve">E1071: Misc Functions of the Department of Statistics, Probability Theory Group (Formerly: E1071), TU Wien</w:t>
+      </w:r>
+      <w:r>
+        <w:t xml:space="preserve">.</w:t>
+      </w:r>
+      <w:r>
+        <w:t xml:space="preserve"> </w:t>
+      </w:r>
+      <w:hyperlink r:id="rId109">
+        <w:r>
+          <w:rPr>
+            <w:rStyle w:val="Hyperlink"/>
+          </w:rPr>
+          <w:t xml:space="preserve">https://CRAN.R-project.org/package=e1071</w:t>
+        </w:r>
+      </w:hyperlink>
+      <w:r>
+        <w:t xml:space="preserve">.</w:t>
+      </w:r>
+    </w:p>
+    <w:bookmarkEnd w:id="110"/>
+    <w:bookmarkStart w:id="112" w:name="ref-miranda2021"/>
+    <w:p>
+      <w:pPr>
+        <w:pStyle w:val="Bibliography"/>
+      </w:pPr>
+      <w:r>
+        <w:t xml:space="preserve">Miranda, David. 2021.</w:t>
+      </w:r>
+      <w:r>
+        <w:t xml:space="preserve"> </w:t>
+      </w:r>
+      <w:r>
+        <w:t xml:space="preserve">“Bolsonaro</w:t>
+      </w:r>
+      <w:r>
+        <w:t xml:space="preserve">’</w:t>
+      </w:r>
+      <w:r>
+        <w:t xml:space="preserve">s 1,000km Amazon Railway Will Cause Climate Chaos. It Must Be Stopped.”</w:t>
+      </w:r>
+      <w:r>
+        <w:t xml:space="preserve"> </w:t>
+      </w:r>
+      <w:r>
+        <w:rPr>
+          <w:iCs/>
+          <w:i/>
+        </w:rPr>
         <w:t xml:space="preserve">The Guardian</w:t>
       </w:r>
       <w:r>
@@ -3113,7 +3739,7 @@
       <w:r>
         <w:t xml:space="preserve"> </w:t>
       </w:r>
-      <w:hyperlink r:id="rId104">
+      <w:hyperlink r:id="rId111">
         <w:r>
           <w:rPr>
             <w:rStyle w:val="Hyperlink"/>
@@ -3125,14 +3751,20 @@
         <w:t xml:space="preserve">.</w:t>
       </w:r>
     </w:p>
-    <w:bookmarkEnd w:id="105"/>
-    <w:bookmarkStart w:id="107" w:name="ref-pacheco2019"/>
+    <w:bookmarkEnd w:id="112"/>
+    <w:bookmarkStart w:id="113" w:name="ref-noble2006"/>
     <w:p>
       <w:pPr>
         <w:pStyle w:val="Bibliography"/>
       </w:pPr>
       <w:r>
-        <w:t xml:space="preserve">Pacheco, João. 2019.</w:t>
+        <w:t xml:space="preserve">Noble, William S. 2006.</w:t>
+      </w:r>
+      <w:r>
+        <w:t xml:space="preserve"> </w:t>
+      </w:r>
+      <w:r>
+        <w:t xml:space="preserve">“What Is a Support Vector Machine?”</w:t>
       </w:r>
       <w:r>
         <w:t xml:space="preserve"> </w:t>
@@ -3142,6 +3774,32 @@
           <w:iCs/>
           <w:i/>
         </w:rPr>
+        <w:t xml:space="preserve">Nature Biotechnology</w:t>
+      </w:r>
+      <w:r>
+        <w:t xml:space="preserve"> </w:t>
+      </w:r>
+      <w:r>
+        <w:t xml:space="preserve">24 (12): 1565–67.</w:t>
+      </w:r>
+    </w:p>
+    <w:bookmarkEnd w:id="113"/>
+    <w:bookmarkStart w:id="115" w:name="ref-pacheco2019"/>
+    <w:p>
+      <w:pPr>
+        <w:pStyle w:val="Bibliography"/>
+      </w:pPr>
+      <w:r>
+        <w:t xml:space="preserve">Pacheco, João. 2019.</w:t>
+      </w:r>
+      <w:r>
+        <w:t xml:space="preserve"> </w:t>
+      </w:r>
+      <w:r>
+        <w:rPr>
+          <w:iCs/>
+          <w:i/>
+        </w:rPr>
         <w:t xml:space="preserve">Ecxterminio y Tutela: Procesos de Formación de Alteridades En El Brasil</w:t>
       </w:r>
       <w:r>
@@ -3150,7 +3808,7 @@
       <w:r>
         <w:t xml:space="preserve"> </w:t>
       </w:r>
-      <w:hyperlink r:id="rId106">
+      <w:hyperlink r:id="rId114">
         <w:r>
           <w:rPr>
             <w:rStyle w:val="Hyperlink"/>
@@ -3162,8 +3820,8 @@
         <w:t xml:space="preserve">.</w:t>
       </w:r>
     </w:p>
-    <w:bookmarkEnd w:id="107"/>
-    <w:bookmarkStart w:id="109" w:name="ref-putnam1988"/>
+    <w:bookmarkEnd w:id="115"/>
+    <w:bookmarkStart w:id="117" w:name="ref-putnam1988"/>
     <w:p>
       <w:pPr>
         <w:pStyle w:val="Bibliography"/>
@@ -3196,7 +3854,7 @@
       <w:r>
         <w:t xml:space="preserve"> </w:t>
       </w:r>
-      <w:hyperlink r:id="rId108">
+      <w:hyperlink r:id="rId116">
         <w:r>
           <w:rPr>
             <w:rStyle w:val="Hyperlink"/>
@@ -3208,8 +3866,8 @@
         <w:t xml:space="preserve">.</w:t>
       </w:r>
     </w:p>
-    <w:bookmarkEnd w:id="109"/>
-    <w:bookmarkStart w:id="111" w:name="ref-silva-muller2022"/>
+    <w:bookmarkEnd w:id="117"/>
+    <w:bookmarkStart w:id="119" w:name="ref-silva-muller2022"/>
     <w:p>
       <w:pPr>
         <w:pStyle w:val="Bibliography"/>
@@ -3232,7 +3890,7 @@
       <w:r>
         <w:t xml:space="preserve"> </w:t>
       </w:r>
-      <w:hyperlink r:id="rId110">
+      <w:hyperlink r:id="rId118">
         <w:r>
           <w:rPr>
             <w:rStyle w:val="Hyperlink"/>
@@ -3241,8 +3899,8 @@
         </w:r>
       </w:hyperlink>
     </w:p>
-    <w:bookmarkEnd w:id="111"/>
-    <w:bookmarkStart w:id="113" w:name="ref-simons1988"/>
+    <w:bookmarkEnd w:id="119"/>
+    <w:bookmarkStart w:id="121" w:name="ref-simons1988"/>
     <w:p>
       <w:pPr>
         <w:pStyle w:val="Bibliography"/>
@@ -3272,7 +3930,7 @@
       <w:r>
         <w:t xml:space="preserve"> </w:t>
       </w:r>
-      <w:hyperlink r:id="rId112">
+      <w:hyperlink r:id="rId120">
         <w:r>
           <w:rPr>
             <w:rStyle w:val="Hyperlink"/>
@@ -3284,8 +3942,8 @@
         <w:t xml:space="preserve">.</w:t>
       </w:r>
     </w:p>
-    <w:bookmarkEnd w:id="113"/>
-    <w:bookmarkStart w:id="115" w:name="ref-lepolaindewaroux2021"/>
+    <w:bookmarkEnd w:id="121"/>
+    <w:bookmarkStart w:id="123" w:name="ref-lepolaindewaroux2021"/>
     <w:p>
       <w:pPr>
         <w:pStyle w:val="Bibliography"/>
@@ -3318,7 +3976,7 @@
       <w:r>
         <w:t xml:space="preserve"> </w:t>
       </w:r>
-      <w:hyperlink r:id="rId114">
+      <w:hyperlink r:id="rId122">
         <w:r>
           <w:rPr>
             <w:rStyle w:val="Hyperlink"/>
@@ -3330,8 +3988,8 @@
         <w:t xml:space="preserve">.</w:t>
       </w:r>
     </w:p>
-    <w:bookmarkEnd w:id="115"/>
-    <w:bookmarkStart w:id="117" w:name="ref-westerwinter2021"/>
+    <w:bookmarkEnd w:id="123"/>
+    <w:bookmarkStart w:id="125" w:name="ref-westerwinter2021"/>
     <w:p>
       <w:pPr>
         <w:pStyle w:val="Bibliography"/>
@@ -3364,7 +4022,7 @@
       <w:r>
         <w:t xml:space="preserve"> </w:t>
       </w:r>
-      <w:hyperlink r:id="rId116">
+      <w:hyperlink r:id="rId124">
         <w:r>
           <w:rPr>
             <w:rStyle w:val="Hyperlink"/>
@@ -3376,8 +4034,8 @@
         <w:t xml:space="preserve">.</w:t>
       </w:r>
     </w:p>
-    <w:bookmarkEnd w:id="117"/>
-    <w:bookmarkStart w:id="119" w:name="ref-zarefsky2004"/>
+    <w:bookmarkEnd w:id="125"/>
+    <w:bookmarkStart w:id="127" w:name="ref-zarefsky2004"/>
     <w:p>
       <w:pPr>
         <w:pStyle w:val="Bibliography"/>
@@ -3410,7 +4068,7 @@
       <w:r>
         <w:t xml:space="preserve"> </w:t>
       </w:r>
-      <w:hyperlink r:id="rId118">
+      <w:hyperlink r:id="rId126">
         <w:r>
           <w:rPr>
             <w:rStyle w:val="Hyperlink"/>
@@ -3422,9 +4080,9 @@
         <w:t xml:space="preserve">.</w:t>
       </w:r>
     </w:p>
-    <w:bookmarkEnd w:id="119"/>
-    <w:bookmarkEnd w:id="120"/>
-    <w:bookmarkEnd w:id="121"/>
+    <w:bookmarkEnd w:id="127"/>
+    <w:bookmarkEnd w:id="128"/>
+    <w:bookmarkEnd w:id="129"/>
     <w:sectPr>
       <w:pgSz w:h="16838" w:w="11906"/>
       <w:pgMar w:bottom="1440" w:footer="708" w:gutter="0" w:header="708" w:left="1440" w:right="1440" w:top="1440"/>
@@ -3631,6 +4289,44 @@
       </w:r>
     </w:p>
   </w:footnote>
+  <w:footnote w:id="29">
+    <w:p>
+      <w:pPr>
+        <w:pStyle w:val="FootnoteText"/>
+      </w:pPr>
+      <w:r>
+        <w:rPr>
+          <w:rStyle w:val="FootnoteReference"/>
+        </w:rPr>
+        <w:footnoteRef/>
+      </w:r>
+      <w:r>
+        <w:t xml:space="preserve"> </w:t>
+      </w:r>
+      <w:r>
+        <w:t xml:space="preserve">For an overview on how inflation and political discourse in Brazil see Porto (2007), Malheiros-Poulet (2012), and Fonseca et al. (2021). For a few studies on racist and anti-racist discourses in Brazil see Htun (2004), Silva and Larkins (2019) and Dijk (2020).</w:t>
+      </w:r>
+    </w:p>
+  </w:footnote>
+  <w:footnote w:id="34">
+    <w:p>
+      <w:pPr>
+        <w:pStyle w:val="FootnoteText"/>
+      </w:pPr>
+      <w:r>
+        <w:rPr>
+          <w:rStyle w:val="FootnoteReference"/>
+        </w:rPr>
+        <w:footnoteRef/>
+      </w:r>
+      <w:r>
+        <w:t xml:space="preserve"> </w:t>
+      </w:r>
+      <w:r>
+        <w:t xml:space="preserve">For more information on this please see the extended methodology. The document includes a detailed discussion of how the SVM algorithm was chosen over other algorithms based on evaluation of performance of trained models for labeling the validation set. The extended methodology also includes a more detailed codebook table with further coding guidelines.</w:t>
+      </w:r>
+    </w:p>
+  </w:footnote>
   <w:footnote w:id="36">
     <w:p>
       <w:pPr>
@@ -3646,6 +4342,25 @@
         <w:t xml:space="preserve"> </w:t>
       </w:r>
       <w:r>
+        <w:t xml:space="preserve">See extended methodology for more information on model selection, controls and post estimation tests.</w:t>
+      </w:r>
+    </w:p>
+  </w:footnote>
+  <w:footnote w:id="39">
+    <w:p>
+      <w:pPr>
+        <w:pStyle w:val="FootnoteText"/>
+      </w:pPr>
+      <w:r>
+        <w:rPr>
+          <w:rStyle w:val="FootnoteReference"/>
+        </w:rPr>
+        <w:footnoteRef/>
+      </w:r>
+      <w:r>
+        <w:t xml:space="preserve"> </w:t>
+      </w:r>
+      <w:r>
         <w:t xml:space="preserve">The reasoning here is that knowledge of high or low deforestation rates might drive presidents to speak about the Amazon. Matching deforestation with speech dates is a complicated endeavor. INPE published consolidated deforestation data with almost two years of delay until 2005</w:t>
       </w:r>
       <w:r>
@@ -3656,6 +4371,9 @@
       </w:r>
       <w:r>
         <w:t xml:space="preserve">. Preliminary data was published earlier, but with lower degrees of confidence in the findings. For the subsequent years, the consolidated figures for a given year tend to come out in August of the subsequent year. However, it also seems to be the case that the executive government have access to the data before everyone else. In addition, other sources indicating if deforestation is going up or down, as fire data or lower resolution deforestation data (DETER for example), circulates within the same year. The year of 1988 is particularly indicative of these complications: a report dating 1988 was circulating with deforestation and fire figures</w:t>
+      </w:r>
+      <w:r>
+        <w:t xml:space="preserve"> </w:t>
       </w:r>
       <w:r>
         <w:t xml:space="preserve">(Fearnside 1990)</w:t>

</xml_diff>

<commit_message>
#new percentages and text in 4.2
</commit_message>
<xml_diff>
--- a/Draft_April_2022/Full_draft_20220401.docx
+++ b/Draft_April_2022/Full_draft_20220401.docx
@@ -295,7 +295,7 @@
         <w:pStyle w:val="BodyText"/>
       </w:pPr>
       <w:r>
-        <w:t xml:space="preserve">Our findings are threefold. First, endogenous events as the death of Chico Mendes, the 1992 Earth Summit, the 2009 Copenhaguen Summit, the 2015 Paris Summit, and the 2021 London Summit drive generally the interest in the Amazon. That seems to be the case even after controling share of annual speeches mentioning the Amazon for deforestation, inflation, and speaker. Second, there was a sharp decrease in economic related problem-constructions from the late 1990 to 2010, matched by an increase in speeches that construct the Amazon as a problem of social development and environmental conservation. This trend is reversed in the late 2010s, with the twist of sovereignty making a strong comeback. Finally, using a multinominal model, we find that the farthest away the speaker is from the Amazon, be it within the country in non-Amazonian States or outside Brazil, the more likely the speaker is to construct the Amazon as a problem of environmental conservation than economic integration or social development.</w:t>
+        <w:t xml:space="preserve">Our findings are threefold. First, endogenous events as the death of Chico Mendes, the 1992 Earth Summit, the 2009 Copenhaguen Summit, the 2015 Paris Summit, and the 2021 London Summit drive generally the interest in the Amazon. That seems to be the case even after controlling share of annual speeches mentioning the Amazon for deforestation, inflation, and speaker. Second, there was a sharp decrease in economic related problem-constructions from the late 1990 to 2010, matched by an increase in speeches that construct the Amazon as a problem of social development and environmental conservation. This trend is reversed in the late 2010s, with the twist of sovereignty making a strong comeback. Finally, using a multinominal model, we find that the farthest away the speaker is from the Amazon, be it within the country in non-Amazonian States or outside Brazil, the more likely the speaker is to construct the Amazon as a problem of environmental conservation than economic integration or social development.</w:t>
       </w:r>
     </w:p>
     <w:p>
@@ -500,7 +500,7 @@
         <w:t xml:space="preserve">’</w:t>
       </w:r>
       <w:r>
-        <w:t xml:space="preserve">, are also tied to internationalizing strategies</w:t>
+        <w:t xml:space="preserve">, are also tied to internationalizing strategies.</w:t>
       </w:r>
     </w:p>
     <w:p>
@@ -988,6 +988,14 @@
         <w:t xml:space="preserve">3 Research Design</w:t>
       </w:r>
     </w:p>
+    <w:p>
+      <w:pPr>
+        <w:pStyle w:val="FirstParagraph"/>
+      </w:pPr>
+      <w:r>
+        <w:t xml:space="preserve">To operationalize our theoretical framework, we adopt a mixed-methods approach using manual coding and supervised machine learning. We explain our research design and each step of the procedure in this section.</w:t>
+      </w:r>
+    </w:p>
     <w:bookmarkStart w:id="33" w:name="X0188877be407adf371107805c2fb35c7565eeb7"/>
     <w:p>
       <w:pPr>
@@ -995,6 +1003,413 @@
       </w:pPr>
       <w:r>
         <w:t xml:space="preserve">3.1 Data and modeling: operationalizing Amazonian problem construction</w:t>
+      </w:r>
+    </w:p>
+    <w:p>
+      <w:pPr>
+        <w:pStyle w:val="FirstParagraph"/>
+      </w:pPr>
+      <w:r>
+        <w:t xml:space="preserve">We build upon the dataset provided by Cezar (2020) which contains all official speeches by Brazilian Presidents from 1985 to 2019 scrapped from the archives of the Brazilian Presidential Library. We update the dataset by scraping and adding all official speeches from 2020 and 2021. The final dataset encompasses 6130 speeches for all the presidents of Brazil since 1985. We then identify all speeches about the Amazon as a region, peoples, or forest out of the 6130 speeches. We do so by detecting all speeches in which the stem</w:t>
+      </w:r>
+      <w:r>
+        <w:t xml:space="preserve"> </w:t>
+      </w:r>
+      <w:r>
+        <w:t xml:space="preserve">“</w:t>
+      </w:r>
+      <w:r>
+        <w:t xml:space="preserve">amazon</w:t>
+      </w:r>
+      <w:r>
+        <w:t xml:space="preserve">”</w:t>
+      </w:r>
+      <w:r>
+        <w:t xml:space="preserve"> </w:t>
+      </w:r>
+      <w:r>
+        <w:t xml:space="preserve">appears. In Portuguese, the stem captures terms such as</w:t>
+      </w:r>
+      <w:r>
+        <w:t xml:space="preserve"> </w:t>
+      </w:r>
+      <w:r>
+        <w:t xml:space="preserve">“</w:t>
+      </w:r>
+      <w:r>
+        <w:t xml:space="preserve">Amazonia</w:t>
+      </w:r>
+      <w:r>
+        <w:t xml:space="preserve">”</w:t>
+      </w:r>
+      <w:r>
+        <w:t xml:space="preserve">,</w:t>
+      </w:r>
+      <w:r>
+        <w:t xml:space="preserve"> </w:t>
+      </w:r>
+      <w:r>
+        <w:t xml:space="preserve">“</w:t>
+      </w:r>
+      <w:r>
+        <w:t xml:space="preserve">Amazonica</w:t>
+      </w:r>
+      <w:r>
+        <w:t xml:space="preserve">”</w:t>
+      </w:r>
+      <w:r>
+        <w:t xml:space="preserve">,</w:t>
+      </w:r>
+      <w:r>
+        <w:t xml:space="preserve"> </w:t>
+      </w:r>
+      <w:r>
+        <w:t xml:space="preserve">“</w:t>
+      </w:r>
+      <w:r>
+        <w:t xml:space="preserve">Amazonidas</w:t>
+      </w:r>
+      <w:r>
+        <w:t xml:space="preserve">”</w:t>
+      </w:r>
+      <w:r>
+        <w:t xml:space="preserve">,</w:t>
+      </w:r>
+      <w:r>
+        <w:t xml:space="preserve"> </w:t>
+      </w:r>
+      <w:r>
+        <w:t xml:space="preserve">“</w:t>
+      </w:r>
+      <w:r>
+        <w:t xml:space="preserve">Amazonense(s)</w:t>
+      </w:r>
+      <w:r>
+        <w:t xml:space="preserve">”</w:t>
+      </w:r>
+      <w:r>
+        <w:t xml:space="preserve">,</w:t>
+      </w:r>
+      <w:r>
+        <w:t xml:space="preserve"> </w:t>
+      </w:r>
+      <w:r>
+        <w:t xml:space="preserve">“</w:t>
+      </w:r>
+      <w:r>
+        <w:t xml:space="preserve">Amazonas</w:t>
+      </w:r>
+      <w:r>
+        <w:t xml:space="preserve">”</w:t>
+      </w:r>
+      <w:r>
+        <w:t xml:space="preserve">, among others. We find that 946 speeches are, at least partially, about the Amazon from the 6130.</w:t>
+      </w:r>
+    </w:p>
+    <w:p>
+      <w:pPr>
+        <w:pStyle w:val="BodyText"/>
+      </w:pPr>
+      <w:r>
+        <w:t xml:space="preserve">Using the poldis R package, we proceed to extract two sentences before and two sentences after the sentence in which the stem</w:t>
+      </w:r>
+      <w:r>
+        <w:t xml:space="preserve"> </w:t>
+      </w:r>
+      <w:r>
+        <w:t xml:space="preserve">“</w:t>
+      </w:r>
+      <w:r>
+        <w:t xml:space="preserve">amazon</w:t>
+      </w:r>
+      <w:r>
+        <w:t xml:space="preserve">”</w:t>
+      </w:r>
+      <w:r>
+        <w:t xml:space="preserve"> </w:t>
+      </w:r>
+      <w:r>
+        <w:t xml:space="preserve">appears. We opt for picking two sentences before and two sentences after, rather than words, because sentences usually contain a cohesive idea. By doing so we create our unit of analysis: an Amazonian statement. We use Amazon statements as our unit of analysis for two main reasons. First, working at the level of statements allows us to identify only passages that are meaningful for our specific purpose. Second, it increases the number of our observations and its variety meaningfully, allowing for more specificity in our analysis. This process yields 2014 unique Amazonian statements across the 946 speeches about the Amazon identified. When an Amazonian statement contains two or more matches of the stem</w:t>
+      </w:r>
+      <w:r>
+        <w:t xml:space="preserve"> </w:t>
+      </w:r>
+      <w:r>
+        <w:t xml:space="preserve">“</w:t>
+      </w:r>
+      <w:r>
+        <w:t xml:space="preserve">amazon</w:t>
+      </w:r>
+      <w:r>
+        <w:t xml:space="preserve">”</w:t>
+      </w:r>
+      <w:r>
+        <w:t xml:space="preserve">, we get two sentences before the first match and two sentences after the last match. On average, an Amazonian statement contains 123 words.</w:t>
+      </w:r>
+    </w:p>
+    <w:p>
+      <w:pPr>
+        <w:pStyle w:val="BodyText"/>
+      </w:pPr>
+      <w:r>
+        <w:t xml:space="preserve">After revising the literature (section 2), we selected a random sample of these Amazonian statements to develop a codebook for identifying how the Amazon is constructed as a problem in presidential discourse (see Table 1 below). We understand Amazonian problem-constructions as Weberian ideal types, that is, an unified analytical construct portraying a</w:t>
+      </w:r>
+      <w:r>
+        <w:t xml:space="preserve"> </w:t>
+      </w:r>
+      <w:r>
+        <w:t xml:space="preserve">‘</w:t>
+      </w:r>
+      <w:r>
+        <w:t xml:space="preserve">pure</w:t>
+      </w:r>
+      <w:r>
+        <w:t xml:space="preserve">’</w:t>
+      </w:r>
+      <w:r>
+        <w:t xml:space="preserve"> </w:t>
+      </w:r>
+      <w:r>
+        <w:t xml:space="preserve">version of a phenomenon. This serves the purpose of allocating empirical observations within a range of possibilities. We identify the three problem-constructions derived from the literature (national sovereignty, economic integration, and environmental conservation) in the sample of Amazonian statements. However, in addition to them, we inductively identified a fourth problem construction that the literature does not explicitly cover: social development. Presidents sometimes opt to emphasize the lack of hospitals, sanitation, and schools in relation to peoples’ constitutional rights when speaking about the Amazon. We saw this code category as substantially different from the other three, hence, we created the code category</w:t>
+      </w:r>
+      <w:r>
+        <w:t xml:space="preserve"> </w:t>
+      </w:r>
+      <w:r>
+        <w:t xml:space="preserve">‘</w:t>
+      </w:r>
+      <w:r>
+        <w:t xml:space="preserve">social development</w:t>
+      </w:r>
+      <w:r>
+        <w:t xml:space="preserve">’</w:t>
+      </w:r>
+      <w:r>
+        <w:t xml:space="preserve">. In their conceptualization, each code is mutually exclusive in its conceptualization, meaning that they cover different forms of constructing the Amazon as a problem, though each Amazonian statement might be assigned to one or more codes. A statement can, for example, construct the Amazon as a problem of sovereignty and a problem of economic integration or a problem of social development and conservation. Amazonian statements, thus, can be either coded as a pure-types or mixed-types.</w:t>
+      </w:r>
+    </w:p>
+    <w:tbl>
+      <w:tblPr>
+        <w:tblStyle w:val="Table"/>
+        <w:tblW w:type="auto" w:w="0"/>
+        <w:tblLook w:firstRow="1" w:lastRow="0" w:firstColumn="0" w:lastColumn="0" w:noHBand="0" w:noVBand="0" w:val="0020"/>
+      </w:tblPr>
+      <w:tblGrid>
+        <w:gridCol w:w="2640"/>
+        <w:gridCol w:w="2640"/>
+        <w:gridCol w:w="2640"/>
+      </w:tblGrid>
+      <w:tr>
+        <w:trPr>
+          <w:tblHeader w:val="true"/>
+        </w:trPr>
+        <w:tc>
+          <w:tcPr/>
+          <w:p>
+            <w:pPr>
+              <w:pStyle w:val="Compact"/>
+              <w:jc w:val="left"/>
+            </w:pPr>
+            <w:r>
+              <w:t xml:space="preserve">Problem Construction</w:t>
+            </w:r>
+          </w:p>
+        </w:tc>
+        <w:tc>
+          <w:tcPr/>
+          <w:p>
+            <w:pPr>
+              <w:pStyle w:val="Compact"/>
+              <w:jc w:val="left"/>
+            </w:pPr>
+            <w:r>
+              <w:t xml:space="preserve">Description</w:t>
+            </w:r>
+          </w:p>
+        </w:tc>
+        <w:tc>
+          <w:tcPr/>
+          <w:p>
+            <w:pPr>
+              <w:pStyle w:val="Compact"/>
+              <w:jc w:val="left"/>
+            </w:pPr>
+            <w:r>
+              <w:t xml:space="preserve">Example</w:t>
+            </w:r>
+          </w:p>
+        </w:tc>
+      </w:tr>
+      <w:tr>
+        <w:tc>
+          <w:tcPr/>
+          <w:p>
+            <w:pPr>
+              <w:pStyle w:val="Compact"/>
+              <w:jc w:val="left"/>
+            </w:pPr>
+            <w:r>
+              <w:t xml:space="preserve">National Sovereignty</w:t>
+            </w:r>
+          </w:p>
+        </w:tc>
+        <w:tc>
+          <w:tcPr/>
+          <w:p>
+            <w:pPr>
+              <w:pStyle w:val="Compact"/>
+              <w:jc w:val="left"/>
+            </w:pPr>
+            <w:r>
+              <w:t xml:space="preserve">This code constructs the Amazon region and/or forest as an issue of national sovereignty. We understand claims of sovereignty as a particular problem-construction that touches on imaginaries of external threats to territory. Relatedly, we also understand sovereignty as raising concerns about wrong perspectives and criticism from foreign and non-state actors about governments&lt;U+2019&gt; actions related to the Brazilian Amazon. In all, it advances the view that the Amazon is Brazilian, foreign, and non-state presence in the region needs to be monitored closely.</w:t>
+            </w:r>
+          </w:p>
+        </w:tc>
+        <w:tc>
+          <w:tcPr/>
+          <w:p>
+            <w:pPr>
+              <w:pStyle w:val="Compact"/>
+              <w:jc w:val="left"/>
+            </w:pPr>
+            <w:r>
+              <w:t xml:space="preserve">We can now walk the world and when we debate about the Amazon, we do not need to wait for questions, we are the ones who are going to say what we are doing in the Amazon. We do not need to keep on saying &lt;U+2018&gt;the Amazon is ours&lt;U+2019&gt; just for saying it, people often say this without much conviction either. If the Amazon has been ours since Cabral (European discoverer of Brazil) stepped here, why do we now have to worry about the Amazon? (Lula 2008)</w:t>
+            </w:r>
+          </w:p>
+        </w:tc>
+      </w:tr>
+      <w:tr>
+        <w:tc>
+          <w:tcPr/>
+          <w:p>
+            <w:pPr>
+              <w:pStyle w:val="Compact"/>
+              <w:jc w:val="left"/>
+            </w:pPr>
+            <w:r>
+              <w:t xml:space="preserve">Economic Integration</w:t>
+            </w:r>
+          </w:p>
+        </w:tc>
+        <w:tc>
+          <w:tcPr/>
+          <w:p>
+            <w:pPr>
+              <w:pStyle w:val="Compact"/>
+              <w:jc w:val="left"/>
+            </w:pPr>
+            <w:r>
+              <w:t xml:space="preserve">This code constructs the Amazon region and/or forest as an issue of economic integration. It advances the view that the Amazon needs to be developed and connected to the national economy. This includes expanding the agricultural frontier through incentives, creating a diverse set of infrastructure (roads, dams, internet, radio, energy), fostering differing industries (tourism, mining, cattle, agriculture and so on) through tax-free zones, as well as facilitating the exploitation of natural resources for developmental purposes.</w:t>
+            </w:r>
+          </w:p>
+        </w:tc>
+        <w:tc>
+          <w:tcPr/>
+          <w:p>
+            <w:pPr>
+              <w:pStyle w:val="Compact"/>
+            </w:pPr>
+          </w:p>
+        </w:tc>
+      </w:tr>
+      <w:tr>
+        <w:tc>
+          <w:tcPr/>
+          <w:p>
+            <w:pPr>
+              <w:pStyle w:val="Compact"/>
+              <w:jc w:val="left"/>
+            </w:pPr>
+            <w:r>
+              <w:t xml:space="preserve">Social Development</w:t>
+            </w:r>
+          </w:p>
+        </w:tc>
+        <w:tc>
+          <w:tcPr/>
+          <w:p>
+            <w:pPr>
+              <w:pStyle w:val="Compact"/>
+              <w:jc w:val="left"/>
+            </w:pPr>
+            <w:r>
+              <w:t xml:space="preserve">This code constructs the Amazon region and/or forest as an issue of social development. It advances the view that Amazon is full of citizens who should have their rights guaranteed. This refers to the construction of schools and universities (right to education), of hospitals (right to health), and of housing (right to house). This also includes guarantees of a dignified life with decent employment, access to water and sanitation, as well as access to electricity, internet, radio, and light. Finally, this includes referrals to culture and the right to vote.</w:t>
+            </w:r>
+          </w:p>
+        </w:tc>
+        <w:tc>
+          <w:tcPr/>
+          <w:p>
+            <w:pPr>
+              <w:pStyle w:val="Compact"/>
+            </w:pPr>
+          </w:p>
+        </w:tc>
+      </w:tr>
+      <w:tr>
+        <w:tc>
+          <w:tcPr/>
+          <w:p>
+            <w:pPr>
+              <w:pStyle w:val="Compact"/>
+              <w:jc w:val="left"/>
+            </w:pPr>
+            <w:r>
+              <w:t xml:space="preserve">Environmental Conservation</w:t>
+            </w:r>
+          </w:p>
+        </w:tc>
+        <w:tc>
+          <w:tcPr/>
+          <w:p>
+            <w:pPr>
+              <w:pStyle w:val="Compact"/>
+              <w:jc w:val="left"/>
+            </w:pPr>
+            <w:r>
+              <w:t xml:space="preserve">This code constructs the Amazon region and/or forest as an issue of conservation. This problem-construction focuses on the value of a standing forest and of the preserved ecosystem in the region. The conservationist narrative advances the view that Amazon should be preserved, deforestation should be halted, and the practices of indigenous and traditional populations should be maintained and fostered. It advances the view that the emission of greenhouse gasses should be halted, that renewable energy should be supported, and that protected areas should be created.</w:t>
+            </w:r>
+          </w:p>
+        </w:tc>
+        <w:tc>
+          <w:tcPr/>
+          <w:p>
+            <w:pPr>
+              <w:pStyle w:val="Compact"/>
+            </w:pPr>
+          </w:p>
+        </w:tc>
+      </w:tr>
+    </w:tbl>
+    <w:p>
+      <w:pPr>
+        <w:pStyle w:val="BodyText"/>
+      </w:pPr>
+      <w:r>
+        <w:t xml:space="preserve">With the codebook in hands, each one of the authors, separately, hand-coded the same set of 1007 randomly selected Amazonian statements. This amount refers to 50% of all the Amazon Statements identified. Inter-coder agreement for each of the four main categories was 85%, on average. For each non-matching coded observation, the co-authors discussed and sorted their disagreements. Statements that mention the stem</w:t>
+      </w:r>
+      <w:r>
+        <w:t xml:space="preserve"> </w:t>
+      </w:r>
+      <w:r>
+        <w:t xml:space="preserve">“</w:t>
+      </w:r>
+      <w:r>
+        <w:t xml:space="preserve">amazon</w:t>
+      </w:r>
+      <w:r>
+        <w:t xml:space="preserve">”</w:t>
+      </w:r>
+      <w:r>
+        <w:t xml:space="preserve">, but are not about the Brazilian Amazon, for example, might a greeting to the Governor of the Amazonas, were coded as false positives. The manually coded data is then randomly divided into a training set, containing 80% of the hand-coded observations (806 observations), and a validation set, containing the remaining 20% of the hand-coded data (201 observations). The training set is used to train the supervised machine-learning model that automatically classifies observations while the validation set is used to make sure the model fit is appropriate.</w:t>
+      </w:r>
+    </w:p>
+    <w:p>
+      <w:pPr>
+        <w:pStyle w:val="BodyText"/>
+      </w:pPr>
+      <w:r>
+        <w:t xml:space="preserve">We chose to employ a support-vector machine (SVM) algorithm to label texts, that is, a non-probabilistic linear classifier that classifies documents by assigning points in mapped space to maximize the gap between binary categories (see Meyer et al. 2021; Noble 2006). After the SVM model is trained and tuned, and the model shows to appropriately fit the validation set, we use the model to automatically code the remaining 1007 Amazonian statements. The model was also trained to identify false positive observations, which we chose to delete for analysis since these are not meaningful statements about the Amazon. The final dataset for analysis contains 1895 coded Amazonian statements. Finally, we use poldis once more to extract locations for all speeches in the data. These locations represent the Brazilian state in which certain speech was given or an international country.</w:t>
       </w:r>
     </w:p>
     <w:bookmarkEnd w:id="33"/>
@@ -1005,6 +1420,85 @@
       </w:pPr>
       <w:r>
         <w:t xml:space="preserve">3.2 Analysis and limitations</w:t>
+      </w:r>
+    </w:p>
+    <w:p>
+      <w:pPr>
+        <w:pStyle w:val="FirstParagraph"/>
+      </w:pPr>
+      <w:r>
+        <w:t xml:space="preserve">To analyze our data, we first present a series of different plots on proportions of Amazonian statements and problem-constructions over time and by presidents. We control proportions for factors that might affect the incidence of the Amazon in speeches and portray both real and controlled curves. To test whether different problem constructions change according to location, we run a multinomial regression model in which different problem constructions (as categories) are the dependent variable and location is the independent variable. We also control for annual deforestation rates, annual inflation rates, and election years in the model. We interpret the plots and model considering multiple Amazon related events and policies over the last 30 years, as well as their correlations with different presidents and locations, while embedding problem-construction in contemporary happenings.</w:t>
+      </w:r>
+    </w:p>
+    <w:p>
+      <w:pPr>
+        <w:pStyle w:val="BodyText"/>
+      </w:pPr>
+      <w:r>
+        <w:t xml:space="preserve">These procedures come with its limitations. Our codebook is developed using specific Amazon related vocabulary. For example, a statement will be coded as economic integration if it is a meaningful support to the Zona Franca of Manaus or a Dam in the Amazon. However, the economy is generally a topic that presidents speak about. Hence, high incidence of economic integration in Amazonian statements can also be related to the higher importance of this problem-construction in Brazil in time. Moreover, we classify statements as Amazonian based on a dictionary composed of a single lexicon stem:</w:t>
+      </w:r>
+      <w:r>
+        <w:t xml:space="preserve"> </w:t>
+      </w:r>
+      <w:r>
+        <w:t xml:space="preserve">“</w:t>
+      </w:r>
+      <w:r>
+        <w:t xml:space="preserve">amazon</w:t>
+      </w:r>
+      <w:r>
+        <w:t xml:space="preserve">”</w:t>
+      </w:r>
+      <w:r>
+        <w:t xml:space="preserve">. We chose to do so knowing that a few speeches about the Amazon might not contain the lexicon</w:t>
+      </w:r>
+      <w:r>
+        <w:t xml:space="preserve"> </w:t>
+      </w:r>
+      <w:r>
+        <w:t xml:space="preserve">“</w:t>
+      </w:r>
+      <w:r>
+        <w:t xml:space="preserve">Amazon</w:t>
+      </w:r>
+      <w:r>
+        <w:t xml:space="preserve">”</w:t>
+      </w:r>
+      <w:r>
+        <w:t xml:space="preserve">, for example, when the president says,</w:t>
+      </w:r>
+      <w:r>
+        <w:t xml:space="preserve"> </w:t>
+      </w:r>
+      <w:r>
+        <w:t xml:space="preserve">“</w:t>
+      </w:r>
+      <w:r>
+        <w:t xml:space="preserve">the forest</w:t>
+      </w:r>
+      <w:r>
+        <w:t xml:space="preserve">”</w:t>
+      </w:r>
+      <w:r>
+        <w:t xml:space="preserve"> </w:t>
+      </w:r>
+      <w:r>
+        <w:t xml:space="preserve">or</w:t>
+      </w:r>
+      <w:r>
+        <w:t xml:space="preserve"> </w:t>
+      </w:r>
+      <w:r>
+        <w:t xml:space="preserve">“</w:t>
+      </w:r>
+      <w:r>
+        <w:t xml:space="preserve">deforestation</w:t>
+      </w:r>
+      <w:r>
+        <w:t xml:space="preserve">”</w:t>
+      </w:r>
+      <w:r>
+        <w:t xml:space="preserve">. Hence, we might be missing statements about Amazon that do not refer to it. However, we consider this safer as we cannot be sure that mentions of the forest or deforestation do not correspond to other biomes such as the Cerrado or the Mata Atlantica. Nevertheless, our dataset covers only what is considered an official remark. Presidents, though, give interviews, appear in debates, talk at campaign rallies, and more recently start to appear in social media. Problem-construction within presidential discourse, thus, also happens in different sites for which we do not account for in this paper.</w:t>
       </w:r>
     </w:p>
     <w:bookmarkEnd w:id="34"/>
@@ -1023,7 +1517,7 @@
         <w:pStyle w:val="FirstParagraph"/>
       </w:pPr>
       <w:r>
-        <w:t xml:space="preserve">This section presents the three main findings of our analysis. We open with a broad overview of the evolution of the incidence of Amazon in all presidential speeches since 1985. In section 4.2, we focus on speeches that mention the Amazon, introducing the specific problem-constructions we presented in section 2.1. Finally, we run a multinominal model to show how problem constructions change as the speaker moves further away from the Amazon region.</w:t>
+        <w:t xml:space="preserve">This section presents the three main findings of our analysis. We open with a broad overview of the evolution of the incidence of Amazon in all presidential speeches since 1985. In section 4.2, we focus on speeches that mention the Amazon, introducing the specific problem-constructions we presented in section 2.1. Finally, we run a multinomial model to show how problem constructions change as the speaker moves further away from the Amazon region.</w:t>
       </w:r>
     </w:p>
     <w:bookmarkStart w:id="40" w:name="Xb8b5f140e500c81c5d59bdc707487832bb6540a"/>
@@ -1220,7 +1714,7 @@
         <w:pStyle w:val="FirstParagraph"/>
       </w:pPr>
       <w:r>
-        <w:t xml:space="preserve">Figure 2 portrays plots with the proportions of different problem constructions over time. We conceptualize four problem constructions: sovereignty, economic integration, social development, and conservation. At the level of the Amazonian statement, though, presidents might mix two or more together. These are what we call mixed types, in opposition to pure types. There are 16 mix types in total, and figure 2 portrays the most frequent of them. Pure problem constructions dominate, with their joint average above 55%. Among the four pure types as well as the mixed types, we observe a strong variation over time, suggesting the narratives do respond differently to factors that affect Amazonian statements discussed in the section above.</w:t>
+        <w:t xml:space="preserve">Figure 2 portrays plots with the proportions of different problem constructions over time. We conceptualize four problem constructions: sovereignty, economic integration, social development, and conservation. At the level of the Amazonian statement, though, presidents might mix two or more together. These are what we call mixed types, in opposition to pure types. There are 16 mix types in total, and figure 2 portrays the most frequent of them. Pure problem constructions dominate, with their joint average at 55.8%. Among the four pure types as well as the mixed types, we observe a strong variation over time, suggesting the narratives do respond differently to factors that affect Amazonian statements discussed in the section above.</w:t>
       </w:r>
     </w:p>
     <w:p>
@@ -1275,7 +1769,7 @@
         <w:pStyle w:val="BodyText"/>
       </w:pPr>
       <w:r>
-        <w:t xml:space="preserve">The plots reveal several trends. We start by pure-types. Pure economic integration statements, which were dominant, decreased in incidence as of the mid 1990s. In the late 1990s, pure conservation as well as pure social development increased; both surpassing the proportion of economic integration problem-construction in 2005.</w:t>
+        <w:t xml:space="preserve">The plots reveal several trends. We start by pure-types. Pure economic integration statements, which were dominant, decreased in incidence as of the late 1990s. Concurently, pure conservation as well as pure social development increased; both surpassing the proportion of economic integration problem-construction in 2010.</w:t>
       </w:r>
       <w:r>
         <w:t xml:space="preserve"> </w:t>
@@ -1287,7 +1781,7 @@
         <w:t xml:space="preserve"> </w:t>
       </w:r>
       <w:r>
-        <w:t xml:space="preserve">argues that the unprecedented decrease in deforestation we observed from 2004 to 2012 was a product of an increase in the perception of stronger federal policies and presence in the Amazon region, which in turn engendered a perception of higher risk of being caught and fined for deforestation. This correlates with our findings: a higher incidence of the Amazon as a topic overall can generate a perception of more attention from the top, and a shift from economic integration to conservation can generate a perception of higher change of being caught. As of the early 2010s, we observe a reversal of the trend with a twist: economic integration starts picking up again in detriment of conservation and social development problem constructions, but with sovereignty increasing steadily.</w:t>
+        <w:t xml:space="preserve">argues that the unprecedented decrease in deforestation we observed from 2004 to 2012 was a product of an increase in the perception of stronger federal policies and presence in the Amazon region, which in turn engendered a perception of higher risk of being caught and fined for deforestation. This correlates with our findings: a higher incidence of the Amazon as a topic overall can generate a perception of more attention from the top, and a shift from economic integration to conservation can generate a perception of higher change of being caught for illegal deforestation. As of the mid 2010s, we observe a reversal of the trend with a twist: economic integration starts picking up again in detriment of conservation and social development problem constructions, but with sovereignty increasing steadily.</w:t>
       </w:r>
     </w:p>
     <w:p>
@@ -1350,7 +1844,15 @@
         <w:pStyle w:val="BodyText"/>
       </w:pPr>
       <w:r>
-        <w:t xml:space="preserve">We now move to mixed types, which average at around 17% for all presidents in our sample: overall, presidents prefer pure problem-constructions. While there is some variation in time for each single mixed type, some of them have low counts and interpretations are not adequate. We focus our discussion on those with higher incidence. First, the most frequent mix overall is that of economic integration with conservation, which after reaching 25% of all problem-constructions in 1989, remained stable at 9% on average for the remainder of the period. President Lula was the most frequent user of this mix. Second, except for economic and social development appearing together in all statements made by Color in 1992, mixed types using conservation were quite frequent in the lead up and aftermath of the 1992 Earth Summit. This includes the mix type we label sustainable development, which constructs the Amazon as a problem of economic integration, social development, and environmental conservation. In all, we interpret the appearance of mixed types as more complex understandings of Amazonian problems. This follows a global agenda of understanding interconnections of social, environmental, and economic domains. As we show that Amazonian incidence in discourse does respond to global issues, this is not a surprise given agendas as Millennium Development Goals and the Sustainable Development Goals. Nevertheless, as in pure types, we also observe the comeback of sovereignty being used in mixed types in detriment of conservation. This becomes more apparent in a comparison between Lula and Bolsonaro, the two presidents that mix the most with proportions 11% above presidential averages: 28.5% and 28.6% respectively. While the former frequently mixed conservation with other problem constructions, the latter prefers mixing sovereignty. The combination of sovereignty with economic integration, which was also characteristic of the military dictatorship policies for the region, reaches its highest level with Bolsonaro.</w:t>
+        <w:t xml:space="preserve">We now move to mixed types, which average at 17.7% for all presidents in our sample: overall, presidents prefer pure problem-constructions. While there is some variation in time for each single mixed type, some of them have low counts and interpretations are not adequate. We focus our discussion on those with higher incidence. First, the most frequent mix overall is that of economic integration with environmental conservation, which averages at 29.15% in relation to mixed types only, and at 6.8% in relation to all Amazonian statements. Overall, we observe an increase along time, reaching its pike in the early 2010. President Dilma was the most frequent user of this mix. A close second is economic and social development being used together in about 22.9% of all mixed type statements and 5.4% of all statements.</w:t>
+      </w:r>
+    </w:p>
+    <w:p>
+      <w:pPr>
+        <w:pStyle w:val="BodyText"/>
+      </w:pPr>
+      <w:r>
+        <w:t xml:space="preserve">All other mixed types appeared less than 2.6% on average in relation to all statements. We can also interpret mixed types, though, by looking at what compose them the most along time. Mixed types using conservation were quite frequent in the lead up and aftermath of the 1992 Earth Summit. This includes the mix type we label sustainable development, which constructs the Amazon as a problem of economic integration, social development, and environmental conservation. We interpret the appearance of mixed types as more complex understandings of Amazonian problems. This follows a global agenda of understanding interconnections of social, environmental, and economic domains. As we show that Amazonian incidence in discourse does respond to global issues, this is not a surprise given agendas as Millennium Development Goals and the Sustainable Development Goals. Nevertheless, as in pure types, we also observe the comeback of sovereignty being used in mixed types, mostly in detriment of conservation social development. This becomes more apparent in a comparison between Lula and Bolsonaro, the two presidents that mix the most with proportions 11% above presidential averages: 29.4% and 31.3% respectively. While the former frequently mixed conservation with other problem constructions, the latter prefers mixing with sovereignty. The combination of sovereignty with economic integration, which was also characteristic of the military dictatorship policies for the region, reaches its highest level with Bolsonaro: 22.7% of all mixed types.</w:t>
       </w:r>
     </w:p>
     <w:p>
@@ -1419,7 +1921,7 @@
         <w:pStyle w:val="BodyText"/>
       </w:pPr>
       <w:r>
-        <w:t xml:space="preserve">While unprecedented, this new balance was not long-standing. Democratic decay is slow and the embryo of Bolsonaro’s Amazonian discourse was breeding half a decade before he took office. We observe the decrease in conservation related statements in the early 2010s, and the soft increase of sovereignty in form of mixes in the mid 2000s (figure 3) . The hard increase in sovereignty comes in the 2010s. As we conceptualize and operationalize sovereignty as boundary-making vis-à-vis internal and external perceived threats to the Amazon, we interpret this increase as attacks to indigenous and traditional populations. At the policy side, the Itaipu Dam in the late 2000s and the 2011 Forest code are seen as a turning point: political opposition to conservation got particularly organized and managed to lobby the executive and conquer this policy wins, which were largely opposed by environmentalists.</w:t>
+        <w:t xml:space="preserve">While unprecedented, this new balance was not long-standing. Democratic decay is slow and the embryo of Bolsonaro’s Amazonian discourse was breeding half a decade before he took office. We observe the decrease in conservation related statements in the mid 2010s, and the soft increase of sovereignty both pure and in mixes already late 2000s (figure 3) . The hard increase in sovereignty comes in the early 2010s. As we conceptualize and operationalize sovereignty as boundary-making vis-à-vis internal and external perceived threats to the Amazon, we interpret this increase as attacks to indigenous and traditional populations. At the policy side, the Itaipu Dam in the late 2000s and the 2011 Forest code are seen as a turning point: political opposition to conservation got particularly organized and managed to lobby the executive and conquer this policy wins, which were largely opposed by environmentalists.</w:t>
       </w:r>
     </w:p>
     <w:p>

</xml_diff>

<commit_message>
More updates to rmd draft file
</commit_message>
<xml_diff>
--- a/Draft_April_2022/Full_draft_20220401.docx
+++ b/Draft_April_2022/Full_draft_20220401.docx
@@ -2108,7 +2108,7 @@
         <w:rPr>
           <w:rStyle w:val="VerbatimChar"/>
         </w:rPr>
-        <w:t xml:space="preserve">## ======================================================================================================================</w:t>
+        <w:t xml:space="preserve">## &lt;table style="text-align:center"&gt;&lt;tr&gt;&lt;td colspan="11" style="border-bottom: 1px solid black"&gt;&lt;/td&gt;&lt;/tr&gt;&lt;tr&gt;&lt;td style="text-align:left"&gt;&lt;/td&gt;&lt;td colspan="10"&gt;&lt;em&gt;Dependent variable:&lt;/em&gt;&lt;/td&gt;&lt;/tr&gt;</w:t>
       </w:r>
       <w:r>
         <w:br/>
@@ -2117,7 +2117,7 @@
         <w:rPr>
           <w:rStyle w:val="VerbatimChar"/>
         </w:rPr>
-        <w:t xml:space="preserve">##                                                           Dependent variable:                                         </w:t>
+        <w:t xml:space="preserve">## &lt;tr&gt;&lt;td&gt;&lt;/td&gt;&lt;td colspan="10" style="border-bottom: 1px solid black"&gt;&lt;/td&gt;&lt;/tr&gt;</w:t>
       </w:r>
       <w:r>
         <w:br/>
@@ -2126,7 +2126,7 @@
         <w:rPr>
           <w:rStyle w:val="VerbatimChar"/>
         </w:rPr>
-        <w:t xml:space="preserve">##                   ----------------------------------------------------------------------------------------------------</w:t>
+        <w:t xml:space="preserve">## &lt;tr&gt;&lt;td style="text-align:left"&gt;&lt;/td&gt;&lt;td&gt;EI&lt;/td&gt;&lt;td&gt;SD&lt;/td&gt;&lt;td&gt;Sov&lt;/td&gt;&lt;td&gt;EI-Con&lt;/td&gt;&lt;td&gt;EI-SD&lt;/td&gt;&lt;td&gt;Sov-Con&lt;/td&gt;&lt;td&gt;SD-EI-Con&lt;/td&gt;&lt;td&gt;Sov-EI&lt;/td&gt;&lt;td&gt;SD-Con&lt;/td&gt;&lt;td&gt;Other&lt;/td&gt;&lt;/tr&gt;</w:t>
       </w:r>
       <w:r>
         <w:br/>
@@ -2135,7 +2135,7 @@
         <w:rPr>
           <w:rStyle w:val="VerbatimChar"/>
         </w:rPr>
-        <w:t xml:space="preserve">##                      EI         SD        Sov     EI-Con     EI-SD    Sov-Con  SD-EI-Con  Sov-EI    SD-Con     Other  </w:t>
+        <w:t xml:space="preserve">## &lt;tr&gt;&lt;td style="text-align:left"&gt;&lt;/td&gt;&lt;td&gt;(1)&lt;/td&gt;&lt;td&gt;(2)&lt;/td&gt;&lt;td&gt;(3)&lt;/td&gt;&lt;td&gt;(4)&lt;/td&gt;&lt;td&gt;(5)&lt;/td&gt;&lt;td&gt;(6)&lt;/td&gt;&lt;td&gt;(7)&lt;/td&gt;&lt;td&gt;(8)&lt;/td&gt;&lt;td&gt;(9)&lt;/td&gt;&lt;td&gt;(10)&lt;/td&gt;&lt;/tr&gt;</w:t>
       </w:r>
       <w:r>
         <w:br/>
@@ -2144,7 +2144,7 @@
         <w:rPr>
           <w:rStyle w:val="VerbatimChar"/>
         </w:rPr>
-        <w:t xml:space="preserve">##                      (1)       (2)        (3)       (4)       (5)       (6)       (7)       (8)       (9)      (10)   </w:t>
+        <w:t xml:space="preserve">## &lt;tr&gt;&lt;td colspan="11" style="border-bottom: 1px solid black"&gt;&lt;/td&gt;&lt;/tr&gt;&lt;tr&gt;&lt;td style="text-align:left"&gt;Brasilia&lt;/td&gt;&lt;td&gt;-1.024&lt;sup&gt;***&lt;/sup&gt;&lt;/td&gt;&lt;td&gt;-1.002&lt;sup&gt;***&lt;/sup&gt;&lt;/td&gt;&lt;td&gt;-0.206&lt;/td&gt;&lt;td&gt;-0.341&lt;/td&gt;&lt;td&gt;-1.019&lt;sup&gt;***&lt;/sup&gt;&lt;/td&gt;&lt;td&gt;0.420&lt;/td&gt;&lt;td&gt;-1.197&lt;sup&gt;***&lt;/sup&gt;&lt;/td&gt;&lt;td&gt;-1.212&lt;sup&gt;***&lt;/sup&gt;&lt;/td&gt;&lt;td&gt;-0.860&lt;sup&gt;***&lt;/sup&gt;&lt;/td&gt;&lt;td&gt;-0.892&lt;sup&gt;***&lt;/sup&gt;&lt;/td&gt;&lt;/tr&gt;</w:t>
       </w:r>
       <w:r>
         <w:br/>
@@ -2153,7 +2153,7 @@
         <w:rPr>
           <w:rStyle w:val="VerbatimChar"/>
         </w:rPr>
-        <w:t xml:space="preserve">## ----------------------------------------------------------------------------------------------------------------------</w:t>
+        <w:t xml:space="preserve">## &lt;tr&gt;&lt;td style="text-align:left"&gt;&lt;/td&gt;&lt;td&gt;(0.169)&lt;/td&gt;&lt;td&gt;(0.205)&lt;/td&gt;&lt;td&gt;(0.260)&lt;/td&gt;&lt;td&gt;(0.248)&lt;/td&gt;&lt;td&gt;(0.273)&lt;/td&gt;&lt;td&gt;(0.257)&lt;/td&gt;&lt;td&gt;(0.330)&lt;/td&gt;&lt;td&gt;(0.342)&lt;/td&gt;&lt;td&gt;(0.318)&lt;/td&gt;&lt;td&gt;(0.172)&lt;/td&gt;&lt;/tr&gt;</w:t>
       </w:r>
       <w:r>
         <w:br/>
@@ -2162,7 +2162,7 @@
         <w:rPr>
           <w:rStyle w:val="VerbatimChar"/>
         </w:rPr>
-        <w:t xml:space="preserve">## Brasilia          -1.024*** -1.002***   -0.206    -0.341   -1.019***   0.420   -1.197*** -1.212*** -0.860*** -0.892***</w:t>
+        <w:t xml:space="preserve">## &lt;tr&gt;&lt;td style="text-align:left"&gt;&lt;/td&gt;&lt;td&gt;&lt;/td&gt;&lt;td&gt;&lt;/td&gt;&lt;td&gt;&lt;/td&gt;&lt;td&gt;&lt;/td&gt;&lt;td&gt;&lt;/td&gt;&lt;td&gt;&lt;/td&gt;&lt;td&gt;&lt;/td&gt;&lt;td&gt;&lt;/td&gt;&lt;td&gt;&lt;/td&gt;&lt;td&gt;&lt;/td&gt;&lt;/tr&gt;</w:t>
       </w:r>
       <w:r>
         <w:br/>
@@ -2171,7 +2171,7 @@
         <w:rPr>
           <w:rStyle w:val="VerbatimChar"/>
         </w:rPr>
-        <w:t xml:space="preserve">##                    (0.169)   (0.205)    (0.260)   (0.248)   (0.273)   (0.257)   (0.330)   (0.342)   (0.318)   (0.172) </w:t>
+        <w:t xml:space="preserve">## &lt;tr&gt;&lt;td style="text-align:left"&gt;International&lt;/td&gt;&lt;td&gt;-0.612&lt;sup&gt;***&lt;/sup&gt;&lt;/td&gt;&lt;td&gt;-1.583&lt;sup&gt;***&lt;/sup&gt;&lt;/td&gt;&lt;td&gt;-1.427&lt;sup&gt;***&lt;/sup&gt;&lt;/td&gt;&lt;td&gt;-0.265&lt;/td&gt;&lt;td&gt;-0.980&lt;sup&gt;***&lt;/sup&gt;&lt;/td&gt;&lt;td&gt;-0.451&lt;/td&gt;&lt;td&gt;-1.110&lt;sup&gt;***&lt;/sup&gt;&lt;/td&gt;&lt;td&gt;-1.105&lt;sup&gt;***&lt;/sup&gt;&lt;/td&gt;&lt;td&gt;-0.117&lt;/td&gt;&lt;td&gt;-0.774&lt;sup&gt;***&lt;/sup&gt;&lt;/td&gt;&lt;/tr&gt;</w:t>
       </w:r>
       <w:r>
         <w:br/>
@@ -2180,7 +2180,7 @@
         <w:rPr>
           <w:rStyle w:val="VerbatimChar"/>
         </w:rPr>
-        <w:t xml:space="preserve">##                                                                                                                       </w:t>
+        <w:t xml:space="preserve">## &lt;tr&gt;&lt;td style="text-align:left"&gt;&lt;/td&gt;&lt;td&gt;(0.192)&lt;/td&gt;&lt;td&gt;(0.303)&lt;/td&gt;&lt;td&gt;(0.431)&lt;/td&gt;&lt;td&gt;(0.292)&lt;/td&gt;&lt;td&gt;(0.336)&lt;/td&gt;&lt;td&gt;(0.367)&lt;/td&gt;&lt;td&gt;(0.407)&lt;/td&gt;&lt;td&gt;(0.395)&lt;/td&gt;&lt;td&gt;(0.328)&lt;/td&gt;&lt;td&gt;(0.202)&lt;/td&gt;&lt;/tr&gt;</w:t>
       </w:r>
       <w:r>
         <w:br/>
@@ -2189,7 +2189,7 @@
         <w:rPr>
           <w:rStyle w:val="VerbatimChar"/>
         </w:rPr>
-        <w:t xml:space="preserve">## International     -0.612*** -1.583***  -1.427***  -0.265   -0.980***  -0.451   -1.110*** -1.105***  -0.117   -0.774***</w:t>
+        <w:t xml:space="preserve">## &lt;tr&gt;&lt;td style="text-align:left"&gt;&lt;/td&gt;&lt;td&gt;&lt;/td&gt;&lt;td&gt;&lt;/td&gt;&lt;td&gt;&lt;/td&gt;&lt;td&gt;&lt;/td&gt;&lt;td&gt;&lt;/td&gt;&lt;td&gt;&lt;/td&gt;&lt;td&gt;&lt;/td&gt;&lt;td&gt;&lt;/td&gt;&lt;td&gt;&lt;/td&gt;&lt;td&gt;&lt;/td&gt;&lt;/tr&gt;</w:t>
       </w:r>
       <w:r>
         <w:br/>
@@ -2198,7 +2198,7 @@
         <w:rPr>
           <w:rStyle w:val="VerbatimChar"/>
         </w:rPr>
-        <w:t xml:space="preserve">##                    (0.192)   (0.303)    (0.431)   (0.292)   (0.336)   (0.367)   (0.407)   (0.395)   (0.328)   (0.202) </w:t>
+        <w:t xml:space="preserve">## &lt;tr&gt;&lt;td style="text-align:left"&gt;Non-AM state&lt;/td&gt;&lt;td&gt;0.023&lt;/td&gt;&lt;td&gt;-0.041&lt;/td&gt;&lt;td&gt;0.324&lt;/td&gt;&lt;td&gt;0.149&lt;/td&gt;&lt;td&gt;0.071&lt;/td&gt;&lt;td&gt;0.823&lt;sup&gt;***&lt;/sup&gt;&lt;/td&gt;&lt;td&gt;-0.466&lt;/td&gt;&lt;td&gt;-0.136&lt;/td&gt;&lt;td&gt;-0.074&lt;/td&gt;&lt;td&gt;-0.159&lt;/td&gt;&lt;/tr&gt;</w:t>
       </w:r>
       <w:r>
         <w:br/>
@@ -2207,7 +2207,7 @@
         <w:rPr>
           <w:rStyle w:val="VerbatimChar"/>
         </w:rPr>
-        <w:t xml:space="preserve">##                                                                                                                       </w:t>
+        <w:t xml:space="preserve">## &lt;tr&gt;&lt;td style="text-align:left"&gt;&lt;/td&gt;&lt;td&gt;(0.197)&lt;/td&gt;&lt;td&gt;(0.230)&lt;/td&gt;&lt;td&gt;(0.302)&lt;/td&gt;&lt;td&gt;(0.296)&lt;/td&gt;&lt;td&gt;(0.292)&lt;/td&gt;&lt;td&gt;(0.306)&lt;/td&gt;&lt;td&gt;(0.373)&lt;/td&gt;&lt;td&gt;(0.366)&lt;/td&gt;&lt;td&gt;(0.354)&lt;/td&gt;&lt;td&gt;(0.206)&lt;/td&gt;&lt;/tr&gt;</w:t>
       </w:r>
       <w:r>
         <w:br/>
@@ -2216,7 +2216,7 @@
         <w:rPr>
           <w:rStyle w:val="VerbatimChar"/>
         </w:rPr>
-        <w:t xml:space="preserve">## Non-AM state        0.023     -0.041     0.324     0.149     0.071   0.823***   -0.466    -0.136    -0.074    -0.159  </w:t>
+        <w:t xml:space="preserve">## &lt;tr&gt;&lt;td style="text-align:left"&gt;&lt;/td&gt;&lt;td&gt;&lt;/td&gt;&lt;td&gt;&lt;/td&gt;&lt;td&gt;&lt;/td&gt;&lt;td&gt;&lt;/td&gt;&lt;td&gt;&lt;/td&gt;&lt;td&gt;&lt;/td&gt;&lt;td&gt;&lt;/td&gt;&lt;td&gt;&lt;/td&gt;&lt;td&gt;&lt;/td&gt;&lt;td&gt;&lt;/td&gt;&lt;/tr&gt;</w:t>
       </w:r>
       <w:r>
         <w:br/>
@@ -2225,7 +2225,7 @@
         <w:rPr>
           <w:rStyle w:val="VerbatimChar"/>
         </w:rPr>
-        <w:t xml:space="preserve">##                    (0.197)   (0.230)    (0.302)   (0.296)   (0.292)   (0.306)   (0.373)   (0.366)   (0.354)   (0.206) </w:t>
+        <w:t xml:space="preserve">## &lt;tr&gt;&lt;td style="text-align:left"&gt;Election&lt;/td&gt;&lt;td&gt;-0.241&lt;/td&gt;&lt;td&gt;0.028&lt;/td&gt;&lt;td&gt;-0.684&lt;sup&gt;**&lt;/sup&gt;&lt;/td&gt;&lt;td&gt;-0.059&lt;/td&gt;&lt;td&gt;-0.254&lt;/td&gt;&lt;td&gt;-0.573&lt;/td&gt;&lt;td&gt;0.064&lt;/td&gt;&lt;td&gt;-1.243&lt;sup&gt;**&lt;/sup&gt;&lt;/td&gt;&lt;td&gt;-0.067&lt;/td&gt;&lt;td&gt;-0.451&lt;sup&gt;**&lt;/sup&gt;&lt;/td&gt;&lt;/tr&gt;</w:t>
       </w:r>
       <w:r>
         <w:br/>
@@ -2234,7 +2234,7 @@
         <w:rPr>
           <w:rStyle w:val="VerbatimChar"/>
         </w:rPr>
-        <w:t xml:space="preserve">##                                                                                                                       </w:t>
+        <w:t xml:space="preserve">## &lt;tr&gt;&lt;td style="text-align:left"&gt;&lt;/td&gt;&lt;td&gt;(0.186)&lt;/td&gt;&lt;td&gt;(0.215)&lt;/td&gt;&lt;td&gt;(0.298)&lt;/td&gt;&lt;td&gt;(0.253)&lt;/td&gt;&lt;td&gt;(0.281)&lt;/td&gt;&lt;td&gt;(0.406)&lt;/td&gt;&lt;td&gt;(0.367)&lt;/td&gt;&lt;td&gt;(0.547)&lt;/td&gt;&lt;td&gt;(0.405)&lt;/td&gt;&lt;td&gt;(0.194)&lt;/td&gt;&lt;/tr&gt;</w:t>
       </w:r>
       <w:r>
         <w:br/>
@@ -2243,7 +2243,7 @@
         <w:rPr>
           <w:rStyle w:val="VerbatimChar"/>
         </w:rPr>
-        <w:t xml:space="preserve">## Election           -0.241     0.028    -0.684**   -0.059    -0.254    -0.573     0.064   -1.243**   -0.067   -0.451** </w:t>
+        <w:t xml:space="preserve">## &lt;tr&gt;&lt;td style="text-align:left"&gt;&lt;/td&gt;&lt;td&gt;&lt;/td&gt;&lt;td&gt;&lt;/td&gt;&lt;td&gt;&lt;/td&gt;&lt;td&gt;&lt;/td&gt;&lt;td&gt;&lt;/td&gt;&lt;td&gt;&lt;/td&gt;&lt;td&gt;&lt;/td&gt;&lt;td&gt;&lt;/td&gt;&lt;td&gt;&lt;/td&gt;&lt;td&gt;&lt;/td&gt;&lt;/tr&gt;</w:t>
       </w:r>
       <w:r>
         <w:br/>
@@ -2252,7 +2252,7 @@
         <w:rPr>
           <w:rStyle w:val="VerbatimChar"/>
         </w:rPr>
-        <w:t xml:space="preserve">##                    (0.186)   (0.215)    (0.298)   (0.253)   (0.281)   (0.406)   (0.367)   (0.547)   (0.405)   (0.194) </w:t>
+        <w:t xml:space="preserve">## &lt;tr&gt;&lt;td style="text-align:left"&gt;Deforestation&lt;/td&gt;&lt;td&gt;0.063&lt;sup&gt;***&lt;/sup&gt;&lt;/td&gt;&lt;td&gt;-0.031&lt;sup&gt;*&lt;/sup&gt;&lt;/td&gt;&lt;td&gt;0.004&lt;/td&gt;&lt;td&gt;0.023&lt;/td&gt;&lt;td&gt;0.047&lt;sup&gt;**&lt;/sup&gt;&lt;/td&gt;&lt;td&gt;0.005&lt;/td&gt;&lt;td&gt;-0.013&lt;/td&gt;&lt;td&gt;-0.001&lt;/td&gt;&lt;td&gt;0.011&lt;/td&gt;&lt;td&gt;0.059&lt;sup&gt;***&lt;/sup&gt;&lt;/td&gt;&lt;/tr&gt;</w:t>
       </w:r>
       <w:r>
         <w:br/>
@@ -2261,7 +2261,7 @@
         <w:rPr>
           <w:rStyle w:val="VerbatimChar"/>
         </w:rPr>
-        <w:t xml:space="preserve">##                                                                                                                       </w:t>
+        <w:t xml:space="preserve">## &lt;tr&gt;&lt;td style="text-align:left"&gt;&lt;/td&gt;&lt;td&gt;(0.013)&lt;/td&gt;&lt;td&gt;(0.016)&lt;/td&gt;&lt;td&gt;(0.019)&lt;/td&gt;&lt;td&gt;(0.017)&lt;/td&gt;&lt;td&gt;(0.019)&lt;/td&gt;&lt;td&gt;(0.027)&lt;/td&gt;&lt;td&gt;(0.026)&lt;/td&gt;&lt;td&gt;(0.028)&lt;/td&gt;&lt;td&gt;(0.026)&lt;/td&gt;&lt;td&gt;(0.013)&lt;/td&gt;&lt;/tr&gt;</w:t>
       </w:r>
       <w:r>
         <w:br/>
@@ -2270,7 +2270,7 @@
         <w:rPr>
           <w:rStyle w:val="VerbatimChar"/>
         </w:rPr>
-        <w:t xml:space="preserve">## Deforestation     0.063***   -0.031*     0.004     0.023    0.047**    0.005    -0.013    -0.001     0.011   0.059*** </w:t>
+        <w:t xml:space="preserve">## &lt;tr&gt;&lt;td style="text-align:left"&gt;&lt;/td&gt;&lt;td&gt;&lt;/td&gt;&lt;td&gt;&lt;/td&gt;&lt;td&gt;&lt;/td&gt;&lt;td&gt;&lt;/td&gt;&lt;td&gt;&lt;/td&gt;&lt;td&gt;&lt;/td&gt;&lt;td&gt;&lt;/td&gt;&lt;td&gt;&lt;/td&gt;&lt;td&gt;&lt;/td&gt;&lt;td&gt;&lt;/td&gt;&lt;/tr&gt;</w:t>
       </w:r>
       <w:r>
         <w:br/>
@@ -2279,7 +2279,7 @@
         <w:rPr>
           <w:rStyle w:val="VerbatimChar"/>
         </w:rPr>
-        <w:t xml:space="preserve">##                    (0.013)   (0.016)    (0.019)   (0.017)   (0.019)   (0.027)   (0.026)   (0.028)   (0.026)   (0.013) </w:t>
+        <w:t xml:space="preserve">## &lt;tr&gt;&lt;td style="text-align:left"&gt;Inflation&lt;/td&gt;&lt;td&gt;-0.001&lt;sup&gt;***&lt;/sup&gt;&lt;/td&gt;&lt;td&gt;-0.0005&lt;sup&gt;***&lt;/sup&gt;&lt;/td&gt;&lt;td&gt;-0.0001&lt;/td&gt;&lt;td&gt;-0.001&lt;sup&gt;***&lt;/sup&gt;&lt;/td&gt;&lt;td&gt;-0.0005&lt;sup&gt;**&lt;/sup&gt;&lt;/td&gt;&lt;td&gt;0.0002&lt;/td&gt;&lt;td&gt;-0.001&lt;sup&gt;**&lt;/sup&gt;&lt;/td&gt;&lt;td&gt;-0.0004&lt;/td&gt;&lt;td&gt;-0.001&lt;sup&gt;*&lt;/sup&gt;&lt;/td&gt;&lt;td&gt;-0.0002&lt;sup&gt;*&lt;/sup&gt;&lt;/td&gt;&lt;/tr&gt;</w:t>
       </w:r>
       <w:r>
         <w:br/>
@@ -2288,7 +2288,7 @@
         <w:rPr>
           <w:rStyle w:val="VerbatimChar"/>
         </w:rPr>
-        <w:t xml:space="preserve">##                                                                                                                       </w:t>
+        <w:t xml:space="preserve">## &lt;tr&gt;&lt;td style="text-align:left"&gt;&lt;/td&gt;&lt;td&gt;(0.0001)&lt;/td&gt;&lt;td&gt;(0.0002)&lt;/td&gt;&lt;td&gt;(0.0002)&lt;/td&gt;&lt;td&gt;(0.0002)&lt;/td&gt;&lt;td&gt;(0.0002)&lt;/td&gt;&lt;td&gt;(0.0002)&lt;/td&gt;&lt;td&gt;(0.0004)&lt;/td&gt;&lt;td&gt;(0.0004)&lt;/td&gt;&lt;td&gt;(0.0004)&lt;/td&gt;&lt;td&gt;(0.0001)&lt;/td&gt;&lt;/tr&gt;</w:t>
       </w:r>
       <w:r>
         <w:br/>
@@ -2297,7 +2297,7 @@
         <w:rPr>
           <w:rStyle w:val="VerbatimChar"/>
         </w:rPr>
-        <w:t xml:space="preserve">## Inflation         -0.001*** -0.0005***  -0.0001  -0.001*** -0.0005**  0.0002   -0.001**   -0.0004   -0.001*  -0.0002* </w:t>
+        <w:t xml:space="preserve">## &lt;tr&gt;&lt;td style="text-align:left"&gt;&lt;/td&gt;&lt;td&gt;&lt;/td&gt;&lt;td&gt;&lt;/td&gt;&lt;td&gt;&lt;/td&gt;&lt;td&gt;&lt;/td&gt;&lt;td&gt;&lt;/td&gt;&lt;td&gt;&lt;/td&gt;&lt;td&gt;&lt;/td&gt;&lt;td&gt;&lt;/td&gt;&lt;td&gt;&lt;/td&gt;&lt;td&gt;&lt;/td&gt;&lt;/tr&gt;</w:t>
       </w:r>
       <w:r>
         <w:br/>
@@ -2306,7 +2306,7 @@
         <w:rPr>
           <w:rStyle w:val="VerbatimChar"/>
         </w:rPr>
-        <w:t xml:space="preserve">##                   (0.0001)   (0.0002)  (0.0002)  (0.0002)  (0.0002)  (0.0002)  (0.0004)  (0.0004)  (0.0004)  (0.0001) </w:t>
+        <w:t xml:space="preserve">## &lt;tr&gt;&lt;td style="text-align:left"&gt;Constant&lt;/td&gt;&lt;td&gt;0.228&lt;/td&gt;&lt;td&gt;0.852&lt;sup&gt;***&lt;/sup&gt;&lt;/td&gt;&lt;td&gt;-0.599&lt;sup&gt;*&lt;/sup&gt;&lt;/td&gt;&lt;td&gt;-0.762&lt;sup&gt;**&lt;/sup&gt;&lt;/td&gt;&lt;td&gt;-0.981&lt;sup&gt;***&lt;/sup&gt;&lt;/td&gt;&lt;td&gt;-2.041&lt;sup&gt;***&lt;/sup&gt;&lt;/td&gt;&lt;td&gt;-0.794&lt;sup&gt;**&lt;/sup&gt;&lt;/td&gt;&lt;td&gt;-1.049&lt;sup&gt;***&lt;/sup&gt;&lt;/td&gt;&lt;td&gt;-1.630&lt;sup&gt;***&lt;/sup&gt;&lt;/td&gt;&lt;td&gt;0.164&lt;/td&gt;&lt;/tr&gt;</w:t>
       </w:r>
       <w:r>
         <w:br/>
@@ -2315,7 +2315,7 @@
         <w:rPr>
           <w:rStyle w:val="VerbatimChar"/>
         </w:rPr>
-        <w:t xml:space="preserve">##                                                                                                                       </w:t>
+        <w:t xml:space="preserve">## &lt;tr&gt;&lt;td style="text-align:left"&gt;&lt;/td&gt;&lt;td&gt;(0.210)&lt;/td&gt;&lt;td&gt;(0.252)&lt;/td&gt;&lt;td&gt;(0.333)&lt;/td&gt;&lt;td&gt;(0.312)&lt;/td&gt;&lt;td&gt;(0.335)&lt;/td&gt;&lt;td&gt;(0.332)&lt;/td&gt;&lt;td&gt;(0.371)&lt;/td&gt;&lt;td&gt;(0.347)&lt;/td&gt;&lt;td&gt;(0.319)&lt;/td&gt;&lt;td&gt;(0.217)&lt;/td&gt;&lt;/tr&gt;</w:t>
       </w:r>
       <w:r>
         <w:br/>
@@ -2324,7 +2324,7 @@
         <w:rPr>
           <w:rStyle w:val="VerbatimChar"/>
         </w:rPr>
-        <w:t xml:space="preserve">## Constant            0.228    0.852***   -0.599*  -0.762**  -0.981*** -2.041*** -0.794**  -1.049*** -1.630***   0.164  </w:t>
+        <w:t xml:space="preserve">## &lt;tr&gt;&lt;td style="text-align:left"&gt;&lt;/td&gt;&lt;td&gt;&lt;/td&gt;&lt;td&gt;&lt;/td&gt;&lt;td&gt;&lt;/td&gt;&lt;td&gt;&lt;/td&gt;&lt;td&gt;&lt;/td&gt;&lt;td&gt;&lt;/td&gt;&lt;td&gt;&lt;/td&gt;&lt;td&gt;&lt;/td&gt;&lt;td&gt;&lt;/td&gt;&lt;td&gt;&lt;/td&gt;&lt;/tr&gt;</w:t>
       </w:r>
       <w:r>
         <w:br/>
@@ -2333,7 +2333,7 @@
         <w:rPr>
           <w:rStyle w:val="VerbatimChar"/>
         </w:rPr>
-        <w:t xml:space="preserve">##                    (0.210)   (0.252)    (0.333)   (0.312)   (0.335)   (0.332)   (0.371)   (0.347)   (0.319)   (0.217) </w:t>
+        <w:t xml:space="preserve">## &lt;tr&gt;&lt;td colspan="11" style="border-bottom: 1px solid black"&gt;&lt;/td&gt;&lt;/tr&gt;&lt;tr&gt;&lt;td style="text-align:left"&gt;Akaike Inf. Crit.&lt;/td&gt;&lt;td&gt;7,488.783&lt;/td&gt;&lt;td&gt;7,488.783&lt;/td&gt;&lt;td&gt;7,488.783&lt;/td&gt;&lt;td&gt;7,488.783&lt;/td&gt;&lt;td&gt;7,488.783&lt;/td&gt;&lt;td&gt;7,488.783&lt;/td&gt;&lt;td&gt;7,488.783&lt;/td&gt;&lt;td&gt;7,488.783&lt;/td&gt;&lt;td&gt;7,488.783&lt;/td&gt;&lt;td&gt;7,488.783&lt;/td&gt;&lt;/tr&gt;</w:t>
       </w:r>
       <w:r>
         <w:br/>
@@ -2342,7 +2342,7 @@
         <w:rPr>
           <w:rStyle w:val="VerbatimChar"/>
         </w:rPr>
-        <w:t xml:space="preserve">##                                                                                                                       </w:t>
+        <w:t xml:space="preserve">## &lt;tr&gt;&lt;td colspan="11" style="border-bottom: 1px solid black"&gt;&lt;/td&gt;&lt;/tr&gt;&lt;tr&gt;&lt;td style="text-align:left"&gt;&lt;em&gt;Note:&lt;/em&gt;&lt;/td&gt;&lt;td colspan="10" style="text-align:right"&gt;&lt;sup&gt;*&lt;/sup&gt;p&lt;0.1; &lt;sup&gt;**&lt;/sup&gt;p&lt;0.05; &lt;sup&gt;***&lt;/sup&gt;p&lt;0.01&lt;/td&gt;&lt;/tr&gt;</w:t>
       </w:r>
       <w:r>
         <w:br/>
@@ -2351,34 +2351,7 @@
         <w:rPr>
           <w:rStyle w:val="VerbatimChar"/>
         </w:rPr>
-        <w:t xml:space="preserve">## ----------------------------------------------------------------------------------------------------------------------</w:t>
-      </w:r>
-      <w:r>
-        <w:br/>
-      </w:r>
-      <w:r>
-        <w:rPr>
-          <w:rStyle w:val="VerbatimChar"/>
-        </w:rPr>
-        <w:t xml:space="preserve">## Akaike Inf. Crit. 7,488.783 7,488.783  7,488.783 7,488.783 7,488.783 7,488.783 7,488.783 7,488.783 7,488.783 7,488.783</w:t>
-      </w:r>
-      <w:r>
-        <w:br/>
-      </w:r>
-      <w:r>
-        <w:rPr>
-          <w:rStyle w:val="VerbatimChar"/>
-        </w:rPr>
-        <w:t xml:space="preserve">## ======================================================================================================================</w:t>
-      </w:r>
-      <w:r>
-        <w:br/>
-      </w:r>
-      <w:r>
-        <w:rPr>
-          <w:rStyle w:val="VerbatimChar"/>
-        </w:rPr>
-        <w:t xml:space="preserve">## Note:                                                                                      *p&lt;0.1; **p&lt;0.05; ***p&lt;0.01</w:t>
+        <w:t xml:space="preserve">## &lt;/table&gt;</w:t>
       </w:r>
     </w:p>
     <w:bookmarkEnd w:id="54"/>

</xml_diff>

<commit_message>
Updated some more references and stuff
</commit_message>
<xml_diff>
--- a/Draft_April_2022/Full_draft_20220401.docx
+++ b/Draft_April_2022/Full_draft_20220401.docx
@@ -696,6 +696,9 @@
         <w:t xml:space="preserve">Problem-construction at the level of discourse is also more varied. They are not monolithic in time, across location, or even by the same speaker. While governmental discourses in Brazil have been studied for topic such as inflation or race relations</w:t>
       </w:r>
       <w:r>
+        <w:t xml:space="preserve"> </w:t>
+      </w:r>
+      <w:r>
         <w:rPr>
           <w:rStyle w:val="FootnoteReference"/>
         </w:rPr>
@@ -988,7 +991,7 @@
     </w:p>
     <w:bookmarkEnd w:id="32"/>
     <w:bookmarkEnd w:id="33"/>
-    <w:bookmarkStart w:id="38" w:name="research-design"/>
+    <w:bookmarkStart w:id="37" w:name="research-design"/>
     <w:p>
       <w:pPr>
         <w:pStyle w:val="Heading1"/>
@@ -1207,6 +1210,14 @@
       </w:r>
       <w:r>
         <w:t xml:space="preserve">. In their conceptualization, each code is mutually exclusive in its conceptualization, meaning that they cover different forms of constructing the Amazon as a problem, though each Amazonian statement might be assigned to one or more codes. A statement can, for example, construct the Amazon as a problem of sovereignty and a problem of economic integration or a problem of social development and conservation. Amazonian statements, thus, can be either coded as a pure-types or mixed-types.</w:t>
+      </w:r>
+    </w:p>
+    <w:p>
+      <w:pPr>
+        <w:pStyle w:val="TableCaption"/>
+      </w:pPr>
+      <w:r>
+        <w:t xml:space="preserve">Table 1 - Amazonian Problem-Construction Codebook</w:t>
       </w:r>
     </w:p>
     <w:tbl>
@@ -1214,6 +1225,7 @@
         <w:tblStyle w:val="Table"/>
         <w:tblW w:type="auto" w:w="0"/>
         <w:tblLook w:firstRow="1" w:lastRow="0" w:firstColumn="0" w:lastColumn="0" w:noHBand="0" w:noVBand="0" w:val="0020"/>
+        <w:tblCaption w:val="Table 1 - Amazonian Problem-Construction Codebook"/>
       </w:tblPr>
       <w:tblGrid>
         <w:gridCol w:w="2640"/>
@@ -1232,7 +1244,7 @@
               <w:jc w:val="left"/>
             </w:pPr>
             <w:r>
-              <w:t xml:space="preserve">Problem Construction</w:t>
+              <w:t xml:space="preserve">Problem_Construction</w:t>
             </w:r>
           </w:p>
         </w:tc>
@@ -1461,7 +1473,7 @@
       </w:r>
     </w:p>
     <w:bookmarkEnd w:id="35"/>
-    <w:bookmarkStart w:id="37" w:name="analysis-and-limitations"/>
+    <w:bookmarkStart w:id="36" w:name="analysis-and-limitations"/>
     <w:p>
       <w:pPr>
         <w:pStyle w:val="Heading2"/>
@@ -1475,129 +1487,120 @@
         <w:pStyle w:val="FirstParagraph"/>
       </w:pPr>
       <w:r>
-        <w:t xml:space="preserve">To analyze our data, we first present a series of different plots on proportions of Amazonian statements and problem-constructions over time and by presidents. We control proportions for factors that might affect the incidence of the Amazon in speeches and portray both real and controlled curves. To test whether different problem constructions change according to location, we run a multinomial regression model in which different problem constructions (as categories) are the dependent variable and location is the independent variable. We code 4 different location categories for where speeches take place, they are: Amazonian states, non-Amazonian states, Brasilia, and International. In the model, we also control for annual deforestation rates, annual inflation rates, and election years in the model as these are variables which could mitigate the correlations between problem construction and location</w:t>
+        <w:t xml:space="preserve">To analyze our data, we first present a series of different plots on proportions of Amazonian statements and problem-constructions over time and by presidents. We control proportions for factors that might affect the incidence of the Amazon in speeches and portray both real and controlled curves. To test whether different problem constructions change according to location, we run a multinomial regression model in which different problem constructions (as categories) are the dependent variable and location is the independent variable. We also control for annual deforestation rates, annual inflation rates, and election years in the model. We interpret the plots and model considering multiple Amazon related events and policies over the last 30 years, as well as their correlations with different presidents and locations, while embedding problem-construction in contemporary happenings.</w:t>
+      </w:r>
+    </w:p>
+    <w:p>
+      <w:pPr>
+        <w:pStyle w:val="BodyText"/>
+      </w:pPr>
+      <w:r>
+        <w:t xml:space="preserve">These procedures come with its limitations. Our codebook is developed using specific Amazon related vocabulary. For example, a statement will be coded as economic integration if it is a meaningful support to the Zona Franca of Manaus or a Dam in the Amazon. However, the economy is generally a topic that presidents speak about. Hence, high incidence of economic integration in Amazonian statements can also be related to the higher importance of this problem-construction in Brazil in time. Moreover, we classify statements as Amazonian based on a dictionary composed of a single lexicon stem:</w:t>
+      </w:r>
+      <w:r>
+        <w:t xml:space="preserve"> </w:t>
+      </w:r>
+      <w:r>
+        <w:t xml:space="preserve">“</w:t>
+      </w:r>
+      <w:r>
+        <w:t xml:space="preserve">amazon</w:t>
+      </w:r>
+      <w:r>
+        <w:t xml:space="preserve">”</w:t>
+      </w:r>
+      <w:r>
+        <w:t xml:space="preserve">. We chose to do so knowing that a few speeches about the Amazon might not contain the lexicon</w:t>
+      </w:r>
+      <w:r>
+        <w:t xml:space="preserve"> </w:t>
+      </w:r>
+      <w:r>
+        <w:t xml:space="preserve">“</w:t>
+      </w:r>
+      <w:r>
+        <w:t xml:space="preserve">Amazon</w:t>
+      </w:r>
+      <w:r>
+        <w:t xml:space="preserve">”</w:t>
+      </w:r>
+      <w:r>
+        <w:t xml:space="preserve">, for example, when the president says,</w:t>
+      </w:r>
+      <w:r>
+        <w:t xml:space="preserve"> </w:t>
+      </w:r>
+      <w:r>
+        <w:t xml:space="preserve">“</w:t>
+      </w:r>
+      <w:r>
+        <w:t xml:space="preserve">the forest</w:t>
+      </w:r>
+      <w:r>
+        <w:t xml:space="preserve">”</w:t>
+      </w:r>
+      <w:r>
+        <w:t xml:space="preserve"> </w:t>
+      </w:r>
+      <w:r>
+        <w:t xml:space="preserve">or</w:t>
+      </w:r>
+      <w:r>
+        <w:t xml:space="preserve"> </w:t>
+      </w:r>
+      <w:r>
+        <w:t xml:space="preserve">“</w:t>
+      </w:r>
+      <w:r>
+        <w:t xml:space="preserve">deforestation</w:t>
+      </w:r>
+      <w:r>
+        <w:t xml:space="preserve">”</w:t>
+      </w:r>
+      <w:r>
+        <w:t xml:space="preserve">. Hence, we might be missing statements about Amazon that do not refer to it. However, we consider this safer as we cannot be sure that mentions of the forest or deforestation do not correspond to other biomes such as the Cerrado or the Mata Atlantica. Nevertheless, our dataset covers only what is considered an official remark. Presidents, though, give interviews, appear in debates, talk at campaign rallies, and more recently start to appear in social media. Problem-construction within presidential discourse, thus, also happens in different sites for which we do not account for in this paper.</w:t>
+      </w:r>
+    </w:p>
+    <w:bookmarkEnd w:id="36"/>
+    <w:bookmarkEnd w:id="37"/>
+    <w:bookmarkStart w:id="54" w:name="Xe3c5e3c32b8fe82946cf162cd022084418ab6fb"/>
+    <w:p>
+      <w:pPr>
+        <w:pStyle w:val="Heading1"/>
+      </w:pPr>
+      <w:r>
+        <w:t xml:space="preserve">4 How has the amazon been constructed as a problem?</w:t>
+      </w:r>
+    </w:p>
+    <w:p>
+      <w:pPr>
+        <w:pStyle w:val="FirstParagraph"/>
+      </w:pPr>
+      <w:r>
+        <w:t xml:space="preserve">This section presents the three main findings of our analysis. We open with a broad overview of the evolution of the incidence of Amazon in all presidential speeches since 1985. In section 4.2, we focus on speeches that mention the Amazon, introducing the specific problem-constructions we presented in section 2.1. Finally, we run a multinomial model to show how problem constructions change as the speaker moves further away from the Amazon region.</w:t>
+      </w:r>
+    </w:p>
+    <w:bookmarkStart w:id="42" w:name="Xb8b5f140e500c81c5d59bdc707487832bb6540a"/>
+    <w:p>
+      <w:pPr>
+        <w:pStyle w:val="Heading2"/>
+      </w:pPr>
+      <w:r>
+        <w:t xml:space="preserve">4.1 The rises and falls of the Amazon as a topic in presidential speeches</w:t>
+      </w:r>
+    </w:p>
+    <w:p>
+      <w:pPr>
+        <w:pStyle w:val="FirstParagraph"/>
+      </w:pPr>
+      <w:r>
+        <w:t xml:space="preserve">Figure 1 shows the proportion of speeches that mentions the Amazon in relation to all speeches in each year. The predicted share curve controls incidence for deforestation</w:t>
       </w:r>
       <w:r>
         <w:rPr>
           <w:rStyle w:val="FootnoteReference"/>
         </w:rPr>
-        <w:footnoteReference w:id="36"/>
-      </w:r>
-      <w:r>
-        <w:t xml:space="preserve">. We interpret the plots and model considering multiple Amazon related events and policies over the last 30 years, as well as their correlations with different presidents and locations, while embedding problem-construction in contemporary happenings.</w:t>
-      </w:r>
-    </w:p>
-    <w:p>
-      <w:pPr>
-        <w:pStyle w:val="BodyText"/>
-      </w:pPr>
-      <w:r>
-        <w:t xml:space="preserve">These procedures come with its limitations. Our codebook is developed using specific Amazon related vocabulary. For example, a statement will be coded as economic integration if it is a meaningful support to the Zona Franca of Manaus or a Dam in the Amazon. However, the economy is generally a topic that presidents speak about. Hence, high incidence of economic integration in Amazonian statements can also be related to the higher importance of this problem-construction in Brazil in time. Moreover, we classify statements as Amazonian based on a dictionary composed of a single lexicon stem:</w:t>
-      </w:r>
-      <w:r>
-        <w:t xml:space="preserve"> </w:t>
-      </w:r>
-      <w:r>
-        <w:t xml:space="preserve">“</w:t>
-      </w:r>
-      <w:r>
-        <w:t xml:space="preserve">amazon</w:t>
-      </w:r>
-      <w:r>
-        <w:t xml:space="preserve">”</w:t>
-      </w:r>
-      <w:r>
-        <w:t xml:space="preserve">. We chose to do so knowing that a few speeches about the Amazon might not contain the lexicon</w:t>
-      </w:r>
-      <w:r>
-        <w:t xml:space="preserve"> </w:t>
-      </w:r>
-      <w:r>
-        <w:t xml:space="preserve">“</w:t>
-      </w:r>
-      <w:r>
-        <w:t xml:space="preserve">Amazon</w:t>
-      </w:r>
-      <w:r>
-        <w:t xml:space="preserve">”</w:t>
-      </w:r>
-      <w:r>
-        <w:t xml:space="preserve">, for example, when the president says,</w:t>
-      </w:r>
-      <w:r>
-        <w:t xml:space="preserve"> </w:t>
-      </w:r>
-      <w:r>
-        <w:t xml:space="preserve">“</w:t>
-      </w:r>
-      <w:r>
-        <w:t xml:space="preserve">the forest</w:t>
-      </w:r>
-      <w:r>
-        <w:t xml:space="preserve">”</w:t>
-      </w:r>
-      <w:r>
-        <w:t xml:space="preserve"> </w:t>
-      </w:r>
-      <w:r>
-        <w:t xml:space="preserve">or</w:t>
-      </w:r>
-      <w:r>
-        <w:t xml:space="preserve"> </w:t>
-      </w:r>
-      <w:r>
-        <w:t xml:space="preserve">“</w:t>
-      </w:r>
-      <w:r>
-        <w:t xml:space="preserve">deforestation</w:t>
-      </w:r>
-      <w:r>
-        <w:t xml:space="preserve">”</w:t>
-      </w:r>
-      <w:r>
-        <w:t xml:space="preserve">. Hence, we might be missing statements about Amazon that do not refer to it. However, we consider this safer as we cannot be sure that mentions of the forest or deforestation do not correspond to other biomes such as the Cerrado or the Mata Atlantica. Nevertheless, our dataset covers only what is considered an official remark. Presidents, though, give interviews, appear in debates, talk at campaign rallies, and more recently start to appear in social media. Problem-construction within presidential discourse, thus, also happens in different sites for which we do not account for in this paper.</w:t>
-      </w:r>
-    </w:p>
-    <w:bookmarkEnd w:id="37"/>
-    <w:bookmarkEnd w:id="38"/>
-    <w:bookmarkStart w:id="55" w:name="Xe3c5e3c32b8fe82946cf162cd022084418ab6fb"/>
-    <w:p>
-      <w:pPr>
-        <w:pStyle w:val="Heading1"/>
-      </w:pPr>
-      <w:r>
-        <w:t xml:space="preserve">4 How has the amazon been constructed as a problem?</w:t>
-      </w:r>
-    </w:p>
-    <w:p>
-      <w:pPr>
-        <w:pStyle w:val="FirstParagraph"/>
-      </w:pPr>
-      <w:r>
-        <w:t xml:space="preserve">This section presents the three main findings of our analysis. We open with a broad overview of the evolution of the incidence of Amazon in all presidential speeches since 1985. In section 4.2, we focus on speeches that mention the Amazon, introducing the specific problem-constructions we presented in section 2.1. Finally, we run a multinomial model to show how problem constructions change as the speaker moves further away from the Amazon region.</w:t>
-      </w:r>
-    </w:p>
-    <w:bookmarkStart w:id="43" w:name="Xb8b5f140e500c81c5d59bdc707487832bb6540a"/>
-    <w:p>
-      <w:pPr>
-        <w:pStyle w:val="Heading2"/>
-      </w:pPr>
-      <w:r>
-        <w:t xml:space="preserve">4.1 The rises and falls of the Amazon as a topic in presidential speeches</w:t>
-      </w:r>
-    </w:p>
-    <w:p>
-      <w:pPr>
-        <w:pStyle w:val="FirstParagraph"/>
-      </w:pPr>
-      <w:r>
-        <w:t xml:space="preserve">Figure 1 shows the proportion of speeches that mentions the Amazon in relation to all speeches in each year. The predicted share curve controls incidence for deforestation</w:t>
-      </w:r>
-      <w:r>
-        <w:rPr>
-          <w:rStyle w:val="FootnoteReference"/>
-        </w:rPr>
-        <w:footnoteReference w:id="39"/>
+        <w:footnoteReference w:id="38"/>
       </w:r>
       <w:r>
         <w:t xml:space="preserve">, economic situation, and speaker (see appendix for methodological details). We observe various local maxima: 1989, 1992, 2005, 2009, 2015, and 2019. These points coincide with exogenous events that helps us explain the rises and falls of the Amazon in presidential discourse.</w:t>
@@ -1647,18 +1650,18 @@
           <wp:inline>
             <wp:extent cx="5727700" cy="4582160"/>
             <wp:effectExtent b="0" l="0" r="0" t="0"/>
-            <wp:docPr descr="" title="" id="41" name="Picture"/>
+            <wp:docPr descr="" title="" id="40" name="Picture"/>
             <a:graphic>
               <a:graphicData uri="http://schemas.openxmlformats.org/drawingml/2006/picture">
                 <pic:pic>
                   <pic:nvPicPr>
-                    <pic:cNvPr descr="Full_draft_20220401_files/figure-docx/Figure%201:%20Amazonian%20speeches%20by%20year-1.png" id="42" name="Picture"/>
+                    <pic:cNvPr descr="Full_draft_20220401_files/figure-docx/Figure%201:%20Amazonian%20speeches%20by%20year-1.png" id="41" name="Picture"/>
                     <pic:cNvPicPr>
                       <a:picLocks noChangeArrowheads="1" noChangeAspect="1"/>
                     </pic:cNvPicPr>
                   </pic:nvPicPr>
                   <pic:blipFill>
-                    <a:blip r:embed="rId40"/>
+                    <a:blip r:embed="rId39"/>
                     <a:stretch>
                       <a:fillRect/>
                     </a:stretch>
@@ -1756,8 +1759,8 @@
         <w:t xml:space="preserve">We do find evidence that deforestation rates, economic situation, elections, and simply presidential preferences affect the incidence of Amazon in speeches: the smoothed curve portrays lower proportions overall. However, international events and media coverage also correlate with local maxima of our curve, suggesting presidents do speak more about the Amazon in preparation or reaction to these events. We are yet to inspect, though, whether specific problem constructions about the Amazon change over time.</w:t>
       </w:r>
     </w:p>
-    <w:bookmarkEnd w:id="43"/>
-    <w:bookmarkStart w:id="53" w:name="amazonian-problem-construction-in-time"/>
+    <w:bookmarkEnd w:id="42"/>
+    <w:bookmarkStart w:id="52" w:name="amazonian-problem-construction-in-time"/>
     <w:p>
       <w:pPr>
         <w:pStyle w:val="Heading2"/>
@@ -1771,7 +1774,7 @@
         <w:pStyle w:val="FirstParagraph"/>
       </w:pPr>
       <w:r>
-        <w:t xml:space="preserve">Figure 2 portrays plots with the proportions of different problem constructions over time. We conceptualize four problem constructions: sovereignty, economic integration, social development, and conservation. At the level of the Amazonian statement, though, presidents might mix two or more together. These are what we call mixed types, in opposition to pure types. There are 16 mix types in total, and figure 2 portrays the most frequent of them. Pure problem constructions dominate, with their joint average above 55%. Among the four pure types as well as the mixed types, we observe a strong variation over time, suggesting the narratives do respond differently to factors that affect Amazonian statements discussed in the section above.</w:t>
+        <w:t xml:space="preserve">Figure 2 portrays plots with the proportions of different problem constructions over time. We conceptualize four problem constructions: sovereignty, economic integration, social development, and conservation. At the level of the Amazonian statement, though, presidents might mix two or more together. These are what we call mixed types, in opposition to pure types. There are 16 mix types in total, and figure 2 portrays the most frequent of them. Pure problem constructions dominate, with their joint average at 55.8%. Among the four pure types as well as the mixed types, we observe a strong variation over time, suggesting the narratives do respond differently to factors that affect Amazonian statements discussed in the section above.</w:t>
       </w:r>
     </w:p>
     <w:p>
@@ -1783,18 +1786,18 @@
           <wp:inline>
             <wp:extent cx="5727700" cy="4582160"/>
             <wp:effectExtent b="0" l="0" r="0" t="0"/>
-            <wp:docPr descr="" title="" id="45" name="Picture"/>
+            <wp:docPr descr="" title="" id="44" name="Picture"/>
             <a:graphic>
               <a:graphicData uri="http://schemas.openxmlformats.org/drawingml/2006/picture">
                 <pic:pic>
                   <pic:nvPicPr>
-                    <pic:cNvPr descr="Full_draft_20220401_files/figure-docx/Figure%202:%20mixed-types%20in%20time-1.png" id="46" name="Picture"/>
+                    <pic:cNvPr descr="Full_draft_20220401_files/figure-docx/Figure%202:%20mixed-types%20in%20time-1.png" id="45" name="Picture"/>
                     <pic:cNvPicPr>
                       <a:picLocks noChangeArrowheads="1" noChangeAspect="1"/>
                     </pic:cNvPicPr>
                   </pic:nvPicPr>
                   <pic:blipFill>
-                    <a:blip r:embed="rId44"/>
+                    <a:blip r:embed="rId43"/>
                     <a:stretch>
                       <a:fillRect/>
                     </a:stretch>
@@ -1826,7 +1829,7 @@
         <w:pStyle w:val="BodyText"/>
       </w:pPr>
       <w:r>
-        <w:t xml:space="preserve">The plots reveal several trends. We start by pure-types. Pure economic integration statements, which were dominant, decreased in incidence as of the mid 1990s. In the late 1990s, pure conservation as well as pure social development increased; both surpassing the proportion of economic integration problem-construction in 2005.</w:t>
+        <w:t xml:space="preserve">The plots reveal several trends. We start by pure-types. Pure economic integration statements, which were dominant, decreased in incidence as of the late 1990s. Concurently, pure conservation as well as pure social development increased; both surpassing the proportion of economic integration problem-construction in 2010.</w:t>
       </w:r>
       <w:r>
         <w:t xml:space="preserve"> </w:t>
@@ -1838,7 +1841,7 @@
         <w:t xml:space="preserve"> </w:t>
       </w:r>
       <w:r>
-        <w:t xml:space="preserve">argues that the unprecedented decrease in deforestation we observed from 2004 to 2012 was a product of an increase in the perception of stronger federal policies and presence in the Amazon region, which in turn engendered a perception of higher risk of being caught and fined for deforestation. This correlates with our findings: a higher incidence of the Amazon as a topic overall can generate a perception of more attention from the top, and a shift from economic integration to conservation can generate a perception of higher change of being caught. As of the early 2010s, we observe a reversal of the trend with a twist: economic integration starts picking up again in detriment of conservation and social development problem constructions, but with sovereignty increasing steadily.</w:t>
+        <w:t xml:space="preserve">argues that the unprecedented decrease in deforestation we observed from 2004 to 2012 was a product of an increase in the perception of stronger federal policies and presence in the Amazon region, which in turn engendered a perception of higher risk of being caught and fined for deforestation. This correlates with our findings: a higher incidence of the Amazon as a topic overall can generate a perception of more attention from the top, and a shift from economic integration to conservation can generate a perception of higher change of being caught for illegal deforestation. As of the mid 2010s, we observe a reversal of the trend with a twist: economic integration starts picking up again in detriment of conservation and social development problem constructions, but with sovereignty increasing steadily.</w:t>
       </w:r>
     </w:p>
     <w:p>
@@ -1858,18 +1861,18 @@
           <wp:inline>
             <wp:extent cx="5727700" cy="4582160"/>
             <wp:effectExtent b="0" l="0" r="0" t="0"/>
-            <wp:docPr descr="" title="" id="48" name="Picture"/>
+            <wp:docPr descr="" title="" id="47" name="Picture"/>
             <a:graphic>
               <a:graphicData uri="http://schemas.openxmlformats.org/drawingml/2006/picture">
                 <pic:pic>
                   <pic:nvPicPr>
-                    <pic:cNvPr descr="Full_draft_20220401_files/figure-docx/Figure%203:%20pure%20types%20in%20time-1.png" id="49" name="Picture"/>
+                    <pic:cNvPr descr="Full_draft_20220401_files/figure-docx/Figure%203:%20pure%20types%20in%20time%20-1.png" id="48" name="Picture"/>
                     <pic:cNvPicPr>
                       <a:picLocks noChangeArrowheads="1" noChangeAspect="1"/>
                     </pic:cNvPicPr>
                   </pic:nvPicPr>
                   <pic:blipFill>
-                    <a:blip r:embed="rId47"/>
+                    <a:blip r:embed="rId46"/>
                     <a:stretch>
                       <a:fillRect/>
                     </a:stretch>
@@ -1901,7 +1904,15 @@
         <w:pStyle w:val="BodyText"/>
       </w:pPr>
       <w:r>
-        <w:t xml:space="preserve">We now move to mixed types, which average at around 21% for all presidents in our sample: overall, presidents prefer pure problem-constructions. While there is some variation in time for each single mixed type, some of them have low counts and interpretations are not adequate. We focus our discussion on those with higher incidence. First, the most frequent mix overall is that of economic integration with conservation, which after reaching 25% of all problem-constructions in 1989, remained stable at 9% on average for the remainder of the period. President Lula was the most frequent user of this mix. Second, except for economic and social development appearing together in all statements made by Color in 1992, mixed types using conservation were quite frequent in the lead up and aftermath of the 1992 Earth Summit. This includes the mix type we label sustainable development, which constructs the Amazon as a problem of economic integration, social development, and environmental conservation. In all, we interpret the appearance of mixed types as more complex understandings of Amazonian problems. This follows a global agenda of understanding interconnections of social, environmental, and economic domains. As we show that Amazonian incidence in discourse does respond to global issues, this is not a surprise given agendas as Millennium Development Goals and the Sustainable Development Goals. Nevertheless, as in pure types, we also observe the comeback of sovereignty being used in mixed types in detriment of conservation. This becomes more apparent in a comparison between Lula and Bolsonaro, the two presidents that mix the most with proportions 11% above presidential averages: 29.5% and 31.3% respectively. While the former frequently mixed conservation with other problem constructions, the latter prefers mixing sovereignty. The combination of sovereignty with economic integration, which was also characteristic of the military dictatorship policies for the region, reaches its highest level with Bolsonaro.</w:t>
+        <w:t xml:space="preserve">We now move to mixed types, which average at 17.7% for all presidents in our sample: overall, presidents prefer pure problem-constructions. While there is some variation in time for each single mixed type, some of them have low counts and interpretations are not adequate. We focus our discussion on those with higher incidence. First, the most frequent mix overall is that of economic integration with environmental conservation, which averages at 29.15% in relation to mixed types only, and at 6.8% in relation to all Amazonian statements. Overall, we observe an increase along time, reaching its pike in the early 2010. President Dilma was the most frequent user of this mix. A close second is economic and social development being used together in about 22.9% of all mixed type statements and 5.4% of all statements.</w:t>
+      </w:r>
+    </w:p>
+    <w:p>
+      <w:pPr>
+        <w:pStyle w:val="BodyText"/>
+      </w:pPr>
+      <w:r>
+        <w:t xml:space="preserve">All other mixed types appeared less than 2.6% on average in relation to all statements. We can also interpret mixed types, though, by looking at what compose them the most along time. Mixed types using conservation were quite frequent in the lead up and aftermath of the 1992 Earth Summit. This includes the mix type we label sustainable development, which constructs the Amazon as a problem of economic integration, social development, and environmental conservation. We interpret the appearance of mixed types as more complex understandings of Amazonian problems. This follows a global agenda of understanding interconnections of social, environmental, and economic domains. As we show that Amazonian incidence in discourse does respond to global issues, this is not a surprise given agendas as Millennium Development Goals and the Sustainable Development Goals. Nevertheless, as in pure types, we also observe the comeback of sovereignty being used in mixed types, mostly in detriment of conservation social development. This becomes more apparent in a comparison between Lula and Bolsonaro, the two presidents that mix the most with proportions 11% above presidential averages: 29.4% and 31.3% respectively. While the former frequently mixed conservation with other problem constructions, the latter prefers mixing with sovereignty. The combination of sovereignty with economic integration, which was also characteristic of the military dictatorship policies for the region, reaches its highest level with Bolsonaro: 22.7% of all mixed types.</w:t>
       </w:r>
     </w:p>
     <w:p>
@@ -1913,18 +1924,18 @@
           <wp:inline>
             <wp:extent cx="5727700" cy="4582160"/>
             <wp:effectExtent b="0" l="0" r="0" t="0"/>
-            <wp:docPr descr="" title="" id="51" name="Picture"/>
+            <wp:docPr descr="" title="" id="50" name="Picture"/>
             <a:graphic>
               <a:graphicData uri="http://schemas.openxmlformats.org/drawingml/2006/picture">
                 <pic:pic>
                   <pic:nvPicPr>
-                    <pic:cNvPr descr="Full_draft_20220401_files/figure-docx/Figure%204:%20mixed-types%20by%20president-1.png" id="52" name="Picture"/>
+                    <pic:cNvPr descr="Full_draft_20220401_files/figure-docx/Figure%204:%20mixed-types%20by%20president%20-1.png" id="51" name="Picture"/>
                     <pic:cNvPicPr>
                       <a:picLocks noChangeArrowheads="1" noChangeAspect="1"/>
                     </pic:cNvPicPr>
                   </pic:nvPicPr>
                   <pic:blipFill>
-                    <a:blip r:embed="rId50"/>
+                    <a:blip r:embed="rId49"/>
                     <a:stretch>
                       <a:fillRect/>
                     </a:stretch>
@@ -1970,7 +1981,7 @@
         <w:pStyle w:val="BodyText"/>
       </w:pPr>
       <w:r>
-        <w:t xml:space="preserve">While unprecedented, this new balance was not long-standing. Democratic decay is slow and the embryo of Bolsonaro’s Amazonian discourse was breeding half a decade before he took office. We observe the decrease in conservation related statements in the early 2010s, and the soft increase of sovereignty in form of mixes in the mid 2000s (figure 3) . The hard increase in sovereignty comes in the 2010s. As we conceptualize and operationalize sovereignty as boundary-making vis-à-vis internal and external perceived threats to the Amazon, we interpret this increase as attacks to indigenous and traditional populations. At the policy side, the Itaipu Dam in the late 2000s and the 2011 Forest code are seen as a turning point: political opposition to conservation got particularly organized and managed to lobby the executive and conquer this policy wins, which were largely opposed by environmentalists.</w:t>
+        <w:t xml:space="preserve">While unprecedented, this new balance was not long-standing. Democratic decay is slow and the embryo of Bolsonaro’s Amazonian discourse was breeding half a decade before he took office. We observe the decrease in conservation related statements in the mid 2010s, and the soft increase of sovereignty both pure and in mixes already late 2000s (figure 3) . The hard increase in sovereignty comes in the early 2010s. As we conceptualize and operationalize sovereignty as boundary-making vis-à-vis internal and external perceived threats to the Amazon, we interpret this increase as attacks to indigenous and traditional populations. At the policy side, the Itaipu Dam in the late 2000s and the 2011 Forest code are seen as a turning point: political opposition to conservation got particularly organized and managed to lobby the executive and conquer this policy wins, which were largely opposed by environmentalists.</w:t>
       </w:r>
     </w:p>
     <w:p>
@@ -1981,402 +1992,477 @@
         <w:t xml:space="preserve">This is not to say that those who preceded President Bolsonaro are like him. They are not, and we have shown how he is different from others already. But the political forces in Brazilian democracy that drive these changes in problem-construction were long in the making, as the earlier and softer shifts in discourse suggest. Bolsonaro’s problem-construction is the strongest form of this shift. Now that we’ve inspected and developed pure and mixed types, we can check if these specific problem constructions vary depending on where the president is speaking.</w:t>
       </w:r>
     </w:p>
+    <w:bookmarkEnd w:id="52"/>
+    <w:bookmarkStart w:id="53" w:name="X907f7c83bef415cd4eb0f6cbf6318b241e96f3b"/>
+    <w:p>
+      <w:pPr>
+        <w:pStyle w:val="Heading2"/>
+      </w:pPr>
+      <w:r>
+        <w:t xml:space="preserve">4.3 An Amazonian three-level game? Boasting policy outside, talking to people inside</w:t>
+      </w:r>
+    </w:p>
+    <w:p>
+      <w:pPr>
+        <w:pStyle w:val="FirstParagraph"/>
+      </w:pPr>
+      <w:r>
+        <w:t xml:space="preserve">Table 2, below, displays the multinational regression coefficients for the correlation between diverse problem constructions and locations. The regression coefficients express the relative probability in relation to the reference categories, which are Amazonian states for location and environmental conservation for problem construction. From the outset, we notice that problem constructions of pure economic integration and pure social development correlate in negative statistically significant ways to both international settings and Brasilia in relation to environmental conservation problem constructions in Amazonian states. These findings indicate that constructing the Amazon as an issue of environmental conservation is more likely to happen in international settings and in Brasilia than in Amazonian states. Additionally, pure sovereignty correlates in negative statistically significant ways to international settings in relation to conservation in Amazonian states. That is, constructing the Amazon as an issue of sovereignty is less likely in international settings than it is in Amazonian States. Interestingly, we see no statistically significant correlations between problem constructions in non-Amazonian states in relation to Amazonian states. This indicates that when presidents speak about the Amazon at the state level, constructions might be rather similar across different states. Furthermore, we also notice that some of the control variables correlate with some Amazonian problem constructions in interesting ways. For example, pure sovereignty constructions correlate negatively with election years in relation to conservation. That is, in election years conservation constructions are more likely to take place in comparison to sovereignty. As well, annual deforestation rates correlate positively with economic integration constructions in relation to conservation. This indicates that both deforestation increases and presidents are also more likely to construct the Amazon as an issue of economic integration.</w:t>
+      </w:r>
+    </w:p>
+    <w:p>
+      <w:pPr>
+        <w:pStyle w:val="TableCaption"/>
+      </w:pPr>
+      <w:r>
+        <w:t xml:space="preserve">Table 2 - Amazon Problem-Construction by Location</w:t>
+      </w:r>
+    </w:p>
+    <w:tbl>
+      <w:tblPr>
+        <w:tblStyle w:val="Table"/>
+        <w:tblW w:type="auto" w:w="0"/>
+        <w:tblLook w:firstRow="0" w:lastRow="0" w:firstColumn="0" w:lastColumn="0" w:noHBand="0" w:noVBand="0" w:val="0000"/>
+        <w:tblCaption w:val="Table 2 - Amazon Problem-Construction by Location"/>
+      </w:tblPr>
+      <w:tblGrid>
+        <w:gridCol w:w="1980"/>
+        <w:gridCol w:w="1980"/>
+        <w:gridCol w:w="1980"/>
+        <w:gridCol w:w="1980"/>
+      </w:tblGrid>
+      <w:tr>
+        <w:tc>
+          <w:tcPr/>
+          <w:p>
+            <w:pPr>
+              <w:pStyle w:val="Compact"/>
+              <w:jc w:val="left"/>
+            </w:pPr>
+            <w:r>
+              <w:t xml:space="preserve">Dependent.Variables</w:t>
+            </w:r>
+          </w:p>
+        </w:tc>
+        <w:tc>
+          <w:tcPr/>
+          <w:p>
+            <w:pPr>
+              <w:pStyle w:val="Compact"/>
+              <w:jc w:val="left"/>
+            </w:pPr>
+            <w:r>
+              <w:t xml:space="preserve">Economic Integration vs. Environmental Conservation</w:t>
+            </w:r>
+          </w:p>
+        </w:tc>
+        <w:tc>
+          <w:tcPr/>
+          <w:p>
+            <w:pPr>
+              <w:pStyle w:val="Compact"/>
+              <w:jc w:val="left"/>
+            </w:pPr>
+            <w:r>
+              <w:t xml:space="preserve">Social Development vs. Environmental Conservation</w:t>
+            </w:r>
+          </w:p>
+        </w:tc>
+        <w:tc>
+          <w:tcPr/>
+          <w:p>
+            <w:pPr>
+              <w:pStyle w:val="Compact"/>
+              <w:jc w:val="left"/>
+            </w:pPr>
+            <w:r>
+              <w:t xml:space="preserve">Sovereignty vs. Environmental Conservation</w:t>
+            </w:r>
+          </w:p>
+        </w:tc>
+      </w:tr>
+      <w:tr>
+        <w:tc>
+          <w:tcPr/>
+          <w:p>
+            <w:pPr>
+              <w:pStyle w:val="Compact"/>
+              <w:jc w:val="left"/>
+            </w:pPr>
+            <w:r>
+              <w:t xml:space="preserve">Brasilia.vs..Amazonian.States</w:t>
+            </w:r>
+          </w:p>
+        </w:tc>
+        <w:tc>
+          <w:tcPr/>
+          <w:p>
+            <w:pPr>
+              <w:pStyle w:val="Compact"/>
+              <w:jc w:val="left"/>
+            </w:pPr>
+            <w:r>
+              <w:t xml:space="preserve">-1.024***</w:t>
+            </w:r>
+          </w:p>
+        </w:tc>
+        <w:tc>
+          <w:tcPr/>
+          <w:p>
+            <w:pPr>
+              <w:pStyle w:val="Compact"/>
+              <w:jc w:val="left"/>
+            </w:pPr>
+            <w:r>
+              <w:t xml:space="preserve">-1.002***</w:t>
+            </w:r>
+          </w:p>
+        </w:tc>
+        <w:tc>
+          <w:tcPr/>
+          <w:p>
+            <w:pPr>
+              <w:pStyle w:val="Compact"/>
+              <w:jc w:val="left"/>
+            </w:pPr>
+            <w:r>
+              <w:t xml:space="preserve">-0.206</w:t>
+            </w:r>
+          </w:p>
+        </w:tc>
+      </w:tr>
+      <w:tr>
+        <w:tc>
+          <w:tcPr/>
+          <w:p>
+            <w:pPr>
+              <w:pStyle w:val="Compact"/>
+              <w:jc w:val="left"/>
+            </w:pPr>
+            <w:r>
+              <w:t xml:space="preserve">International.vs..Amazonian.States</w:t>
+            </w:r>
+          </w:p>
+        </w:tc>
+        <w:tc>
+          <w:tcPr/>
+          <w:p>
+            <w:pPr>
+              <w:pStyle w:val="Compact"/>
+              <w:jc w:val="left"/>
+            </w:pPr>
+            <w:r>
+              <w:t xml:space="preserve">-0.612***</w:t>
+            </w:r>
+          </w:p>
+        </w:tc>
+        <w:tc>
+          <w:tcPr/>
+          <w:p>
+            <w:pPr>
+              <w:pStyle w:val="Compact"/>
+              <w:jc w:val="left"/>
+            </w:pPr>
+            <w:r>
+              <w:t xml:space="preserve">-1.583***</w:t>
+            </w:r>
+          </w:p>
+        </w:tc>
+        <w:tc>
+          <w:tcPr/>
+          <w:p>
+            <w:pPr>
+              <w:pStyle w:val="Compact"/>
+              <w:jc w:val="left"/>
+            </w:pPr>
+            <w:r>
+              <w:t xml:space="preserve">-1.427***</w:t>
+            </w:r>
+          </w:p>
+        </w:tc>
+      </w:tr>
+      <w:tr>
+        <w:tc>
+          <w:tcPr/>
+          <w:p>
+            <w:pPr>
+              <w:pStyle w:val="Compact"/>
+              <w:jc w:val="left"/>
+            </w:pPr>
+            <w:r>
+              <w:t xml:space="preserve">Non.AM.States.vs..Amazonian.States</w:t>
+            </w:r>
+          </w:p>
+        </w:tc>
+        <w:tc>
+          <w:tcPr/>
+          <w:p>
+            <w:pPr>
+              <w:pStyle w:val="Compact"/>
+              <w:jc w:val="left"/>
+            </w:pPr>
+            <w:r>
+              <w:t xml:space="preserve">0.023</w:t>
+            </w:r>
+          </w:p>
+        </w:tc>
+        <w:tc>
+          <w:tcPr/>
+          <w:p>
+            <w:pPr>
+              <w:pStyle w:val="Compact"/>
+              <w:jc w:val="left"/>
+            </w:pPr>
+            <w:r>
+              <w:t xml:space="preserve">-0.041</w:t>
+            </w:r>
+          </w:p>
+        </w:tc>
+        <w:tc>
+          <w:tcPr/>
+          <w:p>
+            <w:pPr>
+              <w:pStyle w:val="Compact"/>
+              <w:jc w:val="left"/>
+            </w:pPr>
+            <w:r>
+              <w:t xml:space="preserve">0.324</w:t>
+            </w:r>
+          </w:p>
+        </w:tc>
+      </w:tr>
+      <w:tr>
+        <w:tc>
+          <w:tcPr/>
+          <w:p>
+            <w:pPr>
+              <w:pStyle w:val="Compact"/>
+              <w:jc w:val="left"/>
+            </w:pPr>
+            <w:r>
+              <w:t xml:space="preserve">Election.Year</w:t>
+            </w:r>
+          </w:p>
+        </w:tc>
+        <w:tc>
+          <w:tcPr/>
+          <w:p>
+            <w:pPr>
+              <w:pStyle w:val="Compact"/>
+              <w:jc w:val="left"/>
+            </w:pPr>
+            <w:r>
+              <w:t xml:space="preserve">-0.241</w:t>
+            </w:r>
+          </w:p>
+        </w:tc>
+        <w:tc>
+          <w:tcPr/>
+          <w:p>
+            <w:pPr>
+              <w:pStyle w:val="Compact"/>
+              <w:jc w:val="left"/>
+            </w:pPr>
+            <w:r>
+              <w:t xml:space="preserve">0.028</w:t>
+            </w:r>
+          </w:p>
+        </w:tc>
+        <w:tc>
+          <w:tcPr/>
+          <w:p>
+            <w:pPr>
+              <w:pStyle w:val="Compact"/>
+              <w:jc w:val="left"/>
+            </w:pPr>
+            <w:r>
+              <w:t xml:space="preserve">-0.684**</w:t>
+            </w:r>
+          </w:p>
+        </w:tc>
+      </w:tr>
+      <w:tr>
+        <w:tc>
+          <w:tcPr/>
+          <w:p>
+            <w:pPr>
+              <w:pStyle w:val="Compact"/>
+              <w:jc w:val="left"/>
+            </w:pPr>
+            <w:r>
+              <w:t xml:space="preserve">Annual.Deforestation</w:t>
+            </w:r>
+          </w:p>
+        </w:tc>
+        <w:tc>
+          <w:tcPr/>
+          <w:p>
+            <w:pPr>
+              <w:pStyle w:val="Compact"/>
+              <w:jc w:val="left"/>
+            </w:pPr>
+            <w:r>
+              <w:t xml:space="preserve">0.063***</w:t>
+            </w:r>
+          </w:p>
+        </w:tc>
+        <w:tc>
+          <w:tcPr/>
+          <w:p>
+            <w:pPr>
+              <w:pStyle w:val="Compact"/>
+              <w:jc w:val="left"/>
+            </w:pPr>
+            <w:r>
+              <w:t xml:space="preserve">-0.031*</w:t>
+            </w:r>
+          </w:p>
+        </w:tc>
+        <w:tc>
+          <w:tcPr/>
+          <w:p>
+            <w:pPr>
+              <w:pStyle w:val="Compact"/>
+              <w:jc w:val="left"/>
+            </w:pPr>
+            <w:r>
+              <w:t xml:space="preserve">0.004</w:t>
+            </w:r>
+          </w:p>
+        </w:tc>
+      </w:tr>
+      <w:tr>
+        <w:tc>
+          <w:tcPr/>
+          <w:p>
+            <w:pPr>
+              <w:pStyle w:val="Compact"/>
+              <w:jc w:val="left"/>
+            </w:pPr>
+            <w:r>
+              <w:t xml:space="preserve">Average.Inflation</w:t>
+            </w:r>
+          </w:p>
+        </w:tc>
+        <w:tc>
+          <w:tcPr/>
+          <w:p>
+            <w:pPr>
+              <w:pStyle w:val="Compact"/>
+              <w:jc w:val="left"/>
+            </w:pPr>
+            <w:r>
+              <w:t xml:space="preserve">-0.001***</w:t>
+            </w:r>
+          </w:p>
+        </w:tc>
+        <w:tc>
+          <w:tcPr/>
+          <w:p>
+            <w:pPr>
+              <w:pStyle w:val="Compact"/>
+              <w:jc w:val="left"/>
+            </w:pPr>
+            <w:r>
+              <w:t xml:space="preserve">-0.001***</w:t>
+            </w:r>
+          </w:p>
+        </w:tc>
+        <w:tc>
+          <w:tcPr/>
+          <w:p>
+            <w:pPr>
+              <w:pStyle w:val="Compact"/>
+              <w:jc w:val="left"/>
+            </w:pPr>
+            <w:r>
+              <w:t xml:space="preserve">-0.0001</w:t>
+            </w:r>
+          </w:p>
+        </w:tc>
+      </w:tr>
+    </w:tbl>
+    <w:p>
+      <w:pPr>
+        <w:pStyle w:val="BodyText"/>
+      </w:pPr>
+      <w:r>
+        <w:t xml:space="preserve">Putnam (1988)</w:t>
+      </w:r>
+      <w:r>
+        <w:t xml:space="preserve"> </w:t>
+      </w:r>
+      <w:r>
+        <w:t xml:space="preserve">seminal article on the two level game between domestic and international politics analyzes how negotiations at both levels make policies possible. The author argues that both domestic and international levels need to be taken into consideration when analyzing how, often, domestic politics became entangled in international negotiations. The Amazon, as a region and a forest, has been the topic of international negotiations, national debates, and local policy implementation; though how the Amazon has been constructed as an issue differs on each of these three levels. While in Brasilia or internationally different presidents might construct the Amazon as an issue of conservation, the same presidents might construct the Amazon as an issue of economic integration or social development at the local level. This implies not only that audiences’ priorities in each setting change, but that which policies are appropriate to solve the</w:t>
+      </w:r>
+      <w:r>
+        <w:t xml:space="preserve"> </w:t>
+      </w:r>
+      <w:r>
+        <w:t xml:space="preserve">“</w:t>
+      </w:r>
+      <w:r>
+        <w:t xml:space="preserve">Amazon issue</w:t>
+      </w:r>
+      <w:r>
+        <w:t xml:space="preserve">”</w:t>
+      </w:r>
+      <w:r>
+        <w:t xml:space="preserve"> </w:t>
+      </w:r>
+      <w:r>
+        <w:t xml:space="preserve">differ. The three level game entails that conservation might be a desirable construction when speaking internationally or in Brasilia about the Amazon, but not for local electorates. Such might help explain diverse local implementation gaps between public policy negotiated outside and implemented within the Amazon as perceptions about the issues the same policy addresses differ</w:t>
+      </w:r>
+      <w:r>
+        <w:t xml:space="preserve"> </w:t>
+      </w:r>
+      <w:r>
+        <w:t xml:space="preserve">(Alesina and Giuliano 2009; López et al. 2020)</w:t>
+      </w:r>
+      <w:r>
+        <w:t xml:space="preserve">.</w:t>
+      </w:r>
+    </w:p>
+    <w:p>
+      <w:pPr>
+        <w:pStyle w:val="BodyText"/>
+      </w:pPr>
+      <w:r>
+        <w:t xml:space="preserve">More broadly, these correlations between different locations and problem constructions illustrate how expectations vary for diverse audiences. Whereas presidential discourses at the top matter to define and justify public policy</w:t>
+      </w:r>
+      <w:r>
+        <w:t xml:space="preserve"> </w:t>
+      </w:r>
+      <w:r>
+        <w:t xml:space="preserve">(Zarefsky 2004)</w:t>
+      </w:r>
+      <w:r>
+        <w:t xml:space="preserve">, presidents shape their discourses according to who their audience might be and what the president expects that they want to hear. This democratic game may indeed contribute to the advancement of ambiguous, inefficient, or contradictory public policies from the outside to the Amazon, and from the inside out the Amazon. Take, for example, the rural credit offered to local agricultural producers in Amazonian states went from 500 million reais in 1999 to over 4 billion by 2012 (cite). During the same period, the money spent in fighting deforestation in the Amazonian states also increased from … in … to … in … Such contradictory policies match diverse local, national, and international expectations and match solutions to different problem constructions presented at each of these levels.</w:t>
+      </w:r>
+    </w:p>
     <w:bookmarkEnd w:id="53"/>
-    <w:bookmarkStart w:id="54" w:name="X907f7c83bef415cd4eb0f6cbf6318b241e96f3b"/>
-    <w:p>
-      <w:pPr>
-        <w:pStyle w:val="Heading2"/>
-      </w:pPr>
-      <w:r>
-        <w:t xml:space="preserve">4.3 An Amazonian three-level game? Boasting policy outside, talking to people inside</w:t>
-      </w:r>
-    </w:p>
-    <w:p>
-      <w:pPr>
-        <w:pStyle w:val="FirstParagraph"/>
-      </w:pPr>
-      <w:r>
-        <w:t xml:space="preserve">Table 2, below, displays the multinational regression coefficients for the correlation between diverse problem constructions and locations. For locations, the reference category is Amazonian states and, for problem construction, the reference category is environmental conservation. From the outset, we notice that problem constructions of pure economic integration and pure social development correlate in negative statistically significant ways to both international settings and Brasilia in relation to environmental conservation problem constructions in Amazonian states. These findings indicate that constructing the amazon as an issue of environmental conservation is more likely to happen in international settings and in Brasilia than in Amazonian states. Additionally, pure sovereignty constructions correlate in negative statistically significant ways to international settings in relation to environmental conservation constructions in Amazonian states. That is, constructing the Amazon as an issue of sovereignty</w:t>
-      </w:r>
-    </w:p>
-    <w:p>
-      <w:pPr>
-        <w:pStyle w:val="SourceCode"/>
-      </w:pPr>
-      <w:r>
-        <w:rPr>
-          <w:rStyle w:val="VerbatimChar"/>
-        </w:rPr>
-        <w:t xml:space="preserve">## # weights:  88 (70 variable)</w:t>
-      </w:r>
-      <w:r>
-        <w:br/>
-      </w:r>
-      <w:r>
-        <w:rPr>
-          <w:rStyle w:val="VerbatimChar"/>
-        </w:rPr>
-        <w:t xml:space="preserve">## initial  value 4416.923092 </w:t>
-      </w:r>
-      <w:r>
-        <w:br/>
-      </w:r>
-      <w:r>
-        <w:rPr>
-          <w:rStyle w:val="VerbatimChar"/>
-        </w:rPr>
-        <w:t xml:space="preserve">## iter  10 value 4017.522240</w:t>
-      </w:r>
-      <w:r>
-        <w:br/>
-      </w:r>
-      <w:r>
-        <w:rPr>
-          <w:rStyle w:val="VerbatimChar"/>
-        </w:rPr>
-        <w:t xml:space="preserve">## iter  20 value 3850.674388</w:t>
-      </w:r>
-      <w:r>
-        <w:br/>
-      </w:r>
-      <w:r>
-        <w:rPr>
-          <w:rStyle w:val="VerbatimChar"/>
-        </w:rPr>
-        <w:t xml:space="preserve">## iter  30 value 3699.438241</w:t>
-      </w:r>
-      <w:r>
-        <w:br/>
-      </w:r>
-      <w:r>
-        <w:rPr>
-          <w:rStyle w:val="VerbatimChar"/>
-        </w:rPr>
-        <w:t xml:space="preserve">## iter  40 value 3676.058797</w:t>
-      </w:r>
-      <w:r>
-        <w:br/>
-      </w:r>
-      <w:r>
-        <w:rPr>
-          <w:rStyle w:val="VerbatimChar"/>
-        </w:rPr>
-        <w:t xml:space="preserve">## iter  50 value 3674.521349</w:t>
-      </w:r>
-      <w:r>
-        <w:br/>
-      </w:r>
-      <w:r>
-        <w:rPr>
-          <w:rStyle w:val="VerbatimChar"/>
-        </w:rPr>
-        <w:t xml:space="preserve">## iter  60 value 3674.391978</w:t>
-      </w:r>
-      <w:r>
-        <w:br/>
-      </w:r>
-      <w:r>
-        <w:rPr>
-          <w:rStyle w:val="VerbatimChar"/>
-        </w:rPr>
-        <w:t xml:space="preserve">## final  value 3674.391362 </w:t>
-      </w:r>
-      <w:r>
-        <w:br/>
-      </w:r>
-      <w:r>
-        <w:rPr>
-          <w:rStyle w:val="VerbatimChar"/>
-        </w:rPr>
-        <w:t xml:space="preserve">## converged</w:t>
-      </w:r>
-    </w:p>
-    <w:p>
-      <w:pPr>
-        <w:pStyle w:val="SourceCode"/>
-      </w:pPr>
-      <w:r>
-        <w:rPr>
-          <w:rStyle w:val="VerbatimChar"/>
-        </w:rPr>
-        <w:t xml:space="preserve">## </w:t>
-      </w:r>
-      <w:r>
-        <w:br/>
-      </w:r>
-      <w:r>
-        <w:rPr>
-          <w:rStyle w:val="VerbatimChar"/>
-        </w:rPr>
-        <w:t xml:space="preserve">## &lt;table style="text-align:center"&gt;&lt;tr&gt;&lt;td colspan="11" style="border-bottom: 1px solid black"&gt;&lt;/td&gt;&lt;/tr&gt;&lt;tr&gt;&lt;td style="text-align:left"&gt;&lt;/td&gt;&lt;td colspan="10"&gt;&lt;em&gt;Dependent variable:&lt;/em&gt;&lt;/td&gt;&lt;/tr&gt;</w:t>
-      </w:r>
-      <w:r>
-        <w:br/>
-      </w:r>
-      <w:r>
-        <w:rPr>
-          <w:rStyle w:val="VerbatimChar"/>
-        </w:rPr>
-        <w:t xml:space="preserve">## &lt;tr&gt;&lt;td&gt;&lt;/td&gt;&lt;td colspan="10" style="border-bottom: 1px solid black"&gt;&lt;/td&gt;&lt;/tr&gt;</w:t>
-      </w:r>
-      <w:r>
-        <w:br/>
-      </w:r>
-      <w:r>
-        <w:rPr>
-          <w:rStyle w:val="VerbatimChar"/>
-        </w:rPr>
-        <w:t xml:space="preserve">## &lt;tr&gt;&lt;td style="text-align:left"&gt;&lt;/td&gt;&lt;td&gt;EI&lt;/td&gt;&lt;td&gt;SD&lt;/td&gt;&lt;td&gt;Sov&lt;/td&gt;&lt;td&gt;EI-Con&lt;/td&gt;&lt;td&gt;EI-SD&lt;/td&gt;&lt;td&gt;Sov-Con&lt;/td&gt;&lt;td&gt;SD-EI-Con&lt;/td&gt;&lt;td&gt;Sov-EI&lt;/td&gt;&lt;td&gt;SD-Con&lt;/td&gt;&lt;td&gt;Other&lt;/td&gt;&lt;/tr&gt;</w:t>
-      </w:r>
-      <w:r>
-        <w:br/>
-      </w:r>
-      <w:r>
-        <w:rPr>
-          <w:rStyle w:val="VerbatimChar"/>
-        </w:rPr>
-        <w:t xml:space="preserve">## &lt;tr&gt;&lt;td style="text-align:left"&gt;&lt;/td&gt;&lt;td&gt;(1)&lt;/td&gt;&lt;td&gt;(2)&lt;/td&gt;&lt;td&gt;(3)&lt;/td&gt;&lt;td&gt;(4)&lt;/td&gt;&lt;td&gt;(5)&lt;/td&gt;&lt;td&gt;(6)&lt;/td&gt;&lt;td&gt;(7)&lt;/td&gt;&lt;td&gt;(8)&lt;/td&gt;&lt;td&gt;(9)&lt;/td&gt;&lt;td&gt;(10)&lt;/td&gt;&lt;/tr&gt;</w:t>
-      </w:r>
-      <w:r>
-        <w:br/>
-      </w:r>
-      <w:r>
-        <w:rPr>
-          <w:rStyle w:val="VerbatimChar"/>
-        </w:rPr>
-        <w:t xml:space="preserve">## &lt;tr&gt;&lt;td colspan="11" style="border-bottom: 1px solid black"&gt;&lt;/td&gt;&lt;/tr&gt;&lt;tr&gt;&lt;td style="text-align:left"&gt;Brasilia&lt;/td&gt;&lt;td&gt;-1.024&lt;sup&gt;***&lt;/sup&gt;&lt;/td&gt;&lt;td&gt;-1.002&lt;sup&gt;***&lt;/sup&gt;&lt;/td&gt;&lt;td&gt;-0.206&lt;/td&gt;&lt;td&gt;-0.341&lt;/td&gt;&lt;td&gt;-1.019&lt;sup&gt;***&lt;/sup&gt;&lt;/td&gt;&lt;td&gt;0.420&lt;/td&gt;&lt;td&gt;-1.197&lt;sup&gt;***&lt;/sup&gt;&lt;/td&gt;&lt;td&gt;-1.212&lt;sup&gt;***&lt;/sup&gt;&lt;/td&gt;&lt;td&gt;-0.860&lt;sup&gt;***&lt;/sup&gt;&lt;/td&gt;&lt;td&gt;-0.892&lt;sup&gt;***&lt;/sup&gt;&lt;/td&gt;&lt;/tr&gt;</w:t>
-      </w:r>
-      <w:r>
-        <w:br/>
-      </w:r>
-      <w:r>
-        <w:rPr>
-          <w:rStyle w:val="VerbatimChar"/>
-        </w:rPr>
-        <w:t xml:space="preserve">## &lt;tr&gt;&lt;td style="text-align:left"&gt;&lt;/td&gt;&lt;td&gt;(0.169)&lt;/td&gt;&lt;td&gt;(0.205)&lt;/td&gt;&lt;td&gt;(0.260)&lt;/td&gt;&lt;td&gt;(0.248)&lt;/td&gt;&lt;td&gt;(0.273)&lt;/td&gt;&lt;td&gt;(0.257)&lt;/td&gt;&lt;td&gt;(0.330)&lt;/td&gt;&lt;td&gt;(0.342)&lt;/td&gt;&lt;td&gt;(0.318)&lt;/td&gt;&lt;td&gt;(0.172)&lt;/td&gt;&lt;/tr&gt;</w:t>
-      </w:r>
-      <w:r>
-        <w:br/>
-      </w:r>
-      <w:r>
-        <w:rPr>
-          <w:rStyle w:val="VerbatimChar"/>
-        </w:rPr>
-        <w:t xml:space="preserve">## &lt;tr&gt;&lt;td style="text-align:left"&gt;&lt;/td&gt;&lt;td&gt;&lt;/td&gt;&lt;td&gt;&lt;/td&gt;&lt;td&gt;&lt;/td&gt;&lt;td&gt;&lt;/td&gt;&lt;td&gt;&lt;/td&gt;&lt;td&gt;&lt;/td&gt;&lt;td&gt;&lt;/td&gt;&lt;td&gt;&lt;/td&gt;&lt;td&gt;&lt;/td&gt;&lt;td&gt;&lt;/td&gt;&lt;/tr&gt;</w:t>
-      </w:r>
-      <w:r>
-        <w:br/>
-      </w:r>
-      <w:r>
-        <w:rPr>
-          <w:rStyle w:val="VerbatimChar"/>
-        </w:rPr>
-        <w:t xml:space="preserve">## &lt;tr&gt;&lt;td style="text-align:left"&gt;International&lt;/td&gt;&lt;td&gt;-0.612&lt;sup&gt;***&lt;/sup&gt;&lt;/td&gt;&lt;td&gt;-1.583&lt;sup&gt;***&lt;/sup&gt;&lt;/td&gt;&lt;td&gt;-1.427&lt;sup&gt;***&lt;/sup&gt;&lt;/td&gt;&lt;td&gt;-0.265&lt;/td&gt;&lt;td&gt;-0.980&lt;sup&gt;***&lt;/sup&gt;&lt;/td&gt;&lt;td&gt;-0.451&lt;/td&gt;&lt;td&gt;-1.110&lt;sup&gt;***&lt;/sup&gt;&lt;/td&gt;&lt;td&gt;-1.105&lt;sup&gt;***&lt;/sup&gt;&lt;/td&gt;&lt;td&gt;-0.117&lt;/td&gt;&lt;td&gt;-0.774&lt;sup&gt;***&lt;/sup&gt;&lt;/td&gt;&lt;/tr&gt;</w:t>
-      </w:r>
-      <w:r>
-        <w:br/>
-      </w:r>
-      <w:r>
-        <w:rPr>
-          <w:rStyle w:val="VerbatimChar"/>
-        </w:rPr>
-        <w:t xml:space="preserve">## &lt;tr&gt;&lt;td style="text-align:left"&gt;&lt;/td&gt;&lt;td&gt;(0.192)&lt;/td&gt;&lt;td&gt;(0.303)&lt;/td&gt;&lt;td&gt;(0.431)&lt;/td&gt;&lt;td&gt;(0.292)&lt;/td&gt;&lt;td&gt;(0.336)&lt;/td&gt;&lt;td&gt;(0.367)&lt;/td&gt;&lt;td&gt;(0.407)&lt;/td&gt;&lt;td&gt;(0.395)&lt;/td&gt;&lt;td&gt;(0.328)&lt;/td&gt;&lt;td&gt;(0.202)&lt;/td&gt;&lt;/tr&gt;</w:t>
-      </w:r>
-      <w:r>
-        <w:br/>
-      </w:r>
-      <w:r>
-        <w:rPr>
-          <w:rStyle w:val="VerbatimChar"/>
-        </w:rPr>
-        <w:t xml:space="preserve">## &lt;tr&gt;&lt;td style="text-align:left"&gt;&lt;/td&gt;&lt;td&gt;&lt;/td&gt;&lt;td&gt;&lt;/td&gt;&lt;td&gt;&lt;/td&gt;&lt;td&gt;&lt;/td&gt;&lt;td&gt;&lt;/td&gt;&lt;td&gt;&lt;/td&gt;&lt;td&gt;&lt;/td&gt;&lt;td&gt;&lt;/td&gt;&lt;td&gt;&lt;/td&gt;&lt;td&gt;&lt;/td&gt;&lt;/tr&gt;</w:t>
-      </w:r>
-      <w:r>
-        <w:br/>
-      </w:r>
-      <w:r>
-        <w:rPr>
-          <w:rStyle w:val="VerbatimChar"/>
-        </w:rPr>
-        <w:t xml:space="preserve">## &lt;tr&gt;&lt;td style="text-align:left"&gt;Non-AM state&lt;/td&gt;&lt;td&gt;0.023&lt;/td&gt;&lt;td&gt;-0.041&lt;/td&gt;&lt;td&gt;0.324&lt;/td&gt;&lt;td&gt;0.149&lt;/td&gt;&lt;td&gt;0.071&lt;/td&gt;&lt;td&gt;0.823&lt;sup&gt;***&lt;/sup&gt;&lt;/td&gt;&lt;td&gt;-0.466&lt;/td&gt;&lt;td&gt;-0.136&lt;/td&gt;&lt;td&gt;-0.074&lt;/td&gt;&lt;td&gt;-0.159&lt;/td&gt;&lt;/tr&gt;</w:t>
-      </w:r>
-      <w:r>
-        <w:br/>
-      </w:r>
-      <w:r>
-        <w:rPr>
-          <w:rStyle w:val="VerbatimChar"/>
-        </w:rPr>
-        <w:t xml:space="preserve">## &lt;tr&gt;&lt;td style="text-align:left"&gt;&lt;/td&gt;&lt;td&gt;(0.197)&lt;/td&gt;&lt;td&gt;(0.230)&lt;/td&gt;&lt;td&gt;(0.302)&lt;/td&gt;&lt;td&gt;(0.296)&lt;/td&gt;&lt;td&gt;(0.292)&lt;/td&gt;&lt;td&gt;(0.306)&lt;/td&gt;&lt;td&gt;(0.373)&lt;/td&gt;&lt;td&gt;(0.366)&lt;/td&gt;&lt;td&gt;(0.354)&lt;/td&gt;&lt;td&gt;(0.206)&lt;/td&gt;&lt;/tr&gt;</w:t>
-      </w:r>
-      <w:r>
-        <w:br/>
-      </w:r>
-      <w:r>
-        <w:rPr>
-          <w:rStyle w:val="VerbatimChar"/>
-        </w:rPr>
-        <w:t xml:space="preserve">## &lt;tr&gt;&lt;td style="text-align:left"&gt;&lt;/td&gt;&lt;td&gt;&lt;/td&gt;&lt;td&gt;&lt;/td&gt;&lt;td&gt;&lt;/td&gt;&lt;td&gt;&lt;/td&gt;&lt;td&gt;&lt;/td&gt;&lt;td&gt;&lt;/td&gt;&lt;td&gt;&lt;/td&gt;&lt;td&gt;&lt;/td&gt;&lt;td&gt;&lt;/td&gt;&lt;td&gt;&lt;/td&gt;&lt;/tr&gt;</w:t>
-      </w:r>
-      <w:r>
-        <w:br/>
-      </w:r>
-      <w:r>
-        <w:rPr>
-          <w:rStyle w:val="VerbatimChar"/>
-        </w:rPr>
-        <w:t xml:space="preserve">## &lt;tr&gt;&lt;td style="text-align:left"&gt;Election&lt;/td&gt;&lt;td&gt;-0.241&lt;/td&gt;&lt;td&gt;0.028&lt;/td&gt;&lt;td&gt;-0.684&lt;sup&gt;**&lt;/sup&gt;&lt;/td&gt;&lt;td&gt;-0.059&lt;/td&gt;&lt;td&gt;-0.254&lt;/td&gt;&lt;td&gt;-0.573&lt;/td&gt;&lt;td&gt;0.064&lt;/td&gt;&lt;td&gt;-1.243&lt;sup&gt;**&lt;/sup&gt;&lt;/td&gt;&lt;td&gt;-0.067&lt;/td&gt;&lt;td&gt;-0.451&lt;sup&gt;**&lt;/sup&gt;&lt;/td&gt;&lt;/tr&gt;</w:t>
-      </w:r>
-      <w:r>
-        <w:br/>
-      </w:r>
-      <w:r>
-        <w:rPr>
-          <w:rStyle w:val="VerbatimChar"/>
-        </w:rPr>
-        <w:t xml:space="preserve">## &lt;tr&gt;&lt;td style="text-align:left"&gt;&lt;/td&gt;&lt;td&gt;(0.186)&lt;/td&gt;&lt;td&gt;(0.215)&lt;/td&gt;&lt;td&gt;(0.298)&lt;/td&gt;&lt;td&gt;(0.253)&lt;/td&gt;&lt;td&gt;(0.281)&lt;/td&gt;&lt;td&gt;(0.406)&lt;/td&gt;&lt;td&gt;(0.367)&lt;/td&gt;&lt;td&gt;(0.547)&lt;/td&gt;&lt;td&gt;(0.405)&lt;/td&gt;&lt;td&gt;(0.194)&lt;/td&gt;&lt;/tr&gt;</w:t>
-      </w:r>
-      <w:r>
-        <w:br/>
-      </w:r>
-      <w:r>
-        <w:rPr>
-          <w:rStyle w:val="VerbatimChar"/>
-        </w:rPr>
-        <w:t xml:space="preserve">## &lt;tr&gt;&lt;td style="text-align:left"&gt;&lt;/td&gt;&lt;td&gt;&lt;/td&gt;&lt;td&gt;&lt;/td&gt;&lt;td&gt;&lt;/td&gt;&lt;td&gt;&lt;/td&gt;&lt;td&gt;&lt;/td&gt;&lt;td&gt;&lt;/td&gt;&lt;td&gt;&lt;/td&gt;&lt;td&gt;&lt;/td&gt;&lt;td&gt;&lt;/td&gt;&lt;td&gt;&lt;/td&gt;&lt;/tr&gt;</w:t>
-      </w:r>
-      <w:r>
-        <w:br/>
-      </w:r>
-      <w:r>
-        <w:rPr>
-          <w:rStyle w:val="VerbatimChar"/>
-        </w:rPr>
-        <w:t xml:space="preserve">## &lt;tr&gt;&lt;td style="text-align:left"&gt;Deforestation&lt;/td&gt;&lt;td&gt;0.063&lt;sup&gt;***&lt;/sup&gt;&lt;/td&gt;&lt;td&gt;-0.031&lt;sup&gt;*&lt;/sup&gt;&lt;/td&gt;&lt;td&gt;0.004&lt;/td&gt;&lt;td&gt;0.023&lt;/td&gt;&lt;td&gt;0.047&lt;sup&gt;**&lt;/sup&gt;&lt;/td&gt;&lt;td&gt;0.005&lt;/td&gt;&lt;td&gt;-0.013&lt;/td&gt;&lt;td&gt;-0.001&lt;/td&gt;&lt;td&gt;0.011&lt;/td&gt;&lt;td&gt;0.059&lt;sup&gt;***&lt;/sup&gt;&lt;/td&gt;&lt;/tr&gt;</w:t>
-      </w:r>
-      <w:r>
-        <w:br/>
-      </w:r>
-      <w:r>
-        <w:rPr>
-          <w:rStyle w:val="VerbatimChar"/>
-        </w:rPr>
-        <w:t xml:space="preserve">## &lt;tr&gt;&lt;td style="text-align:left"&gt;&lt;/td&gt;&lt;td&gt;(0.013)&lt;/td&gt;&lt;td&gt;(0.016)&lt;/td&gt;&lt;td&gt;(0.019)&lt;/td&gt;&lt;td&gt;(0.017)&lt;/td&gt;&lt;td&gt;(0.019)&lt;/td&gt;&lt;td&gt;(0.027)&lt;/td&gt;&lt;td&gt;(0.026)&lt;/td&gt;&lt;td&gt;(0.028)&lt;/td&gt;&lt;td&gt;(0.026)&lt;/td&gt;&lt;td&gt;(0.013)&lt;/td&gt;&lt;/tr&gt;</w:t>
-      </w:r>
-      <w:r>
-        <w:br/>
-      </w:r>
-      <w:r>
-        <w:rPr>
-          <w:rStyle w:val="VerbatimChar"/>
-        </w:rPr>
-        <w:t xml:space="preserve">## &lt;tr&gt;&lt;td style="text-align:left"&gt;&lt;/td&gt;&lt;td&gt;&lt;/td&gt;&lt;td&gt;&lt;/td&gt;&lt;td&gt;&lt;/td&gt;&lt;td&gt;&lt;/td&gt;&lt;td&gt;&lt;/td&gt;&lt;td&gt;&lt;/td&gt;&lt;td&gt;&lt;/td&gt;&lt;td&gt;&lt;/td&gt;&lt;td&gt;&lt;/td&gt;&lt;td&gt;&lt;/td&gt;&lt;/tr&gt;</w:t>
-      </w:r>
-      <w:r>
-        <w:br/>
-      </w:r>
-      <w:r>
-        <w:rPr>
-          <w:rStyle w:val="VerbatimChar"/>
-        </w:rPr>
-        <w:t xml:space="preserve">## &lt;tr&gt;&lt;td style="text-align:left"&gt;Inflation&lt;/td&gt;&lt;td&gt;-0.001&lt;sup&gt;***&lt;/sup&gt;&lt;/td&gt;&lt;td&gt;-0.0005&lt;sup&gt;***&lt;/sup&gt;&lt;/td&gt;&lt;td&gt;-0.0001&lt;/td&gt;&lt;td&gt;-0.001&lt;sup&gt;***&lt;/sup&gt;&lt;/td&gt;&lt;td&gt;-0.0005&lt;sup&gt;**&lt;/sup&gt;&lt;/td&gt;&lt;td&gt;0.0002&lt;/td&gt;&lt;td&gt;-0.001&lt;sup&gt;**&lt;/sup&gt;&lt;/td&gt;&lt;td&gt;-0.0004&lt;/td&gt;&lt;td&gt;-0.001&lt;sup&gt;*&lt;/sup&gt;&lt;/td&gt;&lt;td&gt;-0.0002&lt;sup&gt;*&lt;/sup&gt;&lt;/td&gt;&lt;/tr&gt;</w:t>
-      </w:r>
-      <w:r>
-        <w:br/>
-      </w:r>
-      <w:r>
-        <w:rPr>
-          <w:rStyle w:val="VerbatimChar"/>
-        </w:rPr>
-        <w:t xml:space="preserve">## &lt;tr&gt;&lt;td style="text-align:left"&gt;&lt;/td&gt;&lt;td&gt;(0.0001)&lt;/td&gt;&lt;td&gt;(0.0002)&lt;/td&gt;&lt;td&gt;(0.0002)&lt;/td&gt;&lt;td&gt;(0.0002)&lt;/td&gt;&lt;td&gt;(0.0002)&lt;/td&gt;&lt;td&gt;(0.0002)&lt;/td&gt;&lt;td&gt;(0.0004)&lt;/td&gt;&lt;td&gt;(0.0004)&lt;/td&gt;&lt;td&gt;(0.0004)&lt;/td&gt;&lt;td&gt;(0.0001)&lt;/td&gt;&lt;/tr&gt;</w:t>
-      </w:r>
-      <w:r>
-        <w:br/>
-      </w:r>
-      <w:r>
-        <w:rPr>
-          <w:rStyle w:val="VerbatimChar"/>
-        </w:rPr>
-        <w:t xml:space="preserve">## &lt;tr&gt;&lt;td style="text-align:left"&gt;&lt;/td&gt;&lt;td&gt;&lt;/td&gt;&lt;td&gt;&lt;/td&gt;&lt;td&gt;&lt;/td&gt;&lt;td&gt;&lt;/td&gt;&lt;td&gt;&lt;/td&gt;&lt;td&gt;&lt;/td&gt;&lt;td&gt;&lt;/td&gt;&lt;td&gt;&lt;/td&gt;&lt;td&gt;&lt;/td&gt;&lt;td&gt;&lt;/td&gt;&lt;/tr&gt;</w:t>
-      </w:r>
-      <w:r>
-        <w:br/>
-      </w:r>
-      <w:r>
-        <w:rPr>
-          <w:rStyle w:val="VerbatimChar"/>
-        </w:rPr>
-        <w:t xml:space="preserve">## &lt;tr&gt;&lt;td style="text-align:left"&gt;Constant&lt;/td&gt;&lt;td&gt;0.228&lt;/td&gt;&lt;td&gt;0.852&lt;sup&gt;***&lt;/sup&gt;&lt;/td&gt;&lt;td&gt;-0.599&lt;sup&gt;*&lt;/sup&gt;&lt;/td&gt;&lt;td&gt;-0.762&lt;sup&gt;**&lt;/sup&gt;&lt;/td&gt;&lt;td&gt;-0.981&lt;sup&gt;***&lt;/sup&gt;&lt;/td&gt;&lt;td&gt;-2.041&lt;sup&gt;***&lt;/sup&gt;&lt;/td&gt;&lt;td&gt;-0.794&lt;sup&gt;**&lt;/sup&gt;&lt;/td&gt;&lt;td&gt;-1.049&lt;sup&gt;***&lt;/sup&gt;&lt;/td&gt;&lt;td&gt;-1.630&lt;sup&gt;***&lt;/sup&gt;&lt;/td&gt;&lt;td&gt;0.164&lt;/td&gt;&lt;/tr&gt;</w:t>
-      </w:r>
-      <w:r>
-        <w:br/>
-      </w:r>
-      <w:r>
-        <w:rPr>
-          <w:rStyle w:val="VerbatimChar"/>
-        </w:rPr>
-        <w:t xml:space="preserve">## &lt;tr&gt;&lt;td style="text-align:left"&gt;&lt;/td&gt;&lt;td&gt;(0.210)&lt;/td&gt;&lt;td&gt;(0.252)&lt;/td&gt;&lt;td&gt;(0.333)&lt;/td&gt;&lt;td&gt;(0.312)&lt;/td&gt;&lt;td&gt;(0.335)&lt;/td&gt;&lt;td&gt;(0.332)&lt;/td&gt;&lt;td&gt;(0.371)&lt;/td&gt;&lt;td&gt;(0.347)&lt;/td&gt;&lt;td&gt;(0.319)&lt;/td&gt;&lt;td&gt;(0.217)&lt;/td&gt;&lt;/tr&gt;</w:t>
-      </w:r>
-      <w:r>
-        <w:br/>
-      </w:r>
-      <w:r>
-        <w:rPr>
-          <w:rStyle w:val="VerbatimChar"/>
-        </w:rPr>
-        <w:t xml:space="preserve">## &lt;tr&gt;&lt;td style="text-align:left"&gt;&lt;/td&gt;&lt;td&gt;&lt;/td&gt;&lt;td&gt;&lt;/td&gt;&lt;td&gt;&lt;/td&gt;&lt;td&gt;&lt;/td&gt;&lt;td&gt;&lt;/td&gt;&lt;td&gt;&lt;/td&gt;&lt;td&gt;&lt;/td&gt;&lt;td&gt;&lt;/td&gt;&lt;td&gt;&lt;/td&gt;&lt;td&gt;&lt;/td&gt;&lt;/tr&gt;</w:t>
-      </w:r>
-      <w:r>
-        <w:br/>
-      </w:r>
-      <w:r>
-        <w:rPr>
-          <w:rStyle w:val="VerbatimChar"/>
-        </w:rPr>
-        <w:t xml:space="preserve">## &lt;tr&gt;&lt;td colspan="11" style="border-bottom: 1px solid black"&gt;&lt;/td&gt;&lt;/tr&gt;&lt;tr&gt;&lt;td style="text-align:left"&gt;Akaike Inf. Crit.&lt;/td&gt;&lt;td&gt;7,488.783&lt;/td&gt;&lt;td&gt;7,488.783&lt;/td&gt;&lt;td&gt;7,488.783&lt;/td&gt;&lt;td&gt;7,488.783&lt;/td&gt;&lt;td&gt;7,488.783&lt;/td&gt;&lt;td&gt;7,488.783&lt;/td&gt;&lt;td&gt;7,488.783&lt;/td&gt;&lt;td&gt;7,488.783&lt;/td&gt;&lt;td&gt;7,488.783&lt;/td&gt;&lt;td&gt;7,488.783&lt;/td&gt;&lt;/tr&gt;</w:t>
-      </w:r>
-      <w:r>
-        <w:br/>
-      </w:r>
-      <w:r>
-        <w:rPr>
-          <w:rStyle w:val="VerbatimChar"/>
-        </w:rPr>
-        <w:t xml:space="preserve">## &lt;tr&gt;&lt;td colspan="11" style="border-bottom: 1px solid black"&gt;&lt;/td&gt;&lt;/tr&gt;&lt;tr&gt;&lt;td style="text-align:left"&gt;&lt;em&gt;Note:&lt;/em&gt;&lt;/td&gt;&lt;td colspan="10" style="text-align:right"&gt;&lt;sup&gt;*&lt;/sup&gt;p&lt;0.1; &lt;sup&gt;**&lt;/sup&gt;p&lt;0.05; &lt;sup&gt;***&lt;/sup&gt;p&lt;0.01&lt;/td&gt;&lt;/tr&gt;</w:t>
-      </w:r>
-      <w:r>
-        <w:br/>
-      </w:r>
-      <w:r>
-        <w:rPr>
-          <w:rStyle w:val="VerbatimChar"/>
-        </w:rPr>
-        <w:t xml:space="preserve">## &lt;/table&gt;</w:t>
-      </w:r>
-    </w:p>
     <w:bookmarkEnd w:id="54"/>
+    <w:bookmarkStart w:id="55" w:name="conclusion"/>
+    <w:p>
+      <w:pPr>
+        <w:pStyle w:val="Heading1"/>
+      </w:pPr>
+      <w:r>
+        <w:t xml:space="preserve">5 Conclusion</w:t>
+      </w:r>
+    </w:p>
     <w:bookmarkEnd w:id="55"/>
-    <w:bookmarkStart w:id="56" w:name="conclusion"/>
+    <w:bookmarkStart w:id="128" w:name="references"/>
     <w:p>
       <w:pPr>
         <w:pStyle w:val="Heading1"/>
       </w:pPr>
       <w:r>
-        <w:t xml:space="preserve">5 Conclusion</w:t>
-      </w:r>
-    </w:p>
-    <w:bookmarkEnd w:id="56"/>
-    <w:bookmarkStart w:id="129" w:name="references"/>
-    <w:p>
-      <w:pPr>
-        <w:pStyle w:val="Heading1"/>
-      </w:pPr>
-      <w:r>
         <w:t xml:space="preserve">6 References</w:t>
       </w:r>
     </w:p>
-    <w:bookmarkStart w:id="128" w:name="refs"/>
-    <w:bookmarkStart w:id="58" w:name="ref-acker2014"/>
+    <w:bookmarkStart w:id="127" w:name="refs"/>
+    <w:bookmarkStart w:id="57" w:name="ref-acker2014"/>
     <w:p>
       <w:pPr>
         <w:pStyle w:val="Bibliography"/>
@@ -2421,7 +2507,7 @@
       <w:r>
         <w:t xml:space="preserve"> </w:t>
       </w:r>
-      <w:hyperlink r:id="rId57">
+      <w:hyperlink r:id="rId56">
         <w:r>
           <w:rPr>
             <w:rStyle w:val="Hyperlink"/>
@@ -2433,8 +2519,8 @@
         <w:t xml:space="preserve">.</w:t>
       </w:r>
     </w:p>
-    <w:bookmarkEnd w:id="58"/>
-    <w:bookmarkStart w:id="60" w:name="ref-acker2021"/>
+    <w:bookmarkEnd w:id="57"/>
+    <w:bookmarkStart w:id="59" w:name="ref-acker2021"/>
     <w:p>
       <w:pPr>
         <w:pStyle w:val="Bibliography"/>
@@ -2457,7 +2543,7 @@
       <w:r>
         <w:t xml:space="preserve"> </w:t>
       </w:r>
-      <w:hyperlink r:id="rId59">
+      <w:hyperlink r:id="rId58">
         <w:r>
           <w:rPr>
             <w:rStyle w:val="Hyperlink"/>
@@ -2469,8 +2555,8 @@
         <w:t xml:space="preserve">.</w:t>
       </w:r>
     </w:p>
-    <w:bookmarkEnd w:id="60"/>
-    <w:bookmarkStart w:id="62" w:name="ref-alesina2009"/>
+    <w:bookmarkEnd w:id="59"/>
+    <w:bookmarkStart w:id="61" w:name="ref-alesina2009"/>
     <w:p>
       <w:pPr>
         <w:pStyle w:val="Bibliography"/>
@@ -2487,7 +2573,7 @@
       <w:r>
         <w:t xml:space="preserve"> </w:t>
       </w:r>
-      <w:hyperlink r:id="rId61">
+      <w:hyperlink r:id="rId60">
         <w:r>
           <w:rPr>
             <w:rStyle w:val="Hyperlink"/>
@@ -2499,8 +2585,8 @@
         <w:t xml:space="preserve">.</w:t>
       </w:r>
     </w:p>
-    <w:bookmarkEnd w:id="62"/>
-    <w:bookmarkStart w:id="64" w:name="ref-andonova2014"/>
+    <w:bookmarkEnd w:id="61"/>
+    <w:bookmarkStart w:id="63" w:name="ref-andonova2014"/>
     <w:p>
       <w:pPr>
         <w:pStyle w:val="Bibliography"/>
@@ -2533,7 +2619,7 @@
       <w:r>
         <w:t xml:space="preserve"> </w:t>
       </w:r>
-      <w:hyperlink r:id="rId63">
+      <w:hyperlink r:id="rId62">
         <w:r>
           <w:rPr>
             <w:rStyle w:val="Hyperlink"/>
@@ -2545,8 +2631,8 @@
         <w:t xml:space="preserve">.</w:t>
       </w:r>
     </w:p>
-    <w:bookmarkEnd w:id="64"/>
-    <w:bookmarkStart w:id="66" w:name="ref-assuncao2015"/>
+    <w:bookmarkEnd w:id="63"/>
+    <w:bookmarkStart w:id="65" w:name="ref-assuncao2015"/>
     <w:p>
       <w:pPr>
         <w:pStyle w:val="Bibliography"/>
@@ -2579,7 +2665,7 @@
       <w:r>
         <w:t xml:space="preserve"> </w:t>
       </w:r>
-      <w:hyperlink r:id="rId65">
+      <w:hyperlink r:id="rId64">
         <w:r>
           <w:rPr>
             <w:rStyle w:val="Hyperlink"/>
@@ -2591,8 +2677,8 @@
         <w:t xml:space="preserve">.</w:t>
       </w:r>
     </w:p>
-    <w:bookmarkEnd w:id="66"/>
-    <w:bookmarkStart w:id="67" w:name="ref-bacchi2009"/>
+    <w:bookmarkEnd w:id="65"/>
+    <w:bookmarkStart w:id="66" w:name="ref-bacchi2009"/>
     <w:p>
       <w:pPr>
         <w:pStyle w:val="Bibliography"/>
@@ -2614,8 +2700,8 @@
         <w:t xml:space="preserve"> Pearson.</w:t>
       </w:r>
     </w:p>
-    <w:bookmarkEnd w:id="67"/>
-    <w:bookmarkStart w:id="69" w:name="ref-barros2020"/>
+    <w:bookmarkEnd w:id="66"/>
+    <w:bookmarkStart w:id="68" w:name="ref-barros2020"/>
     <w:p>
       <w:pPr>
         <w:pStyle w:val="Bibliography"/>
@@ -2648,7 +2734,7 @@
       <w:r>
         <w:t xml:space="preserve"> </w:t>
       </w:r>
-      <w:hyperlink r:id="rId68">
+      <w:hyperlink r:id="rId67">
         <w:r>
           <w:rPr>
             <w:rStyle w:val="Hyperlink"/>
@@ -2660,8 +2746,8 @@
         <w:t xml:space="preserve">.</w:t>
       </w:r>
     </w:p>
-    <w:bookmarkEnd w:id="69"/>
-    <w:bookmarkStart w:id="71" w:name="ref-becker2005"/>
+    <w:bookmarkEnd w:id="68"/>
+    <w:bookmarkStart w:id="70" w:name="ref-becker2005"/>
     <w:p>
       <w:pPr>
         <w:pStyle w:val="Bibliography"/>
@@ -2694,7 +2780,7 @@
       <w:r>
         <w:t xml:space="preserve"> </w:t>
       </w:r>
-      <w:hyperlink r:id="rId70">
+      <w:hyperlink r:id="rId69">
         <w:r>
           <w:rPr>
             <w:rStyle w:val="Hyperlink"/>
@@ -2706,8 +2792,8 @@
         <w:t xml:space="preserve">.</w:t>
       </w:r>
     </w:p>
-    <w:bookmarkEnd w:id="71"/>
-    <w:bookmarkStart w:id="73" w:name="ref-bevitori2015"/>
+    <w:bookmarkEnd w:id="70"/>
+    <w:bookmarkStart w:id="72" w:name="ref-bevitori2015"/>
     <w:p>
       <w:pPr>
         <w:pStyle w:val="Bibliography"/>
@@ -2740,7 +2826,7 @@
       <w:r>
         <w:t xml:space="preserve"> </w:t>
       </w:r>
-      <w:hyperlink r:id="rId72">
+      <w:hyperlink r:id="rId71">
         <w:r>
           <w:rPr>
             <w:rStyle w:val="Hyperlink"/>
@@ -2752,8 +2838,8 @@
         <w:t xml:space="preserve">.</w:t>
       </w:r>
     </w:p>
-    <w:bookmarkEnd w:id="73"/>
-    <w:bookmarkStart w:id="75" w:name="ref-brice2021"/>
+    <w:bookmarkEnd w:id="72"/>
+    <w:bookmarkStart w:id="74" w:name="ref-brice2021"/>
     <w:p>
       <w:pPr>
         <w:pStyle w:val="Bibliography"/>
@@ -2783,7 +2869,7 @@
       <w:r>
         <w:t xml:space="preserve"> </w:t>
       </w:r>
-      <w:hyperlink r:id="rId74">
+      <w:hyperlink r:id="rId73">
         <w:r>
           <w:rPr>
             <w:rStyle w:val="Hyperlink"/>
@@ -2795,8 +2881,8 @@
         <w:t xml:space="preserve">.</w:t>
       </w:r>
     </w:p>
-    <w:bookmarkEnd w:id="75"/>
-    <w:bookmarkStart w:id="77" w:name="ref-brown2017"/>
+    <w:bookmarkEnd w:id="74"/>
+    <w:bookmarkStart w:id="76" w:name="ref-brown2017"/>
     <w:p>
       <w:pPr>
         <w:pStyle w:val="Bibliography"/>
@@ -2829,7 +2915,7 @@
       <w:r>
         <w:t xml:space="preserve"> </w:t>
       </w:r>
-      <w:hyperlink r:id="rId76">
+      <w:hyperlink r:id="rId75">
         <w:r>
           <w:rPr>
             <w:rStyle w:val="Hyperlink"/>
@@ -2841,8 +2927,8 @@
         <w:t xml:space="preserve">.</w:t>
       </w:r>
     </w:p>
-    <w:bookmarkEnd w:id="77"/>
-    <w:bookmarkStart w:id="79" w:name="ref-calderwood2019"/>
+    <w:bookmarkEnd w:id="76"/>
+    <w:bookmarkStart w:id="78" w:name="ref-calderwood2019"/>
     <w:p>
       <w:pPr>
         <w:pStyle w:val="Bibliography"/>
@@ -2875,7 +2961,7 @@
       <w:r>
         <w:t xml:space="preserve"> </w:t>
       </w:r>
-      <w:hyperlink r:id="rId78">
+      <w:hyperlink r:id="rId77">
         <w:r>
           <w:rPr>
             <w:rStyle w:val="Hyperlink"/>
@@ -2887,8 +2973,8 @@
         <w:t xml:space="preserve">.</w:t>
       </w:r>
     </w:p>
-    <w:bookmarkEnd w:id="79"/>
-    <w:bookmarkStart w:id="81" w:name="ref-calderwood2020"/>
+    <w:bookmarkEnd w:id="78"/>
+    <w:bookmarkStart w:id="80" w:name="ref-calderwood2020"/>
     <w:p>
       <w:pPr>
         <w:pStyle w:val="Bibliography"/>
@@ -2921,7 +3007,7 @@
       <w:r>
         <w:t xml:space="preserve"> </w:t>
       </w:r>
-      <w:hyperlink r:id="rId80">
+      <w:hyperlink r:id="rId79">
         <w:r>
           <w:rPr>
             <w:rStyle w:val="Hyperlink"/>
@@ -2933,8 +3019,8 @@
         <w:t xml:space="preserve">.</w:t>
       </w:r>
     </w:p>
-    <w:bookmarkEnd w:id="81"/>
-    <w:bookmarkStart w:id="82" w:name="ref-campbell2015"/>
+    <w:bookmarkEnd w:id="80"/>
+    <w:bookmarkStart w:id="81" w:name="ref-campbell2015"/>
     <w:p>
       <w:pPr>
         <w:pStyle w:val="Bibliography"/>
@@ -2956,8 +3042,8 @@
         <w:t xml:space="preserve">. Illustrated edition. Seattle: University of Washington Press.</w:t>
       </w:r>
     </w:p>
-    <w:bookmarkEnd w:id="82"/>
-    <w:bookmarkStart w:id="84" w:name="ref-capobianco2019"/>
+    <w:bookmarkEnd w:id="81"/>
+    <w:bookmarkStart w:id="83" w:name="ref-capobianco2019"/>
     <w:p>
       <w:pPr>
         <w:pStyle w:val="Bibliography"/>
@@ -2980,7 +3066,7 @@
       <w:r>
         <w:t xml:space="preserve"> </w:t>
       </w:r>
-      <w:hyperlink r:id="rId83">
+      <w:hyperlink r:id="rId82">
         <w:r>
           <w:rPr>
             <w:rStyle w:val="Hyperlink"/>
@@ -2992,8 +3078,8 @@
         <w:t xml:space="preserve">.</w:t>
       </w:r>
     </w:p>
-    <w:bookmarkEnd w:id="84"/>
-    <w:bookmarkStart w:id="85" w:name="ref-capobianco2021"/>
+    <w:bookmarkEnd w:id="83"/>
+    <w:bookmarkStart w:id="84" w:name="ref-capobianco2021"/>
     <w:p>
       <w:pPr>
         <w:pStyle w:val="Bibliography"/>
@@ -3015,8 +3101,8 @@
         <w:t xml:space="preserve">. 1ª edição. São Paulo: Estação Liberdade.</w:t>
       </w:r>
     </w:p>
-    <w:bookmarkEnd w:id="85"/>
-    <w:bookmarkStart w:id="87" w:name="ref-cezar2020"/>
+    <w:bookmarkEnd w:id="84"/>
+    <w:bookmarkStart w:id="86" w:name="ref-cezar2020"/>
     <w:p>
       <w:pPr>
         <w:pStyle w:val="Bibliography"/>
@@ -3033,7 +3119,7 @@
       <w:r>
         <w:t xml:space="preserve"> </w:t>
       </w:r>
-      <w:hyperlink r:id="rId86">
+      <w:hyperlink r:id="rId85">
         <w:r>
           <w:rPr>
             <w:rStyle w:val="Hyperlink"/>
@@ -3045,8 +3131,8 @@
         <w:t xml:space="preserve">.</w:t>
       </w:r>
     </w:p>
-    <w:bookmarkEnd w:id="87"/>
-    <w:bookmarkStart w:id="89" w:name="ref-drummond2006"/>
+    <w:bookmarkEnd w:id="86"/>
+    <w:bookmarkStart w:id="88" w:name="ref-drummond2006"/>
     <w:p>
       <w:pPr>
         <w:pStyle w:val="Bibliography"/>
@@ -3156,7 +3242,7 @@
       <w:r>
         <w:t xml:space="preserve"> </w:t>
       </w:r>
-      <w:hyperlink r:id="rId88">
+      <w:hyperlink r:id="rId87">
         <w:r>
           <w:rPr>
             <w:rStyle w:val="Hyperlink"/>
@@ -3168,8 +3254,8 @@
         <w:t xml:space="preserve">.</w:t>
       </w:r>
     </w:p>
-    <w:bookmarkEnd w:id="89"/>
-    <w:bookmarkStart w:id="91" w:name="ref-fearnside1990"/>
+    <w:bookmarkEnd w:id="88"/>
+    <w:bookmarkStart w:id="90" w:name="ref-fearnside1990"/>
     <w:p>
       <w:pPr>
         <w:pStyle w:val="Bibliography"/>
@@ -3202,7 +3288,7 @@
       <w:r>
         <w:t xml:space="preserve"> </w:t>
       </w:r>
-      <w:hyperlink r:id="rId90">
+      <w:hyperlink r:id="rId89">
         <w:r>
           <w:rPr>
             <w:rStyle w:val="Hyperlink"/>
@@ -3214,8 +3300,8 @@
         <w:t xml:space="preserve">.</w:t>
       </w:r>
     </w:p>
-    <w:bookmarkEnd w:id="91"/>
-    <w:bookmarkStart w:id="93" w:name="ref-franchini2019"/>
+    <w:bookmarkEnd w:id="90"/>
+    <w:bookmarkStart w:id="92" w:name="ref-franchini2019"/>
     <w:p>
       <w:pPr>
         <w:pStyle w:val="Bibliography"/>
@@ -3248,7 +3334,7 @@
       <w:r>
         <w:t xml:space="preserve"> </w:t>
       </w:r>
-      <w:hyperlink r:id="rId92">
+      <w:hyperlink r:id="rId91">
         <w:r>
           <w:rPr>
             <w:rStyle w:val="Hyperlink"/>
@@ -3260,8 +3346,8 @@
         <w:t xml:space="preserve">.</w:t>
       </w:r>
     </w:p>
-    <w:bookmarkEnd w:id="93"/>
-    <w:bookmarkStart w:id="94" w:name="ref-garfield2013"/>
+    <w:bookmarkEnd w:id="92"/>
+    <w:bookmarkStart w:id="93" w:name="ref-garfield2013"/>
     <w:p>
       <w:pPr>
         <w:pStyle w:val="Bibliography"/>
@@ -3283,8 +3369,8 @@
         <w:t xml:space="preserve">. Durham: Duke University Press Books.</w:t>
       </w:r>
     </w:p>
-    <w:bookmarkEnd w:id="94"/>
-    <w:bookmarkStart w:id="96" w:name="ref-harris2021"/>
+    <w:bookmarkEnd w:id="93"/>
+    <w:bookmarkStart w:id="95" w:name="ref-harris2021"/>
     <w:p>
       <w:pPr>
         <w:pStyle w:val="Bibliography"/>
@@ -3329,7 +3415,7 @@
       <w:r>
         <w:t xml:space="preserve"> </w:t>
       </w:r>
-      <w:hyperlink r:id="rId95">
+      <w:hyperlink r:id="rId94">
         <w:r>
           <w:rPr>
             <w:rStyle w:val="Hyperlink"/>
@@ -3341,8 +3427,8 @@
         <w:t xml:space="preserve">.</w:t>
       </w:r>
     </w:p>
-    <w:bookmarkEnd w:id="96"/>
-    <w:bookmarkStart w:id="97" w:name="ref-hecht2013"/>
+    <w:bookmarkEnd w:id="95"/>
+    <w:bookmarkStart w:id="96" w:name="ref-hecht2013"/>
     <w:p>
       <w:pPr>
         <w:pStyle w:val="Bibliography"/>
@@ -3406,8 +3492,8 @@
         <w:t xml:space="preserve">. First edition. Chicago: University of Chicago Press.</w:t>
       </w:r>
     </w:p>
-    <w:bookmarkEnd w:id="97"/>
-    <w:bookmarkStart w:id="99" w:name="ref-hecht1990"/>
+    <w:bookmarkEnd w:id="96"/>
+    <w:bookmarkStart w:id="98" w:name="ref-hecht1990"/>
     <w:p>
       <w:pPr>
         <w:pStyle w:val="Bibliography"/>
@@ -3431,7 +3517,7 @@
       <w:r>
         <w:t xml:space="preserve"> </w:t>
       </w:r>
-      <w:hyperlink r:id="rId98">
+      <w:hyperlink r:id="rId97">
         <w:r>
           <w:rPr>
             <w:rStyle w:val="Hyperlink"/>
@@ -3443,8 +3529,8 @@
         <w:t xml:space="preserve">.</w:t>
       </w:r>
     </w:p>
-    <w:bookmarkEnd w:id="99"/>
-    <w:bookmarkStart w:id="100" w:name="ref-hirschman1963"/>
+    <w:bookmarkEnd w:id="98"/>
+    <w:bookmarkStart w:id="99" w:name="ref-hirschman1963"/>
     <w:p>
       <w:pPr>
         <w:pStyle w:val="Bibliography"/>
@@ -3466,8 +3552,8 @@
         <w:t xml:space="preserve">. Twentieth Century Fund.</w:t>
       </w:r>
     </w:p>
-    <w:bookmarkEnd w:id="100"/>
-    <w:bookmarkStart w:id="102" w:name="ref-hirschman1975"/>
+    <w:bookmarkEnd w:id="99"/>
+    <w:bookmarkStart w:id="101" w:name="ref-hirschman1975"/>
     <w:p>
       <w:pPr>
         <w:pStyle w:val="Bibliography"/>
@@ -3500,7 +3586,7 @@
       <w:r>
         <w:t xml:space="preserve"> </w:t>
       </w:r>
-      <w:hyperlink r:id="rId101">
+      <w:hyperlink r:id="rId100">
         <w:r>
           <w:rPr>
             <w:rStyle w:val="Hyperlink"/>
@@ -3512,8 +3598,8 @@
         <w:t xml:space="preserve">.</w:t>
       </w:r>
     </w:p>
-    <w:bookmarkEnd w:id="102"/>
-    <w:bookmarkStart w:id="104" w:name="ref-hochstetler2021"/>
+    <w:bookmarkEnd w:id="101"/>
+    <w:bookmarkStart w:id="103" w:name="ref-hochstetler2021"/>
     <w:p>
       <w:pPr>
         <w:pStyle w:val="Bibliography"/>
@@ -3546,7 +3632,7 @@
       <w:r>
         <w:t xml:space="preserve"> </w:t>
       </w:r>
-      <w:hyperlink r:id="rId103">
+      <w:hyperlink r:id="rId102">
         <w:r>
           <w:rPr>
             <w:rStyle w:val="Hyperlink"/>
@@ -3558,8 +3644,8 @@
         <w:t xml:space="preserve">.</w:t>
       </w:r>
     </w:p>
-    <w:bookmarkEnd w:id="104"/>
-    <w:bookmarkStart w:id="106" w:name="ref-hochstetler2007"/>
+    <w:bookmarkEnd w:id="103"/>
+    <w:bookmarkStart w:id="105" w:name="ref-hochstetler2007"/>
     <w:p>
       <w:pPr>
         <w:pStyle w:val="Bibliography"/>
@@ -3583,7 +3669,7 @@
       <w:r>
         <w:t xml:space="preserve"> </w:t>
       </w:r>
-      <w:hyperlink r:id="rId105">
+      <w:hyperlink r:id="rId104">
         <w:r>
           <w:rPr>
             <w:rStyle w:val="Hyperlink"/>
@@ -3595,8 +3681,8 @@
         <w:t xml:space="preserve">.</w:t>
       </w:r>
     </w:p>
-    <w:bookmarkEnd w:id="106"/>
-    <w:bookmarkStart w:id="108" w:name="ref-lopez2020"/>
+    <w:bookmarkEnd w:id="105"/>
+    <w:bookmarkStart w:id="107" w:name="ref-lopez2020"/>
     <w:p>
       <w:pPr>
         <w:pStyle w:val="Bibliography"/>
@@ -3626,7 +3712,7 @@
       <w:r>
         <w:t xml:space="preserve"> </w:t>
       </w:r>
-      <w:hyperlink r:id="rId107">
+      <w:hyperlink r:id="rId106">
         <w:r>
           <w:rPr>
             <w:rStyle w:val="Hyperlink"/>
@@ -3638,8 +3724,8 @@
         <w:t xml:space="preserve">.</w:t>
       </w:r>
     </w:p>
-    <w:bookmarkEnd w:id="108"/>
-    <w:bookmarkStart w:id="110" w:name="ref-meyer2021"/>
+    <w:bookmarkEnd w:id="107"/>
+    <w:bookmarkStart w:id="109" w:name="ref-meyer2021"/>
     <w:p>
       <w:pPr>
         <w:pStyle w:val="Bibliography"/>
@@ -3663,7 +3749,7 @@
       <w:r>
         <w:t xml:space="preserve"> </w:t>
       </w:r>
-      <w:hyperlink r:id="rId109">
+      <w:hyperlink r:id="rId108">
         <w:r>
           <w:rPr>
             <w:rStyle w:val="Hyperlink"/>
@@ -3675,8 +3761,8 @@
         <w:t xml:space="preserve">.</w:t>
       </w:r>
     </w:p>
-    <w:bookmarkEnd w:id="110"/>
-    <w:bookmarkStart w:id="112" w:name="ref-miranda2021"/>
+    <w:bookmarkEnd w:id="109"/>
+    <w:bookmarkStart w:id="111" w:name="ref-miranda2021"/>
     <w:p>
       <w:pPr>
         <w:pStyle w:val="Bibliography"/>
@@ -3712,7 +3798,7 @@
       <w:r>
         <w:t xml:space="preserve"> </w:t>
       </w:r>
-      <w:hyperlink r:id="rId111">
+      <w:hyperlink r:id="rId110">
         <w:r>
           <w:rPr>
             <w:rStyle w:val="Hyperlink"/>
@@ -3724,8 +3810,8 @@
         <w:t xml:space="preserve">.</w:t>
       </w:r>
     </w:p>
-    <w:bookmarkEnd w:id="112"/>
-    <w:bookmarkStart w:id="113" w:name="ref-noble2006"/>
+    <w:bookmarkEnd w:id="111"/>
+    <w:bookmarkStart w:id="112" w:name="ref-noble2006"/>
     <w:p>
       <w:pPr>
         <w:pStyle w:val="Bibliography"/>
@@ -3756,8 +3842,8 @@
         <w:t xml:space="preserve">24 (12): 1565–67.</w:t>
       </w:r>
     </w:p>
-    <w:bookmarkEnd w:id="113"/>
-    <w:bookmarkStart w:id="115" w:name="ref-pacheco2019"/>
+    <w:bookmarkEnd w:id="112"/>
+    <w:bookmarkStart w:id="114" w:name="ref-pacheco2019"/>
     <w:p>
       <w:pPr>
         <w:pStyle w:val="Bibliography"/>
@@ -3781,7 +3867,7 @@
       <w:r>
         <w:t xml:space="preserve"> </w:t>
       </w:r>
-      <w:hyperlink r:id="rId114">
+      <w:hyperlink r:id="rId113">
         <w:r>
           <w:rPr>
             <w:rStyle w:val="Hyperlink"/>
@@ -3793,8 +3879,8 @@
         <w:t xml:space="preserve">.</w:t>
       </w:r>
     </w:p>
-    <w:bookmarkEnd w:id="115"/>
-    <w:bookmarkStart w:id="117" w:name="ref-putnam1988"/>
+    <w:bookmarkEnd w:id="114"/>
+    <w:bookmarkStart w:id="116" w:name="ref-putnam1988"/>
     <w:p>
       <w:pPr>
         <w:pStyle w:val="Bibliography"/>
@@ -3827,20 +3913,20 @@
       <w:r>
         <w:t xml:space="preserve"> </w:t>
       </w:r>
-      <w:hyperlink r:id="rId116">
+      <w:hyperlink r:id="rId115">
         <w:r>
           <w:rPr>
             <w:rStyle w:val="Hyperlink"/>
           </w:rPr>
-          <w:t xml:space="preserve">https://www.jstor.org/stable/2706785</w:t>
+          <w:t xml:space="preserve">http://www.jstor.org/stable/2706785</w:t>
         </w:r>
       </w:hyperlink>
       <w:r>
         <w:t xml:space="preserve">.</w:t>
       </w:r>
     </w:p>
-    <w:bookmarkEnd w:id="117"/>
-    <w:bookmarkStart w:id="119" w:name="ref-silva-muller2022"/>
+    <w:bookmarkEnd w:id="116"/>
+    <w:bookmarkStart w:id="118" w:name="ref-silva-muller2022"/>
     <w:p>
       <w:pPr>
         <w:pStyle w:val="Bibliography"/>
@@ -3863,7 +3949,7 @@
       <w:r>
         <w:t xml:space="preserve"> </w:t>
       </w:r>
-      <w:hyperlink r:id="rId118">
+      <w:hyperlink r:id="rId117">
         <w:r>
           <w:rPr>
             <w:rStyle w:val="Hyperlink"/>
@@ -3872,8 +3958,8 @@
         </w:r>
       </w:hyperlink>
     </w:p>
-    <w:bookmarkEnd w:id="119"/>
-    <w:bookmarkStart w:id="121" w:name="ref-simons1988"/>
+    <w:bookmarkEnd w:id="118"/>
+    <w:bookmarkStart w:id="120" w:name="ref-simons1988"/>
     <w:p>
       <w:pPr>
         <w:pStyle w:val="Bibliography"/>
@@ -3903,7 +3989,7 @@
       <w:r>
         <w:t xml:space="preserve"> </w:t>
       </w:r>
-      <w:hyperlink r:id="rId120">
+      <w:hyperlink r:id="rId119">
         <w:r>
           <w:rPr>
             <w:rStyle w:val="Hyperlink"/>
@@ -3915,8 +4001,8 @@
         <w:t xml:space="preserve">.</w:t>
       </w:r>
     </w:p>
-    <w:bookmarkEnd w:id="121"/>
-    <w:bookmarkStart w:id="123" w:name="ref-lepolaindewaroux2021"/>
+    <w:bookmarkEnd w:id="120"/>
+    <w:bookmarkStart w:id="122" w:name="ref-lepolaindewaroux2021"/>
     <w:p>
       <w:pPr>
         <w:pStyle w:val="Bibliography"/>
@@ -3949,7 +4035,7 @@
       <w:r>
         <w:t xml:space="preserve"> </w:t>
       </w:r>
-      <w:hyperlink r:id="rId122">
+      <w:hyperlink r:id="rId121">
         <w:r>
           <w:rPr>
             <w:rStyle w:val="Hyperlink"/>
@@ -3961,8 +4047,8 @@
         <w:t xml:space="preserve">.</w:t>
       </w:r>
     </w:p>
-    <w:bookmarkEnd w:id="123"/>
-    <w:bookmarkStart w:id="125" w:name="ref-westerwinter2021"/>
+    <w:bookmarkEnd w:id="122"/>
+    <w:bookmarkStart w:id="124" w:name="ref-westerwinter2021"/>
     <w:p>
       <w:pPr>
         <w:pStyle w:val="Bibliography"/>
@@ -3995,7 +4081,7 @@
       <w:r>
         <w:t xml:space="preserve"> </w:t>
       </w:r>
-      <w:hyperlink r:id="rId124">
+      <w:hyperlink r:id="rId123">
         <w:r>
           <w:rPr>
             <w:rStyle w:val="Hyperlink"/>
@@ -4007,8 +4093,8 @@
         <w:t xml:space="preserve">.</w:t>
       </w:r>
     </w:p>
-    <w:bookmarkEnd w:id="125"/>
-    <w:bookmarkStart w:id="127" w:name="ref-zarefsky2004"/>
+    <w:bookmarkEnd w:id="124"/>
+    <w:bookmarkStart w:id="126" w:name="ref-zarefsky2004"/>
     <w:p>
       <w:pPr>
         <w:pStyle w:val="Bibliography"/>
@@ -4041,7 +4127,7 @@
       <w:r>
         <w:t xml:space="preserve"> </w:t>
       </w:r>
-      <w:hyperlink r:id="rId126">
+      <w:hyperlink r:id="rId125">
         <w:r>
           <w:rPr>
             <w:rStyle w:val="Hyperlink"/>
@@ -4053,9 +4139,9 @@
         <w:t xml:space="preserve">.</w:t>
       </w:r>
     </w:p>
+    <w:bookmarkEnd w:id="126"/>
     <w:bookmarkEnd w:id="127"/>
     <w:bookmarkEnd w:id="128"/>
-    <w:bookmarkEnd w:id="129"/>
     <w:sectPr>
       <w:pgSz w:h="16838" w:w="11906"/>
       <w:pgMar w:bottom="1440" w:footer="708" w:gutter="0" w:header="708" w:left="1440" w:right="1440" w:top="1440"/>
@@ -4300,7 +4386,7 @@
       </w:r>
     </w:p>
   </w:footnote>
-  <w:footnote w:id="36">
+  <w:footnote w:id="38">
     <w:p>
       <w:pPr>
         <w:pStyle w:val="FootnoteText"/>
@@ -4315,25 +4401,6 @@
         <w:t xml:space="preserve"> </w:t>
       </w:r>
       <w:r>
-        <w:t xml:space="preserve">See extended methodology for more information on model selection, controls and post estimation tests.</w:t>
-      </w:r>
-    </w:p>
-  </w:footnote>
-  <w:footnote w:id="39">
-    <w:p>
-      <w:pPr>
-        <w:pStyle w:val="FootnoteText"/>
-      </w:pPr>
-      <w:r>
-        <w:rPr>
-          <w:rStyle w:val="FootnoteReference"/>
-        </w:rPr>
-        <w:footnoteRef/>
-      </w:r>
-      <w:r>
-        <w:t xml:space="preserve"> </w:t>
-      </w:r>
-      <w:r>
         <w:t xml:space="preserve">The reasoning here is that knowledge of high or low deforestation rates might drive presidents to speak about the Amazon. Matching deforestation with speech dates is a complicated endeavor. INPE published consolidated deforestation data with almost two years of delay until 2005</w:t>
       </w:r>
       <w:r>
@@ -4344,9 +4411,6 @@
       </w:r>
       <w:r>
         <w:t xml:space="preserve">. Preliminary data was published earlier, but with lower degrees of confidence in the findings. For the subsequent years, the consolidated figures for a given year tend to come out in August of the subsequent year. However, it also seems to be the case that the executive government have access to the data before everyone else. In addition, other sources indicating if deforestation is going up or down, as fire data or lower resolution deforestation data (DETER for example), circulates within the same year. The year of 1988 is particularly indicative of these complications: a report dating 1988 was circulating with deforestation and fire figures</w:t>
-      </w:r>
-      <w:r>
-        <w:t xml:space="preserve"> </w:t>
       </w:r>
       <w:r>
         <w:t xml:space="preserve">(Fearnside 1990)</w:t>

</xml_diff>

<commit_message>
A few more minor updates
</commit_message>
<xml_diff>
--- a/Draft_April_2022/Full_draft_20220401.docx
+++ b/Draft_April_2022/Full_draft_20220401.docx
@@ -2007,7 +2007,7 @@
         <w:pStyle w:val="FirstParagraph"/>
       </w:pPr>
       <w:r>
-        <w:t xml:space="preserve">Table 2, below, displays the multinational regression coefficients for the correlation between diverse problem constructions and locations. The regression coefficients express the relative probability in relation to the reference categories, which are Amazonian states for location and environmental conservation for problem construction. From the outset, we notice that problem constructions of pure economic integration and pure social development correlate in negative statistically significant ways to both international settings and Brasilia in relation to environmental conservation problem constructions in Amazonian states. These findings indicate that constructing the Amazon as an issue of environmental conservation is more likely to happen in international settings and in Brasilia than in Amazonian states. Additionally, pure sovereignty correlates in negative statistically significant ways to international settings in relation to conservation in Amazonian states. That is, constructing the Amazon as an issue of sovereignty is less likely in international settings than it is in Amazonian States. Interestingly, we see no statistically significant correlations between problem constructions in non-Amazonian states in relation to Amazonian states. This indicates that when presidents speak about the Amazon at the state level, constructions might be rather similar across different states. Furthermore, we also notice that some of the control variables correlate with some Amazonian problem constructions in interesting ways. For example, pure sovereignty constructions correlate negatively with election years in relation to conservation. That is, in election years conservation constructions are more likely to take place in comparison to sovereignty. As well, annual deforestation rates correlate positively with economic integration constructions in relation to conservation. This indicates that both deforestation increases and presidents are also more likely to construct the Amazon as an issue of economic integration.</w:t>
+        <w:t xml:space="preserve">Table 2, below, displays the multinational regression coefficients for the correlation between diverse problem constructions and locations. The regression coefficients express the relative probability in relation to the reference categories, which are Amazonian states for location and environmental conservation for problem construction. Although all the other mixed types problem-constructions were included in the model, we choose to display and focus the analysis on the pure types. From the outset, we notice that problem constructions of pure economic integration and pure social development correlate in negative statistically significant ways to both international settings and Brasilia in relation to environmental conservation problem constructions in Amazonian states. These findings indicate that constructing the Amazon as an issue of environmental conservation is more likely to happen in international settings and in Brasilia than in Amazonian states. Additionally, pure sovereignty correlates in negative statistically significant ways to international settings in relation to conservation in Amazonian states. That is, constructing the Amazon as an issue of sovereignty is less likely in international settings than it is in Amazonian States. Interestingly, we see no statistically significant correlations between problem constructions in non-Amazonian states in relation to Amazonian states. This indicates that when presidents speak about the Amazon at the state level, constructions might be rather similar across different states. Furthermore, we also notice that some of the control variables correlate with some Amazonian problem constructions in interesting ways. For example, pure sovereignty constructions correlate negatively with election years in relation to conservation. That is, in election years conservation constructions are more likely to take place in comparison to sovereignty. As well, annual deforestation rates correlate positively with economic integration constructions in relation to conservation. This indicates that both deforestation increases and presidents are also more likely to construct the Amazon as an issue of economic integration.</w:t>
       </w:r>
     </w:p>
     <w:p>
@@ -2411,7 +2411,7 @@
         <w:t xml:space="preserve"> </w:t>
       </w:r>
       <w:r>
-        <w:t xml:space="preserve">differ. The three level game entails that conservation might be a desirable construction when speaking internationally or in Brasilia about the Amazon, but not for local electorates. Such might help explain diverse local implementation gaps between public policy negotiated outside and implemented within the Amazon as perceptions about the issues the same policy addresses differ</w:t>
+        <w:t xml:space="preserve">differ. The three level game entails that conservation might be a desirable construction when speaking internationally about the Amazon, but not for local electorates. Such might help explain diverse local implementation gaps between public policy negotiated outside and implemented within the Amazon as perceptions and expectations about the issues the same policy addresses might differ</w:t>
       </w:r>
       <w:r>
         <w:t xml:space="preserve"> </w:t>
@@ -2428,7 +2428,7 @@
         <w:pStyle w:val="BodyText"/>
       </w:pPr>
       <w:r>
-        <w:t xml:space="preserve">More broadly, these correlations between different locations and problem constructions illustrate how expectations vary for diverse audiences. Whereas presidential discourses at the top matter to define and justify public policy</w:t>
+        <w:t xml:space="preserve">Whereas presidential discourses at the top matter to define and justify public policy</w:t>
       </w:r>
       <w:r>
         <w:t xml:space="preserve"> </w:t>
@@ -2437,7 +2437,22 @@
         <w:t xml:space="preserve">(Zarefsky 2004)</w:t>
       </w:r>
       <w:r>
-        <w:t xml:space="preserve">, presidents shape their discourses according to who their audience might be and what the president expects that they want to hear. This democratic game may indeed contribute to the advancement of ambiguous, inefficient, or contradictory public policies from the outside to the Amazon, and from the inside out the Amazon. Take, for example, the rural credit offered to local agricultural producers in Amazonian states went from 500 million reais in 1999 to over 4 billion by 2012 (cite). During the same period, the money spent in fighting deforestation in the Amazonian states also increased from … in … to … in … Such contradictory policies match diverse local, national, and international expectations and match solutions to different problem constructions presented at each of these levels.</w:t>
+        <w:t xml:space="preserve">, presidents shape their discourses according to who their audience might be and what</w:t>
+      </w:r>
+      <w:r>
+        <w:t xml:space="preserve"> </w:t>
+      </w:r>
+      <w:r>
+        <w:t xml:space="preserve">“</w:t>
+      </w:r>
+      <w:r>
+        <w:t xml:space="preserve">they want to hear</w:t>
+      </w:r>
+      <w:r>
+        <w:t xml:space="preserve">”</w:t>
+      </w:r>
+      <w:r>
+        <w:t xml:space="preserve">. This democratic game contribute to the advancement of ambiguous public policies thought from the outside to the Amazon or contradictory policies from Amazon to the outside. Take, for example, the rural credit offered to local agricultural producers in Amazonian states went from 500 million reais in 1999 to over 4 billion by 2012 (cite). During the same period, the money spent in fighting deforestation in the Amazonian states also increased from … in … to … in … These policies match diverse local, national, and international expectations and match solutions to different problem constructions presented at each of these levels.</w:t>
       </w:r>
     </w:p>
     <w:bookmarkEnd w:id="53"/>

</xml_diff>

<commit_message>
#few changes to text #one new plot for exploration #comments on text for 4.3 in the google docs
</commit_message>
<xml_diff>
--- a/Draft_April_2022/Full_draft_20220401.docx
+++ b/Draft_April_2022/Full_draft_20220401.docx
@@ -4416,7 +4416,7 @@
         <w:t xml:space="preserve"> </w:t>
       </w:r>
       <w:r>
-        <w:t xml:space="preserve">The reasoning here is that knowledge of high or low deforestation rates might drive presidents to speak about the Amazon. Matching deforestation with speech dates is a complicated endeavor. INPE published consolidated deforestation data with almost two years of delay until 2005</w:t>
+        <w:t xml:space="preserve">The reasoning here is that knowledge of high or low deforestation rates might drive presidents to speak about the Amazon. Nevertheless, matching deforestation with speech dates is a complicated endeavor. INPE published consolidated deforestation data with almost two years of delay until 2005</w:t>
       </w:r>
       <w:r>
         <w:t xml:space="preserve"> </w:t>
@@ -4425,13 +4425,13 @@
         <w:t xml:space="preserve">(Capobianco 2021, 60)</w:t>
       </w:r>
       <w:r>
-        <w:t xml:space="preserve">. Preliminary data was published earlier, but with lower degrees of confidence in the findings. For the subsequent years, the consolidated figures for a given year tend to come out in August of the subsequent year. However, it also seems to be the case that the executive government have access to the data before everyone else. In addition, other sources indicating if deforestation is going up or down, as fire data or lower resolution deforestation data (DETER for example), circulates within the same year. The year of 1988 is particularly indicative of these complications: a report dating 1988 was circulating with deforestation and fire figures</w:t>
+        <w:t xml:space="preserve">. Preliminary data was published earlier, but with lower degrees of confidence in the findings. For the subsequent years, the consolidated figures for a given year came out in August of the subsequent year. However, it also seems to be the case that the executive government have access to the data before everyone else. In addition, other sources indicating if deforestation is going up or down, as fire data or lower resolution deforestation data (DETER for example), or even other sources, circulated within the year the data covered. The year of 1988 is particularly indicative of these complications: a report dating 1988 was circulating with deforestation and fire figures</w:t>
       </w:r>
       <w:r>
         <w:t xml:space="preserve">(Fearnside 1990)</w:t>
       </w:r>
       <w:r>
-        <w:t xml:space="preserve">, and a New York Times article about the issue was written with comments by an INPE scientist</w:t>
+        <w:t xml:space="preserve">, and a New York Times article about the issue with deforestation rates for 1988 was written with comments by an INPE scientist</w:t>
       </w:r>
       <w:r>
         <w:t xml:space="preserve"> </w:t>

</xml_diff>

<commit_message>
#somewhat nicer tables in pdf #problems with plots, though
</commit_message>
<xml_diff>
--- a/Draft_April_2022/Full_draft_20220401.docx
+++ b/Draft_April_2022/Full_draft_20220401.docx
@@ -1454,13 +1454,22 @@
         <w:pStyle w:val="BodyText"/>
       </w:pPr>
       <w:r>
-        <w:t xml:space="preserve">We chose to employ a support-vector machine (SVM) algorithm to label texts, that is, a non-probabilistic linear classifier that classifies documents by assigning points in mapped space to maximize the gap between binary categories</w:t>
-      </w:r>
-      <w:r>
-        <w:t xml:space="preserve"> </w:t>
-      </w:r>
-      <w:r>
-        <w:t xml:space="preserve">(Meyer et al. 2021; Noble 2006)</w:t>
+        <w:t xml:space="preserve">We chose to employ a support-vector machine (SVM) algorithm to label texts, that is, a non-probabilistic linear classifier that classifies documents by assigning points in mapped space to maximize the gap between binary categories [</w:t>
+      </w:r>
+      <w:r>
+        <w:t xml:space="preserve">Meyer et al. (2021)</w:t>
+      </w:r>
+      <w:r>
+        <w:t xml:space="preserve">;</w:t>
+      </w:r>
+      <w:r>
+        <w:t xml:space="preserve"> </w:t>
+      </w:r>
+      <w:r>
+        <w:t xml:space="preserve">Noble (2006)</w:t>
+      </w:r>
+      <w:r>
+        <w:t xml:space="preserve">]</w:t>
       </w:r>
       <w:r>
         <w:rPr>
@@ -1563,7 +1572,7 @@
     </w:p>
     <w:bookmarkEnd w:id="36"/>
     <w:bookmarkEnd w:id="37"/>
-    <w:bookmarkStart w:id="54" w:name="Xe3c5e3c32b8fe82946cf162cd022084418ab6fb"/>
+    <w:bookmarkStart w:id="57" w:name="Xe3c5e3c32b8fe82946cf162cd022084418ab6fb"/>
     <w:p>
       <w:pPr>
         <w:pStyle w:val="Heading1"/>
@@ -1993,7 +2002,7 @@
       </w:r>
     </w:p>
     <w:bookmarkEnd w:id="52"/>
-    <w:bookmarkStart w:id="53" w:name="X907f7c83bef415cd4eb0f6cbf6318b241e96f3b"/>
+    <w:bookmarkStart w:id="56" w:name="X907f7c83bef415cd4eb0f6cbf6318b241e96f3b"/>
     <w:p>
       <w:pPr>
         <w:pStyle w:val="Heading2"/>
@@ -2007,7 +2016,62 @@
         <w:pStyle w:val="FirstParagraph"/>
       </w:pPr>
       <w:r>
-        <w:t xml:space="preserve">Table 2, below, displays the multinational regression coefficients for the correlation between diverse problem constructions and locations. The regression coefficients express the relative probability in relation to the reference categories, which are Amazonian states for location and environmental conservation for problem construction. Although all the other mixed types problem-constructions were included in the model, we choose to display and focus the analysis on the pure types. From the outset, we notice that problem constructions of pure economic integration and pure social development correlate in negative statistically significant ways to both international settings and Brasilia in relation to environmental conservation problem constructions in Amazonian states. These findings indicate that constructing the Amazon as an issue of environmental conservation is more likely to happen in international settings and in Brasilia than in Amazonian states. Additionally, pure sovereignty correlates in negative statistically significant ways to international settings in relation to conservation in Amazonian states. That is, constructing the Amazon as an issue of sovereignty is less likely in international settings than it is in Amazonian States. Interestingly, we see no statistically significant correlations between problem constructions in non-Amazonian states in relation to Amazonian states. This indicates that when presidents speak about the Amazon at the state level, constructions might be rather similar across different states. Furthermore, we also notice that some of the control variables correlate with some Amazonian problem constructions in interesting ways. For example, pure sovereignty constructions correlate negatively with election years in relation to conservation. That is, in election years conservation constructions are more likely to take place in comparison to sovereignty. As well, annual deforestation rates correlate positively with economic integration constructions in relation to conservation. This indicates that both deforestation increases and presidents are also more likely to construct the Amazon as an issue of economic integration.</w:t>
+        <w:t xml:space="preserve">Figure 5, below, illustrates the share of pure-type problem construction by locations in Brazil. We divide locations into Amazonian states (i.e. all the Brazilian states in which the Amazon biome is present), non-Amazonian states (other brazilian states), Brasilia (the capital city in Brazil), and international (countries outside of Brazil). Notice that, consistently, presidents construct the Amazon as an issue of pure economic integration within Amazonian states more often than all other constructions in time. Alternatively, we see that pure conservation becomes increasingly less frequent in time for Amazonian states. As well, pure social development constructions, which were fairly frequent from the early-2000s and onwards, disappeared around 2015 after the mid-2010s in Amazonian states. Nonetheless, we see a large increase from the mid-2000s to the mid-2010s in the frequency in which presidents constructed the Amazon as an issue of pure social development in Brasilia and non-Amazonian states. In Brasilia, also, pure conservation constructions went down drastically during the 1990s, but increased steadily from the mid-2000s onwards. Interestingly, presidents most often constructed the Amazon as an issue of pure environmental conservation internationally only from the mid 2000s until the mid-2010s. Moreover, pure sovereignty constructions did appear in international settings until the mid-2000s.</w:t>
+      </w:r>
+    </w:p>
+    <w:p>
+      <w:pPr>
+        <w:pStyle w:val="BodyText"/>
+      </w:pPr>
+      <w:r>
+        <w:drawing>
+          <wp:inline>
+            <wp:extent cx="5727700" cy="4582160"/>
+            <wp:effectExtent b="0" l="0" r="0" t="0"/>
+            <wp:docPr descr="" title="" id="54" name="Picture"/>
+            <a:graphic>
+              <a:graphicData uri="http://schemas.openxmlformats.org/drawingml/2006/picture">
+                <pic:pic>
+                  <pic:nvPicPr>
+                    <pic:cNvPr descr="Full_draft_20220401_files/figure-docx/Figure%205:%20pure%20types%20in%20time%20by%20location-1.png" id="55" name="Picture"/>
+                    <pic:cNvPicPr>
+                      <a:picLocks noChangeArrowheads="1" noChangeAspect="1"/>
+                    </pic:cNvPicPr>
+                  </pic:nvPicPr>
+                  <pic:blipFill>
+                    <a:blip r:embed="rId53"/>
+                    <a:stretch>
+                      <a:fillRect/>
+                    </a:stretch>
+                  </pic:blipFill>
+                  <pic:spPr bwMode="auto">
+                    <a:xfrm>
+                      <a:off x="0" y="0"/>
+                      <a:ext cx="5727700" cy="4582160"/>
+                    </a:xfrm>
+                    <a:prstGeom prst="rect">
+                      <a:avLst/>
+                    </a:prstGeom>
+                    <a:noFill/>
+                    <a:ln w="9525">
+                      <a:noFill/>
+                      <a:headEnd/>
+                      <a:tailEnd/>
+                    </a:ln>
+                  </pic:spPr>
+                </pic:pic>
+              </a:graphicData>
+            </a:graphic>
+          </wp:inline>
+        </w:drawing>
+      </w:r>
+    </w:p>
+    <w:p>
+      <w:pPr>
+        <w:pStyle w:val="BodyText"/>
+      </w:pPr>
+      <w:r>
+        <w:t xml:space="preserve">Table 2, below, displays the multinomial regression coefficients for the correlation between diverse problem constructions and locations. The regression coefficients express the log odds, that is, the logarithm odds to the reference categories. The reference categories are Amazonian states for location and environmental conservation for problem construction. To facilitate visualization, since the model has many more columns (i.e. types of problem construction), we only display the model results for the pure-type constructions, however, the model does account for both pure and mixed-type constructions. We keep the results for the control variables for election year, annual deforestation rates, and average yearly inflation in the table.</w:t>
       </w:r>
     </w:p>
     <w:p>
@@ -2387,6 +2451,30 @@
         <w:pStyle w:val="BodyText"/>
       </w:pPr>
       <w:r>
+        <w:t xml:space="preserve">The results indicate that the presidents are more likely to construct it as an environmental conservation problem far away from the Amazon. The negative statistically significant coefficients of problem constructions such as pure economic integration and pure social development in both international settings and Brasilia, in relation to environmental conservation problem constructions in Amazonian states, indicate that presidents are less likely to construct the Amazon as an issue of economic integration and social development in those locations. That is, presidents are more likely to construct the Amazon as an issue of environmental conservation in international settings and in Brasilia than in Amazonian states.</w:t>
+      </w:r>
+    </w:p>
+    <w:p>
+      <w:pPr>
+        <w:pStyle w:val="BodyText"/>
+      </w:pPr>
+      <w:r>
+        <w:t xml:space="preserve">Sovereignty in the Amazon is an issue within Brazil. The negative statistically significant coefficient for constructing the Amazon as a problem of pure sovereignty in international settings, in relation to conservation problem constructions in Amazonian states, indicate that presidents are less likely to construct the Amazon as an issue of economic integration and social development in those locations. The lack of statistically significant correlations between pure sovereignty constructions and Brasilia or other non-Amazonian states, corroborates that the Amazon as an issue of sovereignty is an internally performed issue.</w:t>
+      </w:r>
+    </w:p>
+    <w:p>
+      <w:pPr>
+        <w:pStyle w:val="BodyText"/>
+      </w:pPr>
+      <w:r>
+        <w:t xml:space="preserve">Constructing the Amazon as an issue of economic integration correlates with increases in deforestation rates. Some of the control variables correlate with some Amazonian problem constructions in interesting ways. For example, pure sovereignty constructions correlate negatively with election years in relation to conservation. That is, in election years conservation constructions are more likely to take place in comparison to sovereignty. As well, annual deforestation rates correlate positively with economic integration constructions in relation to conservation. This indicates that as deforestation increases, presidents are also more likely to construct the Amazon as an issue of economic integration, or vice-versa.</w:t>
+      </w:r>
+    </w:p>
+    <w:p>
+      <w:pPr>
+        <w:pStyle w:val="BodyText"/>
+      </w:pPr>
+      <w:r>
         <w:t xml:space="preserve">Putnam (1988)</w:t>
       </w:r>
       <w:r>
@@ -2452,32 +2540,1115 @@
         <w:t xml:space="preserve">”</w:t>
       </w:r>
       <w:r>
-        <w:t xml:space="preserve">. This democratic game contribute to the advancement of ambiguous public policies thought from the outside to the Amazon or contradictory policies from Amazon to the outside. Take, for example, the rural credit offered to local agricultural producers in Amazonian states went from 500 million reais in 1999 to over 4 billion by 2012 (cite). During the same period, the money spent in fighting deforestation in the Amazonian states also increased from … in … to … in … These policies match diverse local, national, and international expectations and match solutions to different problem constructions presented at each of these levels.</w:t>
-      </w:r>
-    </w:p>
-    <w:bookmarkEnd w:id="53"/>
-    <w:bookmarkEnd w:id="54"/>
-    <w:bookmarkStart w:id="55" w:name="conclusion"/>
+        <w:t xml:space="preserve">. This democratic game contributes to the advancement of ambiguous public policies thought from the outside to the Amazon or contradictory policies from Amazon to the outside. Take, for example, the rural credit offered to local agricultural producers in Amazonian states went from 500 million reais in 1999 to over 4 billion by 2012</w:t>
+      </w:r>
+      <w:r>
+        <w:t xml:space="preserve"> </w:t>
+      </w:r>
+      <w:r>
+        <w:t xml:space="preserve">(Capobianco 2021)</w:t>
+      </w:r>
+      <w:r>
+        <w:t xml:space="preserve">. During the same period, the money spent in fighting deforestation in the Amazonian states also increased from … in … to … in … These policies match diverse local, national, and international expectations and match solutions to different problem constructions presented at each of these levels.</w:t>
+      </w:r>
+    </w:p>
+    <w:bookmarkEnd w:id="56"/>
+    <w:bookmarkEnd w:id="57"/>
+    <w:bookmarkStart w:id="58" w:name="discussion"/>
     <w:p>
       <w:pPr>
         <w:pStyle w:val="Heading1"/>
       </w:pPr>
       <w:r>
-        <w:t xml:space="preserve">5 Conclusion</w:t>
-      </w:r>
-    </w:p>
-    <w:bookmarkEnd w:id="55"/>
-    <w:bookmarkStart w:id="128" w:name="references"/>
+        <w:t xml:space="preserve">5 Discussion</w:t>
+      </w:r>
+    </w:p>
+    <w:bookmarkEnd w:id="58"/>
+    <w:bookmarkStart w:id="59" w:name="conclusion"/>
     <w:p>
       <w:pPr>
         <w:pStyle w:val="Heading1"/>
       </w:pPr>
       <w:r>
-        <w:t xml:space="preserve">6 References</w:t>
-      </w:r>
-    </w:p>
-    <w:bookmarkStart w:id="127" w:name="refs"/>
-    <w:bookmarkStart w:id="57" w:name="ref-acker2014"/>
+        <w:t xml:space="preserve">6 Conclusion</w:t>
+      </w:r>
+    </w:p>
+    <w:bookmarkEnd w:id="59"/>
+    <w:bookmarkStart w:id="60" w:name="references"/>
+    <w:p>
+      <w:pPr>
+        <w:pStyle w:val="Heading1"/>
+      </w:pPr>
+      <w:r>
+        <w:t xml:space="preserve">References</w:t>
+      </w:r>
+    </w:p>
+    <w:bookmarkEnd w:id="60"/>
+    <w:bookmarkStart w:id="139" w:name="appendix"/>
+    <w:p>
+      <w:pPr>
+        <w:pStyle w:val="Heading1"/>
+      </w:pPr>
+      <w:r>
+        <w:t xml:space="preserve">Appendix</w:t>
+      </w:r>
+    </w:p>
+    <w:bookmarkStart w:id="61" w:name="extended-methodology"/>
+    <w:p>
+      <w:pPr>
+        <w:pStyle w:val="Heading2"/>
+      </w:pPr>
+      <w:r>
+        <w:t xml:space="preserve">Extended Methodology</w:t>
+      </w:r>
+    </w:p>
+    <w:p>
+      <w:pPr>
+        <w:pStyle w:val="FirstParagraph"/>
+      </w:pPr>
+      <w:r>
+        <w:t xml:space="preserve">This appendix details the methodology employed by the authors in the article.</w:t>
+      </w:r>
+    </w:p>
+    <w:bookmarkEnd w:id="61"/>
+    <w:bookmarkStart w:id="62" w:name="the-dataset"/>
+    <w:p>
+      <w:pPr>
+        <w:pStyle w:val="Heading2"/>
+      </w:pPr>
+      <w:r>
+        <w:t xml:space="preserve">The Dataset</w:t>
+      </w:r>
+    </w:p>
+    <w:p>
+      <w:pPr>
+        <w:pStyle w:val="FirstParagraph"/>
+      </w:pPr>
+      <w:r>
+        <w:t xml:space="preserve">We update a dataset provided by Cezar (2020), which builds upon the archives of the Brazilian Presidential Library. The dataset contains all official remarks by Brazilian Presidents from 1985 to 2019. We update the dataset by scraping and adding all official speeches from 2020 and 2021. The final dataset encompasses 6130 speeches. Overall, it covers a total of 8 presidents (Sarney, Collor, Franco, Cardoso, Silva, Rousseff, Temer, and Bolsonaro) across 8 mandates (Collor and Dilma were impeached and vice presidents Franco and Temer took over).</w:t>
+      </w:r>
+    </w:p>
+    <w:p>
+      <w:pPr>
+        <w:pStyle w:val="BodyText"/>
+      </w:pPr>
+      <w:r>
+        <w:t xml:space="preserve">We start by cleaning the dataset by removing all accents, non-standard Latin characters, and extra spaces. We then identify all speeches about the Amazon as a region, peoples, or forest out of the 6130 speeches. Our dictionary is composed of a single lexicon stem:</w:t>
+      </w:r>
+      <w:r>
+        <w:t xml:space="preserve"> </w:t>
+      </w:r>
+      <w:r>
+        <w:t xml:space="preserve">“</w:t>
+      </w:r>
+      <w:r>
+        <w:t xml:space="preserve">amazon</w:t>
+      </w:r>
+      <w:r>
+        <w:t xml:space="preserve">”</w:t>
+      </w:r>
+      <w:r>
+        <w:t xml:space="preserve">. In Portuguese, it captures terms such as</w:t>
+      </w:r>
+      <w:r>
+        <w:t xml:space="preserve"> </w:t>
+      </w:r>
+      <w:r>
+        <w:t xml:space="preserve">“</w:t>
+      </w:r>
+      <w:r>
+        <w:t xml:space="preserve">Amazonia</w:t>
+      </w:r>
+      <w:r>
+        <w:t xml:space="preserve">”</w:t>
+      </w:r>
+      <w:r>
+        <w:t xml:space="preserve">,</w:t>
+      </w:r>
+      <w:r>
+        <w:t xml:space="preserve"> </w:t>
+      </w:r>
+      <w:r>
+        <w:t xml:space="preserve">“</w:t>
+      </w:r>
+      <w:r>
+        <w:t xml:space="preserve">Amazonica</w:t>
+      </w:r>
+      <w:r>
+        <w:t xml:space="preserve">”</w:t>
+      </w:r>
+      <w:r>
+        <w:t xml:space="preserve">,</w:t>
+      </w:r>
+      <w:r>
+        <w:t xml:space="preserve"> </w:t>
+      </w:r>
+      <w:r>
+        <w:t xml:space="preserve">“</w:t>
+      </w:r>
+      <w:r>
+        <w:t xml:space="preserve">Amazonidas</w:t>
+      </w:r>
+      <w:r>
+        <w:t xml:space="preserve">”</w:t>
+      </w:r>
+      <w:r>
+        <w:t xml:space="preserve">,</w:t>
+      </w:r>
+      <w:r>
+        <w:t xml:space="preserve"> </w:t>
+      </w:r>
+      <w:r>
+        <w:t xml:space="preserve">“</w:t>
+      </w:r>
+      <w:r>
+        <w:t xml:space="preserve">Amazonense(s)</w:t>
+      </w:r>
+      <w:r>
+        <w:t xml:space="preserve">”</w:t>
+      </w:r>
+      <w:r>
+        <w:t xml:space="preserve">,</w:t>
+      </w:r>
+      <w:r>
+        <w:t xml:space="preserve"> </w:t>
+      </w:r>
+      <w:r>
+        <w:t xml:space="preserve">“</w:t>
+      </w:r>
+      <w:r>
+        <w:t xml:space="preserve">Amazonas</w:t>
+      </w:r>
+      <w:r>
+        <w:t xml:space="preserve">”</w:t>
+      </w:r>
+      <w:r>
+        <w:t xml:space="preserve">, among others. We chose to do so knowing that a few speeches about the Amazon might not contain the lexicon</w:t>
+      </w:r>
+      <w:r>
+        <w:t xml:space="preserve"> </w:t>
+      </w:r>
+      <w:r>
+        <w:t xml:space="preserve">“</w:t>
+      </w:r>
+      <w:r>
+        <w:t xml:space="preserve">Amazon</w:t>
+      </w:r>
+      <w:r>
+        <w:t xml:space="preserve">”</w:t>
+      </w:r>
+      <w:r>
+        <w:t xml:space="preserve">, for example, when the president says</w:t>
+      </w:r>
+      <w:r>
+        <w:t xml:space="preserve"> </w:t>
+      </w:r>
+      <w:r>
+        <w:t xml:space="preserve">“</w:t>
+      </w:r>
+      <w:r>
+        <w:t xml:space="preserve">the forest</w:t>
+      </w:r>
+      <w:r>
+        <w:t xml:space="preserve">”</w:t>
+      </w:r>
+      <w:r>
+        <w:t xml:space="preserve"> </w:t>
+      </w:r>
+      <w:r>
+        <w:t xml:space="preserve">or uses a pronoun, he or she could be referring to the Amazon. Also, it is likely that whenever a president mentions</w:t>
+      </w:r>
+      <w:r>
+        <w:t xml:space="preserve"> </w:t>
+      </w:r>
+      <w:r>
+        <w:t xml:space="preserve">“</w:t>
+      </w:r>
+      <w:r>
+        <w:t xml:space="preserve">deforestation</w:t>
+      </w:r>
+      <w:r>
+        <w:t xml:space="preserve">”</w:t>
+      </w:r>
+      <w:r>
+        <w:t xml:space="preserve"> </w:t>
+      </w:r>
+      <w:r>
+        <w:t xml:space="preserve">or derived vocabulary, he or she is speaking about the Amazon. However, as we cannot be sure all the time in those instances (i.e. mentions of</w:t>
+      </w:r>
+      <w:r>
+        <w:t xml:space="preserve"> </w:t>
+      </w:r>
+      <w:r>
+        <w:t xml:space="preserve">“</w:t>
+      </w:r>
+      <w:r>
+        <w:t xml:space="preserve">the forest</w:t>
+      </w:r>
+      <w:r>
+        <w:t xml:space="preserve">”</w:t>
+      </w:r>
+      <w:r>
+        <w:t xml:space="preserve"> </w:t>
+      </w:r>
+      <w:r>
+        <w:t xml:space="preserve">or</w:t>
+      </w:r>
+      <w:r>
+        <w:t xml:space="preserve"> </w:t>
+      </w:r>
+      <w:r>
+        <w:t xml:space="preserve">“</w:t>
+      </w:r>
+      <w:r>
+        <w:t xml:space="preserve">deforestation</w:t>
+      </w:r>
+      <w:r>
+        <w:t xml:space="preserve">”</w:t>
+      </w:r>
+      <w:r>
+        <w:t xml:space="preserve"> </w:t>
+      </w:r>
+      <w:r>
+        <w:t xml:space="preserve">could be referring to the Atlantic Forest or the Cerrado). We opt for the safer side and make sure speeches we gather are indeed about the Amazon as a region, forest, or people by only capturing</w:t>
+      </w:r>
+      <w:r>
+        <w:t xml:space="preserve"> </w:t>
+      </w:r>
+      <w:r>
+        <w:t xml:space="preserve">“</w:t>
+      </w:r>
+      <w:r>
+        <w:t xml:space="preserve">amazon</w:t>
+      </w:r>
+      <w:r>
+        <w:t xml:space="preserve">”</w:t>
+      </w:r>
+      <w:r>
+        <w:t xml:space="preserve"> </w:t>
+      </w:r>
+      <w:r>
+        <w:t xml:space="preserve">related lexicon. We find that 946 speeches are, at least partially, about the Amazon from the 6130.</w:t>
+      </w:r>
+    </w:p>
+    <w:p>
+      <w:pPr>
+        <w:pStyle w:val="BodyText"/>
+      </w:pPr>
+      <w:r>
+        <w:t xml:space="preserve">Using the poldis R package, we extract two sentences before and two sentences after the sentence in which the stem</w:t>
+      </w:r>
+      <w:r>
+        <w:t xml:space="preserve"> </w:t>
+      </w:r>
+      <w:r>
+        <w:t xml:space="preserve">“</w:t>
+      </w:r>
+      <w:r>
+        <w:t xml:space="preserve">amazon</w:t>
+      </w:r>
+      <w:r>
+        <w:t xml:space="preserve">”</w:t>
+      </w:r>
+      <w:r>
+        <w:t xml:space="preserve"> </w:t>
+      </w:r>
+      <w:r>
+        <w:t xml:space="preserve">appears. By doing so we create our unit of analysis: an Amazonian statement. We use Amazon statements as our unit of analysis for three main reasons. First, presidential speeches can be long and cover a wide variety of topics. For example, the average word count for speeches that mention the stem</w:t>
+      </w:r>
+      <w:r>
+        <w:t xml:space="preserve"> </w:t>
+      </w:r>
+      <w:r>
+        <w:t xml:space="preserve">“</w:t>
+      </w:r>
+      <w:r>
+        <w:t xml:space="preserve">amazon</w:t>
+      </w:r>
+      <w:r>
+        <w:t xml:space="preserve">”</w:t>
+      </w:r>
+      <w:r>
+        <w:t xml:space="preserve"> </w:t>
+      </w:r>
+      <w:r>
+        <w:t xml:space="preserve">are 2355 words. Working at the level of statements allows us to identify only passages that are meaningful for our specific purpose. A single speech can have more than one Amazonian statement and this statement might be embedded within a different part of the speech. Second, it increases the number of our observations and its variety meaningfully, allowing for more specificity in our analysis. Finally, other authors adopting similar strategies, opt for picking an arbitrary number of words before and after the mention (Kentikellenis and Voeten, 2021). We opt for picking two sentences before and two sentences after, rather than words because a sentence, because sentences usually contain a cohesive idea. Opting for a word threshold, might cut a sentence in the middle and yield an incomplete idea. Nevertheless, this process yields 2014 unique Amazonian statements across the 946 speeches about the Amazon identified previously. Notice that an Amazonian statement can contain two or more matches of the stem</w:t>
+      </w:r>
+      <w:r>
+        <w:t xml:space="preserve"> </w:t>
+      </w:r>
+      <w:r>
+        <w:t xml:space="preserve">“</w:t>
+      </w:r>
+      <w:r>
+        <w:t xml:space="preserve">amazon</w:t>
+      </w:r>
+      <w:r>
+        <w:t xml:space="preserve">”</w:t>
+      </w:r>
+      <w:r>
+        <w:t xml:space="preserve"> </w:t>
+      </w:r>
+      <w:r>
+        <w:t xml:space="preserve">(i.e. two consecutive sentences in which one of the words covered by the stem appears). In this case, we get two sentences before the first match and two sentences after the last match. On average, an Amazonian statement contains 123 words.</w:t>
+      </w:r>
+    </w:p>
+    <w:bookmarkEnd w:id="62"/>
+    <w:bookmarkStart w:id="63" w:name="operationalization"/>
+    <w:p>
+      <w:pPr>
+        <w:pStyle w:val="Heading2"/>
+      </w:pPr>
+      <w:r>
+        <w:t xml:space="preserve">Operationalization</w:t>
+      </w:r>
+    </w:p>
+    <w:p>
+      <w:pPr>
+        <w:pStyle w:val="FirstParagraph"/>
+      </w:pPr>
+      <w:r>
+        <w:t xml:space="preserve">We proceed to operationalize how the Amazon is constructed as a problem. To do so, we develop and apply a qualitative codebook to Amazonian statements. We do so for two reasons. First, and foremost, we believe that a dictionary and other</w:t>
+      </w:r>
+      <w:r>
+        <w:t xml:space="preserve"> </w:t>
+      </w:r>
+      <w:r>
+        <w:t xml:space="preserve">“</w:t>
+      </w:r>
+      <w:r>
+        <w:t xml:space="preserve">bag of words</w:t>
+      </w:r>
+      <w:r>
+        <w:t xml:space="preserve">”</w:t>
+      </w:r>
+      <w:r>
+        <w:t xml:space="preserve"> </w:t>
+      </w:r>
+      <w:r>
+        <w:t xml:space="preserve">methods might not capture nuances in the texts. These nuances include Amazonian statements that negate certain aspects about the Amazon or statements in which the matched words might not be not directed at the Amazonian region, peoples, or forest. Second, we chose to look at the statements and inductively develop a codebook to verify if the insights from the literature hold within presidential speeches and, if not, add or remove codes, as well as discuss which statements should, and not, be included in each code and why.</w:t>
+      </w:r>
+    </w:p>
+    <w:p>
+      <w:pPr>
+        <w:pStyle w:val="BodyText"/>
+      </w:pPr>
+      <w:r>
+        <w:t xml:space="preserve">After revising the literature (section 2), we went through a random sample of the speeches to develop the codebook. The three policy-cycles (sovereignty, economic integration, and conservation) were clearly identifiable in the speeches. However, once the coding began to take place, however, we noticed two things. One, that some of the Amazon statements were not about Amazon per se. That is, our strategy to identify Amazonian statements yielded a few false positives. These are statements that mention the stem</w:t>
+      </w:r>
+      <w:r>
+        <w:t xml:space="preserve"> </w:t>
+      </w:r>
+      <w:r>
+        <w:t xml:space="preserve">“</w:t>
+      </w:r>
+      <w:r>
+        <w:t xml:space="preserve">amazon</w:t>
+      </w:r>
+      <w:r>
+        <w:t xml:space="preserve">”</w:t>
+      </w:r>
+      <w:r>
+        <w:t xml:space="preserve">, but are not about the Brazilian Amazon region, people, or forest. For example, the president might greet the Governor of the Amazonas in a speech or make a reference to the Venezuelan Amazon. We coded these statements as false positives. Two, we noticed speeches often refer to social development using a different vocabulary of policies and objectives. Those references often differ from references to conservation or economic integration. Hence, we created the code category</w:t>
+      </w:r>
+      <w:r>
+        <w:t xml:space="preserve"> </w:t>
+      </w:r>
+      <w:r>
+        <w:t xml:space="preserve">‘</w:t>
+      </w:r>
+      <w:r>
+        <w:t xml:space="preserve">social development</w:t>
+      </w:r>
+      <w:r>
+        <w:t xml:space="preserve">’</w:t>
+      </w:r>
+      <w:r>
+        <w:t xml:space="preserve"> </w:t>
+      </w:r>
+      <w:r>
+        <w:t xml:space="preserve">as explained below. We consider this to be a finding, but rather than emerging from our analysis, it emerged from codebook development. contain a full description of each code category and the coding practices that inform our procedure.</w:t>
+      </w:r>
+    </w:p>
+    <w:p>
+      <w:pPr>
+        <w:pStyle w:val="BodyText"/>
+      </w:pPr>
+      <w:r>
+        <w:t xml:space="preserve">Table 1 – Qualitative Codebook</w:t>
+      </w:r>
+    </w:p>
+    <w:p>
+      <w:pPr>
+        <w:pStyle w:val="BodyText"/>
+      </w:pPr>
+      <w:r>
+        <w:t xml:space="preserve">Sovereignty Description: This code constructs the Amazon region and/or forest as an issue of national sovereignty. We understand claims of sovereignty as a particular narrative that touches on imaginaries of external threats to territory. Relatedly, we also understand sovereignty as a particular narrative that raises concerns about wrong perspectives and criticism from foreign and non-state actors about governments’ actions related to the Brazilian Amazon. In all, it advances the view that the Amazon is Brazilian and foreign presence in the region needs to be monitored closely.</w:t>
+      </w:r>
+    </w:p>
+    <w:p>
+      <w:pPr>
+        <w:pStyle w:val="BodyText"/>
+      </w:pPr>
+      <w:r>
+        <w:t xml:space="preserve">Coding practice: we apply this code to references to sovereignty that meaningfully reflect the description above. Simple mentions to the Brazilian Armed Forces, frontiers, or military technology (e.g. SIPAM-SIVAM), are not automatically, by themselves, understood as constructing the Amazon as a problem of sovereignty. When presidents question the authority or interests of someone’s arguments about Amazon, for example, we apply this code as it raises concerns about wrong perspective and criticism. When presidents claim external actors want to internationalize the Amazon territory, we apply this code as it touches upon external threats to territory.</w:t>
+      </w:r>
+    </w:p>
+    <w:p>
+      <w:pPr>
+        <w:pStyle w:val="BodyText"/>
+      </w:pPr>
+      <w:r>
+        <w:t xml:space="preserve">Example:</w:t>
+      </w:r>
+      <w:r>
+        <w:t xml:space="preserve"> </w:t>
+      </w:r>
+      <w:r>
+        <w:t xml:space="preserve">“</w:t>
+      </w:r>
+      <w:r>
+        <w:t xml:space="preserve">Senhores deputados. Elo fundamental para que o Brasil realmente rume em direção à prosperidade. Queria primeiro dizer, senhor Hu Chunhua, eu quero agradecer as palavras do seu embaixador no Brasil reconhecendo a nossa soberania sobre a região Amazônica, no episódio ocorrido há pouco, por ocasião do encontro do G7. Muito obrigado ao governo chinês. Para nós, não têm preço esse reconhecimento público e suas palavras sobre essa região tão importante para o mundo e para o Brasil.</w:t>
+      </w:r>
+      <w:r>
+        <w:t xml:space="preserve">”</w:t>
+      </w:r>
+      <w:r>
+        <w:t xml:space="preserve"> </w:t>
+      </w:r>
+      <w:r>
+        <w:t xml:space="preserve">(Bolsonaro 25/10/2019) Economic Integration Description: This code constructs the Amazon region and/or forest as an issue of economic integration. It advances the view that the Amazon needs to be developed and connected to the national economy. This includes expanding the agricultural frontier through incentives, creating a diverse set of infrastructure (roads, dams, internet, radio, energy), fostering differing industries (tourism, mining, cattle, agriculture and so on) through tax-free zones, as well as facilitating the exploitation of natural resources for developmental purposes.</w:t>
+      </w:r>
+    </w:p>
+    <w:p>
+      <w:pPr>
+        <w:pStyle w:val="BodyText"/>
+      </w:pPr>
+      <w:r>
+        <w:t xml:space="preserve">Coding practice: We apply this code to references to economic integration that meaningfully reflect the description above. Simple mentions of development, integration, investment, and technology are not automatically coded as economic integration. However, direct mentions of the words</w:t>
+      </w:r>
+      <w:r>
+        <w:t xml:space="preserve"> </w:t>
+      </w:r>
+      <w:r>
+        <w:t xml:space="preserve">“</w:t>
+      </w:r>
+      <w:r>
+        <w:t xml:space="preserve">economic development</w:t>
+      </w:r>
+      <w:r>
+        <w:t xml:space="preserve">”</w:t>
+      </w:r>
+      <w:r>
+        <w:t xml:space="preserve"> </w:t>
+      </w:r>
+      <w:r>
+        <w:t xml:space="preserve">are coded here. We avoid overlap between this code and social development by considering integration references as targeting infrastructure rather than peoples’ rights. For example, developing infrastructure for internet, radio, and energy are coded as economic integration. However, if the presidents speak about people’s access and rights to information (internet and radio) and electricity, we code as social development. Relatedly, improving macro-structural conditions of the job market is coded as economic integration,, while people’s right to a dignified job is coded as social development. Importantly, we make the analytical choice to include micro-finance instruments as credits and loans in economic development, while grants or donations fall within social development.</w:t>
+      </w:r>
+    </w:p>
+    <w:p>
+      <w:pPr>
+        <w:pStyle w:val="BodyText"/>
+      </w:pPr>
+      <w:r>
+        <w:t xml:space="preserve">Example:</w:t>
+      </w:r>
+      <w:r>
+        <w:t xml:space="preserve"> </w:t>
+      </w:r>
+      <w:r>
+        <w:t xml:space="preserve">“</w:t>
+      </w:r>
+      <w:r>
+        <w:t xml:space="preserve">Se me permitem, na Amazônia -que durante tanto tempo ficou adormecida, por falta de uma ação integrada- nós temos já algumas ações muito estruturadoras. Nós, na Amazônia, estamos fazendo uma ligação que passa por Manaus, passa por Boa Vista, Caracaraí, até chegar lá em cima, que é aquela lista vermelha, que vai lá para cima, na direção da Venezuela,é a estrada 174. Essa estrada dará possibilidade da produção da Zona Franca de Manaus ser competitiva, não aqui dentro, mas lá fora mesmo, como é a vocação natural da Zona Franca, exporte, e poderá exportar pelo Caribe.</w:t>
+      </w:r>
+      <w:r>
+        <w:t xml:space="preserve">”</w:t>
+      </w:r>
+      <w:r>
+        <w:t xml:space="preserve"> </w:t>
+      </w:r>
+      <w:r>
+        <w:t xml:space="preserve">(FHC 2/7/1997) Social Development Description: This code constructs the Amazon region and/or forest as an issue of social development. It advances the view that Amazon is full of citizens who should have their rights guaranteed. This refers to the construction of schools and universities (right to education), of hospitals (right to health), and of housing (right to house). This also includes guarantees of a dignified life with decent employment, access to water and sanitation, as well as access to electricity, internet, radio, and light. Finally, this includes referrals to culture and the right to vote.</w:t>
+      </w:r>
+    </w:p>
+    <w:p>
+      <w:pPr>
+        <w:pStyle w:val="BodyText"/>
+      </w:pPr>
+      <w:r>
+        <w:t xml:space="preserve">Coding practice: We apply this code to references to social development that meaningfully capture the description above. Simple mentions to development are not automatically coded as social development. However, direct mentions supporting</w:t>
+      </w:r>
+      <w:r>
+        <w:t xml:space="preserve"> </w:t>
+      </w:r>
+      <w:r>
+        <w:t xml:space="preserve">“</w:t>
+      </w:r>
+      <w:r>
+        <w:t xml:space="preserve">social development</w:t>
+      </w:r>
+      <w:r>
+        <w:t xml:space="preserve">”</w:t>
+      </w:r>
+      <w:r>
+        <w:t xml:space="preserve"> </w:t>
+      </w:r>
+      <w:r>
+        <w:t xml:space="preserve">are coded here. An illustrative example relates to speeches outlining the role of the armed forces in providing health services for faraway populations, which we code as social development but not sovereignty.</w:t>
+      </w:r>
+    </w:p>
+    <w:p>
+      <w:pPr>
+        <w:pStyle w:val="BodyText"/>
+      </w:pPr>
+      <w:r>
+        <w:t xml:space="preserve">Example:</w:t>
+      </w:r>
+      <w:r>
+        <w:t xml:space="preserve"> </w:t>
+      </w:r>
+      <w:r>
+        <w:t xml:space="preserve">“</w:t>
+      </w:r>
+      <w:r>
+        <w:t xml:space="preserve">Mas como o Estado não tem que ter lucro, o Estado precisa garantir a cidadania, nós achamos que o cidadão que mora às margens do rio Amazonas, a 600 Km de Manaus, ele tem que ter direito a ter luz na sua casa, a ter geladeira, a ter televisão e a ver sua novela. Já investimos 14 bilhões de reais nesse programa, em três anos e meio. Sabe quantos postes nós já colocamos? Um milhão de quilômetros de fio.</w:t>
+      </w:r>
+      <w:r>
+        <w:t xml:space="preserve">”</w:t>
+      </w:r>
+      <w:r>
+        <w:t xml:space="preserve"> </w:t>
+      </w:r>
+      <w:r>
+        <w:t xml:space="preserve">(Lula 20/11/2009) Conservation Description: This code constructs the Amazon region and/or forest as an issue of conservation. This narrative focuses on the value of a standing forest and of the preserved ecosystem in the region. The conservationist narrative advances the view that Amazon should be preserved, deforestation should be halted, and the practices of indigenous peoples should be maintained and fostered. It advances the view that the emission of greenhouse gasses should be halted, that renewable energy should be supported, and that protected areas should be created.</w:t>
+      </w:r>
+    </w:p>
+    <w:p>
+      <w:pPr>
+        <w:pStyle w:val="BodyText"/>
+      </w:pPr>
+      <w:r>
+        <w:t xml:space="preserve">Coding practice: We apply this code to references to conservation that meaningfully capture the description above. Simple mentions of biodiesel, renewable energies, climate change, or sustainable development are not automatically coded as constructing the Amazon as a conservation problem. However, calls for more demarcation of territory are coded as constructing the Amazon as a conservation problem. While general references to tourism are coded as economic integration, references to eco-tourism are coded here.</w:t>
+      </w:r>
+    </w:p>
+    <w:p>
+      <w:pPr>
+        <w:pStyle w:val="BodyText"/>
+      </w:pPr>
+      <w:r>
+        <w:t xml:space="preserve">Example:</w:t>
+      </w:r>
+      <w:r>
+        <w:t xml:space="preserve"> </w:t>
+      </w:r>
+      <w:r>
+        <w:t xml:space="preserve">“</w:t>
+      </w:r>
+      <w:r>
+        <w:t xml:space="preserve">Adotei medidas de caráter emergencial, suspendi a exportação de madeiras em toras, suspendi incentivos fiscais e creditícios na Amazônia a projetos que podiam causar danos ambientais e instituí a obrigatoriedade do licenciamento para a atividade de extração de ouro com a proibição da utilização do mercúrio. Dando início à reestruturação do sistema governamental de controle e preservação do meio ambiente, criei o Instituto Brasileiro do Meio Ambiente e Recursos Naturais, IBAMA, que está entregue à capacidade do Dr. Fernando César Mesquita.</w:t>
+      </w:r>
+      <w:r>
+        <w:t xml:space="preserve">”</w:t>
+      </w:r>
+      <w:r>
+        <w:t xml:space="preserve"> </w:t>
+      </w:r>
+      <w:r>
+        <w:t xml:space="preserve">(Sarney, 20/7/1989) False positive Description: statements that were assigned as Amazonian but are about the Amazon.</w:t>
+      </w:r>
+    </w:p>
+    <w:p>
+      <w:pPr>
+        <w:pStyle w:val="BodyText"/>
+      </w:pPr>
+      <w:r>
+        <w:t xml:space="preserve">Example:</w:t>
+      </w:r>
+      <w:r>
+        <w:t xml:space="preserve"> </w:t>
+      </w:r>
+      <w:r>
+        <w:t xml:space="preserve">“</w:t>
+      </w:r>
+      <w:r>
+        <w:t xml:space="preserve">cumprimentar os presidentes de bancos publicos do banco do brasil alexandre abreu do bndes luciano coutinho da caixa miriam belchior do banco do nordeste marcos costa holanda do banco da amazonia valmir pedro rossi o vicepresidente do banco do brasil cesar borges da diretoria de infraestrutura queria cumprimentar as senhoras e os senhores dirigentes de agencias reguladoras dirigir um cumprimento especial ao senhor robson andrade presidente da confederacao nacional da industria por intermedio de quem cumprimento todos os empresarios das federacoes aqui presentes</w:t>
+      </w:r>
+      <w:r>
+        <w:t xml:space="preserve">”</w:t>
+      </w:r>
+      <w:r>
+        <w:t xml:space="preserve"> </w:t>
+      </w:r>
+      <w:r>
+        <w:t xml:space="preserve">(Rousseff, 9/7/2015)</w:t>
+      </w:r>
+    </w:p>
+    <w:p>
+      <w:pPr>
+        <w:pStyle w:val="BodyText"/>
+      </w:pPr>
+      <w:r>
+        <w:t xml:space="preserve">Each code is mutually exclusive in its conceptualization, meaning that they cover different forms of constructing the Amazon as a problem. Each Amazonian statement, though, might be assigned to one or more codes. A statement can, for example, construct the Amazon as a problem of sovereignty and a problem of economic integration or a problem of social development and conservation, and so on. Amazonian statements, thus, can be either coded as a single code (ideal types) or one or more codes (mixed types).</w:t>
+      </w:r>
+    </w:p>
+    <w:p>
+      <w:pPr>
+        <w:pStyle w:val="BodyText"/>
+      </w:pPr>
+      <w:r>
+        <w:t xml:space="preserve">With this codebook in hands, then, each one of us manually coded the same set of 1007 randomly selected Amazonian statements. This amount refers to 50% of all the Amazon Statements identified. We coded all statements separately from each other, following inter-coder reliability procedures. After reading a statement, we assigned the value of one or zero to each one of the four code categories in table 1. Inter-coder agreement for each of the four main categories was 85%, on average. Most of the disagreements were on economic integration versus social development and related to the difference in emphasizing infrastructure versus emphasizing peoples’ rights. For each non-matching code, the co-authors discussed and sorted their disagreements to finalize the putting together a training set so that a supervised machine-learning model classifies the rest.</w:t>
+      </w:r>
+    </w:p>
+    <w:bookmarkEnd w:id="63"/>
+    <w:bookmarkStart w:id="64" w:name="supervised-machine-learning"/>
+    <w:p>
+      <w:pPr>
+        <w:pStyle w:val="Heading2"/>
+      </w:pPr>
+      <w:r>
+        <w:t xml:space="preserve">Supervised Machine-Learning</w:t>
+      </w:r>
+    </w:p>
+    <w:p>
+      <w:pPr>
+        <w:pStyle w:val="FirstParagraph"/>
+      </w:pPr>
+      <w:r>
+        <w:t xml:space="preserve">We use this hand-coded set to train a model that codes the remaining Amazonian statements in our text corpus using R. To select the best approach, we use the hand-coded data to compare how several supervised-machine learning methods perform in identifying false positive observations from the training set. To do so, we do some simple text pre-processing in R such as removing stopwords, punctuations, signs, and empty spaces using the TM package. Then, we split the hand coded sample into a randomly selected training set and a validation set. The training set contains 80% of the observations in the hand-coded sample (806 observations) while the validation set contains the other 20% of the observations (201 observations).</w:t>
+      </w:r>
+    </w:p>
+    <w:p>
+      <w:pPr>
+        <w:pStyle w:val="BodyText"/>
+      </w:pPr>
+      <w:r>
+        <w:t xml:space="preserve">We use this training set to train models support-vector machine( SVM) models to label text data on the validation set. Table 2, below, describes how the model performs in labeling observations in the validation set in regard to accuracy and AUC scores (Area Under the Curve).. The SVM training algorithm is a non-probabilistic binary linear classifier that classifies documents by assigning points in mapped space to maximize the width of the gap between categories (Meyer et al. 2021). SVM is a particularly appropriate machine-learning algorithm for binary text labeling since it relies on maximizing distances between two categories (see also Noble 2006). We rely on the e1071 package to run the SVM model due to its flexibility in regard to parameter choices and because it helps users tune parameters to better fit the label patterns in the text data. Once the model parameters are tuned to better fit the patterns for each code, we expect the model to perform considerably better in labeling the remaining 1007 statements automatically.</w:t>
+      </w:r>
+    </w:p>
+    <w:p>
+      <w:pPr>
+        <w:pStyle w:val="BodyText"/>
+      </w:pPr>
+      <w:r>
+        <w:t xml:space="preserve">Table 2 - SVM Model Performance</w:t>
+      </w:r>
+    </w:p>
+    <w:p>
+      <w:pPr>
+        <w:pStyle w:val="BodyText"/>
+      </w:pPr>
+      <w:r>
+        <w:t xml:space="preserve">Accuracy AUC False Positives 0.946 0.69 Sovereignty 0.866 0.59 Economic Integration 0.678 0.68 Social Development 0.792 0.66 Conservation 0.802 0.78</w:t>
+      </w:r>
+    </w:p>
+    <w:p>
+      <w:pPr>
+        <w:pStyle w:val="BodyText"/>
+      </w:pPr>
+      <w:r>
+        <w:t xml:space="preserve">After the SVM models are tuned, the probability that a certain Amazonian statement belongs to a code category is returned. Statements that have a probability of 0.45 or more of belonging to a code category are labeled 1 (i.e. belonging to a category) and statements that have a probability of 0.45 or less of belonging to a code category are labeled 0 (i.e. not belonging to a category). We find that a 0.5 threshold can be too strict while a 0.4 may generate a few false positives and, for this reason, we set the threshold at 0.45. The final trained models excel to label observations in some categories in comparison to others. We also take a random sample of 101 (10% of the automatically labeled Amazonian statements to check how the model performed. We find that the model performs much better than the metrics above appear to indicate in comparison to how the authors would hand code these observations. The final models automatically label, out of the remaining 1007 statements, 84 statements as sovereignty, 437 as economic integration, 186 as social development, and 300 as conservation. The model also identified 41 false positive Amazon statements out of the 1007 labeled. Moreover, the proportions of the automatically labeled Amazonian statements for all categories in regard to the number of observations in the set, including observations that were not labeled but were not false positives (i.e. others), are similar to the proportions of the coded statements for the hand coded training set.</w:t>
+      </w:r>
+    </w:p>
+    <w:p>
+      <w:pPr>
+        <w:pStyle w:val="BodyText"/>
+      </w:pPr>
+      <w:r>
+        <w:t xml:space="preserve">After merging the data altogether for analysis, we chose to delete the false positive Amazonian statements for analysis since these are not meaningful statements about the Amazon as a forest, peoples, or region. In total there were 119 false positives out of the 2014 Amazonian statements. The final dataset for analysis contains 1895 Amazonian statements. Out of these, 237 statements are labeled as national sovereignty, 810 as economic integration, 418 as social development, and 567 as environmental conservation. We then added metadata about each of the speeches from which these Amazonian statements were taken from. The metadata includes variables such as the president (speaker), the year, the speech title, and the full text for the broader speech. Lastly, we use poldis once again to extract locations from texts. These locations can represent the Brazilian state in which certain speech was given, or international country or forum (e.g. United Nations).</w:t>
+      </w:r>
+    </w:p>
+    <w:bookmarkEnd w:id="64"/>
+    <w:bookmarkStart w:id="65" w:name="multinomial-modeling"/>
+    <w:p>
+      <w:pPr>
+        <w:pStyle w:val="Heading2"/>
+      </w:pPr>
+      <w:r>
+        <w:t xml:space="preserve">Multinomial Modeling</w:t>
+      </w:r>
+    </w:p>
+    <w:p>
+      <w:pPr>
+        <w:pStyle w:val="FirstParagraph"/>
+      </w:pPr>
+      <w:r>
+        <w:t xml:space="preserve">To analyze our data, we first present a series of different plots on proportions of Amazonian statements and problem-constructions over time and by presidents. We control proportions for factors that might affect the incidence of the Amazon in speeches and portray both real and controlled curves. To test whether different problem constructions change according to location, we run a multinomial regression model in which different problem constructions (as categories) are the dependent variable and location is the independent variable. We code 4 different location categories for where speeches take place, they are: Amazonian states, non-Amazonian states, Brasilia, and International. In the model, we also control for annual deforestation rates, annual inflation rates, and election years in the model as these are variables which could mitigate the correlations between problem construction and location. Annual deforestation rates data were taken from the Satellite Monitoring of Deforestation Program (PRODES). However, since annual deforestation rates are calculated from 1988, we input the rates of 1988 to 1985, 1986, and 1987 because these rates are consistent with most estimates (see Prates and Bracha 2010). The average annual inflation data is taken from the Worldwide Inflation Data. Election years are input as a dummy variable in which election years are marked 1 and non-election years are marked 0. After the model is run, post estimation tests such as the Chi-square test shows us that the model selected is highly statistically significant in explaining variance in data in comparison to a null model (i.e. our model explains a considerable amount of the variance). The likelihood ratio test also shows that the model does not suffer with issues of multicollinearity.</w:t>
+      </w:r>
+    </w:p>
+    <w:p>
+      <w:pPr>
+        <w:pStyle w:val="SourceCode"/>
+      </w:pPr>
+      <w:r>
+        <w:rPr>
+          <w:rStyle w:val="VerbatimChar"/>
+        </w:rPr>
+        <w:t xml:space="preserve">## </w:t>
+      </w:r>
+      <w:r>
+        <w:br/>
+      </w:r>
+      <w:r>
+        <w:rPr>
+          <w:rStyle w:val="VerbatimChar"/>
+        </w:rPr>
+        <w:t xml:space="preserve">## ======================================================================================================================</w:t>
+      </w:r>
+      <w:r>
+        <w:br/>
+      </w:r>
+      <w:r>
+        <w:rPr>
+          <w:rStyle w:val="VerbatimChar"/>
+        </w:rPr>
+        <w:t xml:space="preserve">##                                                           Dependent variable:                                         </w:t>
+      </w:r>
+      <w:r>
+        <w:br/>
+      </w:r>
+      <w:r>
+        <w:rPr>
+          <w:rStyle w:val="VerbatimChar"/>
+        </w:rPr>
+        <w:t xml:space="preserve">##                   ----------------------------------------------------------------------------------------------------</w:t>
+      </w:r>
+      <w:r>
+        <w:br/>
+      </w:r>
+      <w:r>
+        <w:rPr>
+          <w:rStyle w:val="VerbatimChar"/>
+        </w:rPr>
+        <w:t xml:space="preserve">##                      EI         SD        Sov     EI-Con     EI-SD    Sov-Con  SD-EI-Con  Sov-EI    SD-Con     Other  </w:t>
+      </w:r>
+      <w:r>
+        <w:br/>
+      </w:r>
+      <w:r>
+        <w:rPr>
+          <w:rStyle w:val="VerbatimChar"/>
+        </w:rPr>
+        <w:t xml:space="preserve">##                      (1)       (2)        (3)       (4)       (5)       (6)       (7)       (8)       (9)      (10)   </w:t>
+      </w:r>
+      <w:r>
+        <w:br/>
+      </w:r>
+      <w:r>
+        <w:rPr>
+          <w:rStyle w:val="VerbatimChar"/>
+        </w:rPr>
+        <w:t xml:space="preserve">## ----------------------------------------------------------------------------------------------------------------------</w:t>
+      </w:r>
+      <w:r>
+        <w:br/>
+      </w:r>
+      <w:r>
+        <w:rPr>
+          <w:rStyle w:val="VerbatimChar"/>
+        </w:rPr>
+        <w:t xml:space="preserve">## Brasilia          -1.024*** -1.002***   -0.206    -0.341   -1.019***   0.420   -1.197*** -1.212*** -0.860*** -0.892***</w:t>
+      </w:r>
+      <w:r>
+        <w:br/>
+      </w:r>
+      <w:r>
+        <w:rPr>
+          <w:rStyle w:val="VerbatimChar"/>
+        </w:rPr>
+        <w:t xml:space="preserve">##                    (0.169)   (0.205)    (0.260)   (0.248)   (0.273)   (0.257)   (0.330)   (0.342)   (0.318)   (0.172) </w:t>
+      </w:r>
+      <w:r>
+        <w:br/>
+      </w:r>
+      <w:r>
+        <w:rPr>
+          <w:rStyle w:val="VerbatimChar"/>
+        </w:rPr>
+        <w:t xml:space="preserve">##                                                                                                                       </w:t>
+      </w:r>
+      <w:r>
+        <w:br/>
+      </w:r>
+      <w:r>
+        <w:rPr>
+          <w:rStyle w:val="VerbatimChar"/>
+        </w:rPr>
+        <w:t xml:space="preserve">## International     -0.612*** -1.583***  -1.427***  -0.265   -0.980***  -0.451   -1.110*** -1.105***  -0.117   -0.774***</w:t>
+      </w:r>
+      <w:r>
+        <w:br/>
+      </w:r>
+      <w:r>
+        <w:rPr>
+          <w:rStyle w:val="VerbatimChar"/>
+        </w:rPr>
+        <w:t xml:space="preserve">##                    (0.192)   (0.303)    (0.431)   (0.292)   (0.336)   (0.367)   (0.407)   (0.395)   (0.328)   (0.202) </w:t>
+      </w:r>
+      <w:r>
+        <w:br/>
+      </w:r>
+      <w:r>
+        <w:rPr>
+          <w:rStyle w:val="VerbatimChar"/>
+        </w:rPr>
+        <w:t xml:space="preserve">##                                                                                                                       </w:t>
+      </w:r>
+      <w:r>
+        <w:br/>
+      </w:r>
+      <w:r>
+        <w:rPr>
+          <w:rStyle w:val="VerbatimChar"/>
+        </w:rPr>
+        <w:t xml:space="preserve">## Non-AM state        0.023     -0.041     0.324     0.149     0.071   0.823***   -0.466    -0.136    -0.074    -0.159  </w:t>
+      </w:r>
+      <w:r>
+        <w:br/>
+      </w:r>
+      <w:r>
+        <w:rPr>
+          <w:rStyle w:val="VerbatimChar"/>
+        </w:rPr>
+        <w:t xml:space="preserve">##                    (0.197)   (0.230)    (0.302)   (0.296)   (0.292)   (0.306)   (0.373)   (0.366)   (0.354)   (0.206) </w:t>
+      </w:r>
+      <w:r>
+        <w:br/>
+      </w:r>
+      <w:r>
+        <w:rPr>
+          <w:rStyle w:val="VerbatimChar"/>
+        </w:rPr>
+        <w:t xml:space="preserve">##                                                                                                                       </w:t>
+      </w:r>
+      <w:r>
+        <w:br/>
+      </w:r>
+      <w:r>
+        <w:rPr>
+          <w:rStyle w:val="VerbatimChar"/>
+        </w:rPr>
+        <w:t xml:space="preserve">## Election           -0.241     0.028    -0.684**   -0.059    -0.254    -0.573     0.064   -1.243**   -0.067   -0.451** </w:t>
+      </w:r>
+      <w:r>
+        <w:br/>
+      </w:r>
+      <w:r>
+        <w:rPr>
+          <w:rStyle w:val="VerbatimChar"/>
+        </w:rPr>
+        <w:t xml:space="preserve">##                    (0.186)   (0.215)    (0.298)   (0.253)   (0.281)   (0.406)   (0.367)   (0.547)   (0.405)   (0.194) </w:t>
+      </w:r>
+      <w:r>
+        <w:br/>
+      </w:r>
+      <w:r>
+        <w:rPr>
+          <w:rStyle w:val="VerbatimChar"/>
+        </w:rPr>
+        <w:t xml:space="preserve">##                                                                                                                       </w:t>
+      </w:r>
+      <w:r>
+        <w:br/>
+      </w:r>
+      <w:r>
+        <w:rPr>
+          <w:rStyle w:val="VerbatimChar"/>
+        </w:rPr>
+        <w:t xml:space="preserve">## Deforestation     0.063***   -0.031*     0.004     0.023    0.047**    0.005    -0.013    -0.001     0.011   0.059*** </w:t>
+      </w:r>
+      <w:r>
+        <w:br/>
+      </w:r>
+      <w:r>
+        <w:rPr>
+          <w:rStyle w:val="VerbatimChar"/>
+        </w:rPr>
+        <w:t xml:space="preserve">##                    (0.013)   (0.016)    (0.019)   (0.017)   (0.019)   (0.027)   (0.026)   (0.028)   (0.026)   (0.013) </w:t>
+      </w:r>
+      <w:r>
+        <w:br/>
+      </w:r>
+      <w:r>
+        <w:rPr>
+          <w:rStyle w:val="VerbatimChar"/>
+        </w:rPr>
+        <w:t xml:space="preserve">##                                                                                                                       </w:t>
+      </w:r>
+      <w:r>
+        <w:br/>
+      </w:r>
+      <w:r>
+        <w:rPr>
+          <w:rStyle w:val="VerbatimChar"/>
+        </w:rPr>
+        <w:t xml:space="preserve">## Inflation         -0.001*** -0.0005***  -0.0001  -0.001*** -0.0005**  0.0002   -0.001**   -0.0004   -0.001*  -0.0002* </w:t>
+      </w:r>
+      <w:r>
+        <w:br/>
+      </w:r>
+      <w:r>
+        <w:rPr>
+          <w:rStyle w:val="VerbatimChar"/>
+        </w:rPr>
+        <w:t xml:space="preserve">##                   (0.0001)   (0.0002)  (0.0002)  (0.0002)  (0.0002)  (0.0002)  (0.0004)  (0.0004)  (0.0004)  (0.0001) </w:t>
+      </w:r>
+      <w:r>
+        <w:br/>
+      </w:r>
+      <w:r>
+        <w:rPr>
+          <w:rStyle w:val="VerbatimChar"/>
+        </w:rPr>
+        <w:t xml:space="preserve">##                                                                                                                       </w:t>
+      </w:r>
+      <w:r>
+        <w:br/>
+      </w:r>
+      <w:r>
+        <w:rPr>
+          <w:rStyle w:val="VerbatimChar"/>
+        </w:rPr>
+        <w:t xml:space="preserve">## Constant            0.228    0.852***   -0.599*  -0.762**  -0.981*** -2.041*** -0.794**  -1.049*** -1.630***   0.164  </w:t>
+      </w:r>
+      <w:r>
+        <w:br/>
+      </w:r>
+      <w:r>
+        <w:rPr>
+          <w:rStyle w:val="VerbatimChar"/>
+        </w:rPr>
+        <w:t xml:space="preserve">##                    (0.210)   (0.252)    (0.333)   (0.312)   (0.335)   (0.332)   (0.371)   (0.347)   (0.319)   (0.217) </w:t>
+      </w:r>
+      <w:r>
+        <w:br/>
+      </w:r>
+      <w:r>
+        <w:rPr>
+          <w:rStyle w:val="VerbatimChar"/>
+        </w:rPr>
+        <w:t xml:space="preserve">##                                                                                                                       </w:t>
+      </w:r>
+      <w:r>
+        <w:br/>
+      </w:r>
+      <w:r>
+        <w:rPr>
+          <w:rStyle w:val="VerbatimChar"/>
+        </w:rPr>
+        <w:t xml:space="preserve">## ----------------------------------------------------------------------------------------------------------------------</w:t>
+      </w:r>
+      <w:r>
+        <w:br/>
+      </w:r>
+      <w:r>
+        <w:rPr>
+          <w:rStyle w:val="VerbatimChar"/>
+        </w:rPr>
+        <w:t xml:space="preserve">## Akaike Inf. Crit. 7,488.783 7,488.783  7,488.783 7,488.783 7,488.783 7,488.783 7,488.783 7,488.783 7,488.783 7,488.783</w:t>
+      </w:r>
+      <w:r>
+        <w:br/>
+      </w:r>
+      <w:r>
+        <w:rPr>
+          <w:rStyle w:val="VerbatimChar"/>
+        </w:rPr>
+        <w:t xml:space="preserve">## ======================================================================================================================</w:t>
+      </w:r>
+      <w:r>
+        <w:br/>
+      </w:r>
+      <w:r>
+        <w:rPr>
+          <w:rStyle w:val="VerbatimChar"/>
+        </w:rPr>
+        <w:t xml:space="preserve">## Note:                                                                                      *p&lt;0.1; **p&lt;0.05; ***p&lt;0.01</w:t>
+      </w:r>
+    </w:p>
+    <w:bookmarkEnd w:id="65"/>
+    <w:bookmarkStart w:id="138" w:name="limitations"/>
+    <w:p>
+      <w:pPr>
+        <w:pStyle w:val="Heading2"/>
+      </w:pPr>
+      <w:r>
+        <w:t xml:space="preserve">Limitations</w:t>
+      </w:r>
+    </w:p>
+    <w:p>
+      <w:pPr>
+        <w:pStyle w:val="FirstParagraph"/>
+      </w:pPr>
+      <w:r>
+        <w:t xml:space="preserve">These procedures come with its limitations. Our codebook is developed using specific Amazon related vocabulary. For example, a statement will be coded as economic integration if it is a meaningful support to the Zona Franca of Manaus or a Dam in the Amazon. However, the economy is generally a topic that presidents speak about. Hence, high incidence of economic integration in Amazonian statements can also be related to the higher importance of this problem-construction in Brazil in time. Moreover, we classify statements as Amazonian based on a dictionary composed of a single lexicon stem:</w:t>
+      </w:r>
+      <w:r>
+        <w:t xml:space="preserve"> </w:t>
+      </w:r>
+      <w:r>
+        <w:t xml:space="preserve">“</w:t>
+      </w:r>
+      <w:r>
+        <w:t xml:space="preserve">amazon</w:t>
+      </w:r>
+      <w:r>
+        <w:t xml:space="preserve">”</w:t>
+      </w:r>
+      <w:r>
+        <w:t xml:space="preserve">. We chose to do so knowing that a few speeches about the Amazon might not contain the lexicon</w:t>
+      </w:r>
+      <w:r>
+        <w:t xml:space="preserve"> </w:t>
+      </w:r>
+      <w:r>
+        <w:t xml:space="preserve">“</w:t>
+      </w:r>
+      <w:r>
+        <w:t xml:space="preserve">Amazon</w:t>
+      </w:r>
+      <w:r>
+        <w:t xml:space="preserve">”</w:t>
+      </w:r>
+      <w:r>
+        <w:t xml:space="preserve">, for example, when the president says,</w:t>
+      </w:r>
+      <w:r>
+        <w:t xml:space="preserve"> </w:t>
+      </w:r>
+      <w:r>
+        <w:t xml:space="preserve">“</w:t>
+      </w:r>
+      <w:r>
+        <w:t xml:space="preserve">the forest</w:t>
+      </w:r>
+      <w:r>
+        <w:t xml:space="preserve">”</w:t>
+      </w:r>
+      <w:r>
+        <w:t xml:space="preserve"> </w:t>
+      </w:r>
+      <w:r>
+        <w:t xml:space="preserve">or</w:t>
+      </w:r>
+      <w:r>
+        <w:t xml:space="preserve"> </w:t>
+      </w:r>
+      <w:r>
+        <w:t xml:space="preserve">“</w:t>
+      </w:r>
+      <w:r>
+        <w:t xml:space="preserve">deforestation</w:t>
+      </w:r>
+      <w:r>
+        <w:t xml:space="preserve">”</w:t>
+      </w:r>
+      <w:r>
+        <w:t xml:space="preserve">. Hence, we might be missing statements about Amazon that do not refer to it. However, we consider this safer as we cannot be sure that mentions of the forest or deforestation do not correspond to other biomes such as the Cerrado or the Mata Atlantica. Nevertheless, our dataset covers only what is considered an official remark. Presidents, though, give interviews, appear in debates, talk at campaign rallies, and more recently start to appear in social media. Problem-construction within presidential discourse, thus, also happens in different sites for which we do not account for in this paper.</w:t>
+      </w:r>
+    </w:p>
+    <w:bookmarkStart w:id="137" w:name="refs"/>
+    <w:bookmarkStart w:id="67" w:name="ref-acker2014"/>
     <w:p>
       <w:pPr>
         <w:pStyle w:val="Bibliography"/>
@@ -2522,7 +3693,7 @@
       <w:r>
         <w:t xml:space="preserve"> </w:t>
       </w:r>
-      <w:hyperlink r:id="rId56">
+      <w:hyperlink r:id="rId66">
         <w:r>
           <w:rPr>
             <w:rStyle w:val="Hyperlink"/>
@@ -2534,8 +3705,8 @@
         <w:t xml:space="preserve">.</w:t>
       </w:r>
     </w:p>
-    <w:bookmarkEnd w:id="57"/>
-    <w:bookmarkStart w:id="59" w:name="ref-acker2021"/>
+    <w:bookmarkEnd w:id="67"/>
+    <w:bookmarkStart w:id="69" w:name="ref-acker2021"/>
     <w:p>
       <w:pPr>
         <w:pStyle w:val="Bibliography"/>
@@ -2558,7 +3729,7 @@
       <w:r>
         <w:t xml:space="preserve"> </w:t>
       </w:r>
-      <w:hyperlink r:id="rId58">
+      <w:hyperlink r:id="rId68">
         <w:r>
           <w:rPr>
             <w:rStyle w:val="Hyperlink"/>
@@ -2570,8 +3741,8 @@
         <w:t xml:space="preserve">.</w:t>
       </w:r>
     </w:p>
-    <w:bookmarkEnd w:id="59"/>
-    <w:bookmarkStart w:id="61" w:name="ref-alesina2009"/>
+    <w:bookmarkEnd w:id="69"/>
+    <w:bookmarkStart w:id="71" w:name="ref-alesina2009"/>
     <w:p>
       <w:pPr>
         <w:pStyle w:val="Bibliography"/>
@@ -2588,7 +3759,7 @@
       <w:r>
         <w:t xml:space="preserve"> </w:t>
       </w:r>
-      <w:hyperlink r:id="rId60">
+      <w:hyperlink r:id="rId70">
         <w:r>
           <w:rPr>
             <w:rStyle w:val="Hyperlink"/>
@@ -2600,8 +3771,8 @@
         <w:t xml:space="preserve">.</w:t>
       </w:r>
     </w:p>
-    <w:bookmarkEnd w:id="61"/>
-    <w:bookmarkStart w:id="63" w:name="ref-andonova2014"/>
+    <w:bookmarkEnd w:id="71"/>
+    <w:bookmarkStart w:id="73" w:name="ref-andonova2014"/>
     <w:p>
       <w:pPr>
         <w:pStyle w:val="Bibliography"/>
@@ -2634,7 +3805,7 @@
       <w:r>
         <w:t xml:space="preserve"> </w:t>
       </w:r>
-      <w:hyperlink r:id="rId62">
+      <w:hyperlink r:id="rId72">
         <w:r>
           <w:rPr>
             <w:rStyle w:val="Hyperlink"/>
@@ -2646,8 +3817,8 @@
         <w:t xml:space="preserve">.</w:t>
       </w:r>
     </w:p>
-    <w:bookmarkEnd w:id="63"/>
-    <w:bookmarkStart w:id="65" w:name="ref-assuncao2015"/>
+    <w:bookmarkEnd w:id="73"/>
+    <w:bookmarkStart w:id="75" w:name="ref-assuncao2015"/>
     <w:p>
       <w:pPr>
         <w:pStyle w:val="Bibliography"/>
@@ -2680,7 +3851,7 @@
       <w:r>
         <w:t xml:space="preserve"> </w:t>
       </w:r>
-      <w:hyperlink r:id="rId64">
+      <w:hyperlink r:id="rId74">
         <w:r>
           <w:rPr>
             <w:rStyle w:val="Hyperlink"/>
@@ -2692,8 +3863,8 @@
         <w:t xml:space="preserve">.</w:t>
       </w:r>
     </w:p>
-    <w:bookmarkEnd w:id="65"/>
-    <w:bookmarkStart w:id="66" w:name="ref-bacchi2009"/>
+    <w:bookmarkEnd w:id="75"/>
+    <w:bookmarkStart w:id="76" w:name="ref-bacchi2009"/>
     <w:p>
       <w:pPr>
         <w:pStyle w:val="Bibliography"/>
@@ -2715,8 +3886,8 @@
         <w:t xml:space="preserve"> Pearson.</w:t>
       </w:r>
     </w:p>
-    <w:bookmarkEnd w:id="66"/>
-    <w:bookmarkStart w:id="68" w:name="ref-barros2020"/>
+    <w:bookmarkEnd w:id="76"/>
+    <w:bookmarkStart w:id="78" w:name="ref-barros2020"/>
     <w:p>
       <w:pPr>
         <w:pStyle w:val="Bibliography"/>
@@ -2749,7 +3920,7 @@
       <w:r>
         <w:t xml:space="preserve"> </w:t>
       </w:r>
-      <w:hyperlink r:id="rId67">
+      <w:hyperlink r:id="rId77">
         <w:r>
           <w:rPr>
             <w:rStyle w:val="Hyperlink"/>
@@ -2761,8 +3932,8 @@
         <w:t xml:space="preserve">.</w:t>
       </w:r>
     </w:p>
-    <w:bookmarkEnd w:id="68"/>
-    <w:bookmarkStart w:id="70" w:name="ref-becker2005"/>
+    <w:bookmarkEnd w:id="78"/>
+    <w:bookmarkStart w:id="80" w:name="ref-becker2005"/>
     <w:p>
       <w:pPr>
         <w:pStyle w:val="Bibliography"/>
@@ -2795,7 +3966,7 @@
       <w:r>
         <w:t xml:space="preserve"> </w:t>
       </w:r>
-      <w:hyperlink r:id="rId69">
+      <w:hyperlink r:id="rId79">
         <w:r>
           <w:rPr>
             <w:rStyle w:val="Hyperlink"/>
@@ -2807,8 +3978,8 @@
         <w:t xml:space="preserve">.</w:t>
       </w:r>
     </w:p>
-    <w:bookmarkEnd w:id="70"/>
-    <w:bookmarkStart w:id="72" w:name="ref-bevitori2015"/>
+    <w:bookmarkEnd w:id="80"/>
+    <w:bookmarkStart w:id="82" w:name="ref-bevitori2015"/>
     <w:p>
       <w:pPr>
         <w:pStyle w:val="Bibliography"/>
@@ -2841,7 +4012,7 @@
       <w:r>
         <w:t xml:space="preserve"> </w:t>
       </w:r>
-      <w:hyperlink r:id="rId71">
+      <w:hyperlink r:id="rId81">
         <w:r>
           <w:rPr>
             <w:rStyle w:val="Hyperlink"/>
@@ -2853,8 +4024,8 @@
         <w:t xml:space="preserve">.</w:t>
       </w:r>
     </w:p>
-    <w:bookmarkEnd w:id="72"/>
-    <w:bookmarkStart w:id="74" w:name="ref-brice2021"/>
+    <w:bookmarkEnd w:id="82"/>
+    <w:bookmarkStart w:id="84" w:name="ref-brice2021"/>
     <w:p>
       <w:pPr>
         <w:pStyle w:val="Bibliography"/>
@@ -2884,7 +4055,7 @@
       <w:r>
         <w:t xml:space="preserve"> </w:t>
       </w:r>
-      <w:hyperlink r:id="rId73">
+      <w:hyperlink r:id="rId83">
         <w:r>
           <w:rPr>
             <w:rStyle w:val="Hyperlink"/>
@@ -2896,8 +4067,8 @@
         <w:t xml:space="preserve">.</w:t>
       </w:r>
     </w:p>
-    <w:bookmarkEnd w:id="74"/>
-    <w:bookmarkStart w:id="76" w:name="ref-brown2017"/>
+    <w:bookmarkEnd w:id="84"/>
+    <w:bookmarkStart w:id="86" w:name="ref-brown2017"/>
     <w:p>
       <w:pPr>
         <w:pStyle w:val="Bibliography"/>
@@ -2930,7 +4101,7 @@
       <w:r>
         <w:t xml:space="preserve"> </w:t>
       </w:r>
-      <w:hyperlink r:id="rId75">
+      <w:hyperlink r:id="rId85">
         <w:r>
           <w:rPr>
             <w:rStyle w:val="Hyperlink"/>
@@ -2942,8 +4113,8 @@
         <w:t xml:space="preserve">.</w:t>
       </w:r>
     </w:p>
-    <w:bookmarkEnd w:id="76"/>
-    <w:bookmarkStart w:id="78" w:name="ref-calderwood2019"/>
+    <w:bookmarkEnd w:id="86"/>
+    <w:bookmarkStart w:id="88" w:name="ref-calderwood2019"/>
     <w:p>
       <w:pPr>
         <w:pStyle w:val="Bibliography"/>
@@ -2976,7 +4147,7 @@
       <w:r>
         <w:t xml:space="preserve"> </w:t>
       </w:r>
-      <w:hyperlink r:id="rId77">
+      <w:hyperlink r:id="rId87">
         <w:r>
           <w:rPr>
             <w:rStyle w:val="Hyperlink"/>
@@ -2988,8 +4159,8 @@
         <w:t xml:space="preserve">.</w:t>
       </w:r>
     </w:p>
-    <w:bookmarkEnd w:id="78"/>
-    <w:bookmarkStart w:id="80" w:name="ref-calderwood2020"/>
+    <w:bookmarkEnd w:id="88"/>
+    <w:bookmarkStart w:id="90" w:name="ref-calderwood2020"/>
     <w:p>
       <w:pPr>
         <w:pStyle w:val="Bibliography"/>
@@ -3022,7 +4193,7 @@
       <w:r>
         <w:t xml:space="preserve"> </w:t>
       </w:r>
-      <w:hyperlink r:id="rId79">
+      <w:hyperlink r:id="rId89">
         <w:r>
           <w:rPr>
             <w:rStyle w:val="Hyperlink"/>
@@ -3034,8 +4205,8 @@
         <w:t xml:space="preserve">.</w:t>
       </w:r>
     </w:p>
-    <w:bookmarkEnd w:id="80"/>
-    <w:bookmarkStart w:id="81" w:name="ref-campbell2015"/>
+    <w:bookmarkEnd w:id="90"/>
+    <w:bookmarkStart w:id="91" w:name="ref-campbell2015"/>
     <w:p>
       <w:pPr>
         <w:pStyle w:val="Bibliography"/>
@@ -3057,8 +4228,8 @@
         <w:t xml:space="preserve">. Illustrated edition. Seattle: University of Washington Press.</w:t>
       </w:r>
     </w:p>
-    <w:bookmarkEnd w:id="81"/>
-    <w:bookmarkStart w:id="83" w:name="ref-capobianco2019"/>
+    <w:bookmarkEnd w:id="91"/>
+    <w:bookmarkStart w:id="93" w:name="ref-capobianco2019"/>
     <w:p>
       <w:pPr>
         <w:pStyle w:val="Bibliography"/>
@@ -3081,7 +4252,7 @@
       <w:r>
         <w:t xml:space="preserve"> </w:t>
       </w:r>
-      <w:hyperlink r:id="rId82">
+      <w:hyperlink r:id="rId92">
         <w:r>
           <w:rPr>
             <w:rStyle w:val="Hyperlink"/>
@@ -3093,8 +4264,8 @@
         <w:t xml:space="preserve">.</w:t>
       </w:r>
     </w:p>
-    <w:bookmarkEnd w:id="83"/>
-    <w:bookmarkStart w:id="84" w:name="ref-capobianco2021"/>
+    <w:bookmarkEnd w:id="93"/>
+    <w:bookmarkStart w:id="94" w:name="ref-capobianco2021"/>
     <w:p>
       <w:pPr>
         <w:pStyle w:val="Bibliography"/>
@@ -3116,8 +4287,8 @@
         <w:t xml:space="preserve">. 1ª edição. São Paulo: Estação Liberdade.</w:t>
       </w:r>
     </w:p>
-    <w:bookmarkEnd w:id="84"/>
-    <w:bookmarkStart w:id="86" w:name="ref-cezar2020"/>
+    <w:bookmarkEnd w:id="94"/>
+    <w:bookmarkStart w:id="96" w:name="ref-cezar2020"/>
     <w:p>
       <w:pPr>
         <w:pStyle w:val="Bibliography"/>
@@ -3134,7 +4305,7 @@
       <w:r>
         <w:t xml:space="preserve"> </w:t>
       </w:r>
-      <w:hyperlink r:id="rId85">
+      <w:hyperlink r:id="rId95">
         <w:r>
           <w:rPr>
             <w:rStyle w:val="Hyperlink"/>
@@ -3146,8 +4317,8 @@
         <w:t xml:space="preserve">.</w:t>
       </w:r>
     </w:p>
-    <w:bookmarkEnd w:id="86"/>
-    <w:bookmarkStart w:id="88" w:name="ref-drummond2006"/>
+    <w:bookmarkEnd w:id="96"/>
+    <w:bookmarkStart w:id="98" w:name="ref-drummond2006"/>
     <w:p>
       <w:pPr>
         <w:pStyle w:val="Bibliography"/>
@@ -3257,7 +4428,7 @@
       <w:r>
         <w:t xml:space="preserve"> </w:t>
       </w:r>
-      <w:hyperlink r:id="rId87">
+      <w:hyperlink r:id="rId97">
         <w:r>
           <w:rPr>
             <w:rStyle w:val="Hyperlink"/>
@@ -3269,8 +4440,8 @@
         <w:t xml:space="preserve">.</w:t>
       </w:r>
     </w:p>
-    <w:bookmarkEnd w:id="88"/>
-    <w:bookmarkStart w:id="90" w:name="ref-fearnside1990"/>
+    <w:bookmarkEnd w:id="98"/>
+    <w:bookmarkStart w:id="100" w:name="ref-fearnside1990"/>
     <w:p>
       <w:pPr>
         <w:pStyle w:val="Bibliography"/>
@@ -3303,7 +4474,7 @@
       <w:r>
         <w:t xml:space="preserve"> </w:t>
       </w:r>
-      <w:hyperlink r:id="rId89">
+      <w:hyperlink r:id="rId99">
         <w:r>
           <w:rPr>
             <w:rStyle w:val="Hyperlink"/>
@@ -3315,8 +4486,8 @@
         <w:t xml:space="preserve">.</w:t>
       </w:r>
     </w:p>
-    <w:bookmarkEnd w:id="90"/>
-    <w:bookmarkStart w:id="92" w:name="ref-franchini2019"/>
+    <w:bookmarkEnd w:id="100"/>
+    <w:bookmarkStart w:id="102" w:name="ref-franchini2019"/>
     <w:p>
       <w:pPr>
         <w:pStyle w:val="Bibliography"/>
@@ -3349,7 +4520,7 @@
       <w:r>
         <w:t xml:space="preserve"> </w:t>
       </w:r>
-      <w:hyperlink r:id="rId91">
+      <w:hyperlink r:id="rId101">
         <w:r>
           <w:rPr>
             <w:rStyle w:val="Hyperlink"/>
@@ -3361,8 +4532,8 @@
         <w:t xml:space="preserve">.</w:t>
       </w:r>
     </w:p>
-    <w:bookmarkEnd w:id="92"/>
-    <w:bookmarkStart w:id="93" w:name="ref-garfield2013"/>
+    <w:bookmarkEnd w:id="102"/>
+    <w:bookmarkStart w:id="103" w:name="ref-garfield2013"/>
     <w:p>
       <w:pPr>
         <w:pStyle w:val="Bibliography"/>
@@ -3384,8 +4555,8 @@
         <w:t xml:space="preserve">. Durham: Duke University Press Books.</w:t>
       </w:r>
     </w:p>
-    <w:bookmarkEnd w:id="93"/>
-    <w:bookmarkStart w:id="95" w:name="ref-harris2021"/>
+    <w:bookmarkEnd w:id="103"/>
+    <w:bookmarkStart w:id="105" w:name="ref-harris2021"/>
     <w:p>
       <w:pPr>
         <w:pStyle w:val="Bibliography"/>
@@ -3430,7 +4601,7 @@
       <w:r>
         <w:t xml:space="preserve"> </w:t>
       </w:r>
-      <w:hyperlink r:id="rId94">
+      <w:hyperlink r:id="rId104">
         <w:r>
           <w:rPr>
             <w:rStyle w:val="Hyperlink"/>
@@ -3442,8 +4613,8 @@
         <w:t xml:space="preserve">.</w:t>
       </w:r>
     </w:p>
-    <w:bookmarkEnd w:id="95"/>
-    <w:bookmarkStart w:id="96" w:name="ref-hecht2013"/>
+    <w:bookmarkEnd w:id="105"/>
+    <w:bookmarkStart w:id="106" w:name="ref-hecht2013"/>
     <w:p>
       <w:pPr>
         <w:pStyle w:val="Bibliography"/>
@@ -3507,8 +4678,8 @@
         <w:t xml:space="preserve">. First edition. Chicago: University of Chicago Press.</w:t>
       </w:r>
     </w:p>
-    <w:bookmarkEnd w:id="96"/>
-    <w:bookmarkStart w:id="98" w:name="ref-hecht1990"/>
+    <w:bookmarkEnd w:id="106"/>
+    <w:bookmarkStart w:id="108" w:name="ref-hecht1990"/>
     <w:p>
       <w:pPr>
         <w:pStyle w:val="Bibliography"/>
@@ -3532,7 +4703,7 @@
       <w:r>
         <w:t xml:space="preserve"> </w:t>
       </w:r>
-      <w:hyperlink r:id="rId97">
+      <w:hyperlink r:id="rId107">
         <w:r>
           <w:rPr>
             <w:rStyle w:val="Hyperlink"/>
@@ -3544,8 +4715,8 @@
         <w:t xml:space="preserve">.</w:t>
       </w:r>
     </w:p>
-    <w:bookmarkEnd w:id="98"/>
-    <w:bookmarkStart w:id="99" w:name="ref-hirschman1963"/>
+    <w:bookmarkEnd w:id="108"/>
+    <w:bookmarkStart w:id="109" w:name="ref-hirschman1963"/>
     <w:p>
       <w:pPr>
         <w:pStyle w:val="Bibliography"/>
@@ -3567,8 +4738,8 @@
         <w:t xml:space="preserve">. Twentieth Century Fund.</w:t>
       </w:r>
     </w:p>
-    <w:bookmarkEnd w:id="99"/>
-    <w:bookmarkStart w:id="101" w:name="ref-hirschman1975"/>
+    <w:bookmarkEnd w:id="109"/>
+    <w:bookmarkStart w:id="111" w:name="ref-hirschman1975"/>
     <w:p>
       <w:pPr>
         <w:pStyle w:val="Bibliography"/>
@@ -3601,7 +4772,7 @@
       <w:r>
         <w:t xml:space="preserve"> </w:t>
       </w:r>
-      <w:hyperlink r:id="rId100">
+      <w:hyperlink r:id="rId110">
         <w:r>
           <w:rPr>
             <w:rStyle w:val="Hyperlink"/>
@@ -3613,8 +4784,8 @@
         <w:t xml:space="preserve">.</w:t>
       </w:r>
     </w:p>
-    <w:bookmarkEnd w:id="101"/>
-    <w:bookmarkStart w:id="103" w:name="ref-hochstetler2021"/>
+    <w:bookmarkEnd w:id="111"/>
+    <w:bookmarkStart w:id="113" w:name="ref-hochstetler2021"/>
     <w:p>
       <w:pPr>
         <w:pStyle w:val="Bibliography"/>
@@ -3647,7 +4818,7 @@
       <w:r>
         <w:t xml:space="preserve"> </w:t>
       </w:r>
-      <w:hyperlink r:id="rId102">
+      <w:hyperlink r:id="rId112">
         <w:r>
           <w:rPr>
             <w:rStyle w:val="Hyperlink"/>
@@ -3659,8 +4830,8 @@
         <w:t xml:space="preserve">.</w:t>
       </w:r>
     </w:p>
-    <w:bookmarkEnd w:id="103"/>
-    <w:bookmarkStart w:id="105" w:name="ref-hochstetler2007"/>
+    <w:bookmarkEnd w:id="113"/>
+    <w:bookmarkStart w:id="115" w:name="ref-hochstetler2007"/>
     <w:p>
       <w:pPr>
         <w:pStyle w:val="Bibliography"/>
@@ -3684,7 +4855,7 @@
       <w:r>
         <w:t xml:space="preserve"> </w:t>
       </w:r>
-      <w:hyperlink r:id="rId104">
+      <w:hyperlink r:id="rId114">
         <w:r>
           <w:rPr>
             <w:rStyle w:val="Hyperlink"/>
@@ -3696,8 +4867,8 @@
         <w:t xml:space="preserve">.</w:t>
       </w:r>
     </w:p>
-    <w:bookmarkEnd w:id="105"/>
-    <w:bookmarkStart w:id="107" w:name="ref-lopez2020"/>
+    <w:bookmarkEnd w:id="115"/>
+    <w:bookmarkStart w:id="117" w:name="ref-lopez2020"/>
     <w:p>
       <w:pPr>
         <w:pStyle w:val="Bibliography"/>
@@ -3727,7 +4898,7 @@
       <w:r>
         <w:t xml:space="preserve"> </w:t>
       </w:r>
-      <w:hyperlink r:id="rId106">
+      <w:hyperlink r:id="rId116">
         <w:r>
           <w:rPr>
             <w:rStyle w:val="Hyperlink"/>
@@ -3739,8 +4910,8 @@
         <w:t xml:space="preserve">.</w:t>
       </w:r>
     </w:p>
-    <w:bookmarkEnd w:id="107"/>
-    <w:bookmarkStart w:id="109" w:name="ref-meyer2021"/>
+    <w:bookmarkEnd w:id="117"/>
+    <w:bookmarkStart w:id="119" w:name="ref-meyer2021"/>
     <w:p>
       <w:pPr>
         <w:pStyle w:val="Bibliography"/>
@@ -3764,7 +4935,7 @@
       <w:r>
         <w:t xml:space="preserve"> </w:t>
       </w:r>
-      <w:hyperlink r:id="rId108">
+      <w:hyperlink r:id="rId118">
         <w:r>
           <w:rPr>
             <w:rStyle w:val="Hyperlink"/>
@@ -3776,8 +4947,8 @@
         <w:t xml:space="preserve">.</w:t>
       </w:r>
     </w:p>
-    <w:bookmarkEnd w:id="109"/>
-    <w:bookmarkStart w:id="111" w:name="ref-miranda2021"/>
+    <w:bookmarkEnd w:id="119"/>
+    <w:bookmarkStart w:id="121" w:name="ref-miranda2021"/>
     <w:p>
       <w:pPr>
         <w:pStyle w:val="Bibliography"/>
@@ -3813,7 +4984,7 @@
       <w:r>
         <w:t xml:space="preserve"> </w:t>
       </w:r>
-      <w:hyperlink r:id="rId110">
+      <w:hyperlink r:id="rId120">
         <w:r>
           <w:rPr>
             <w:rStyle w:val="Hyperlink"/>
@@ -3825,8 +4996,8 @@
         <w:t xml:space="preserve">.</w:t>
       </w:r>
     </w:p>
-    <w:bookmarkEnd w:id="111"/>
-    <w:bookmarkStart w:id="112" w:name="ref-noble2006"/>
+    <w:bookmarkEnd w:id="121"/>
+    <w:bookmarkStart w:id="122" w:name="ref-noble2006"/>
     <w:p>
       <w:pPr>
         <w:pStyle w:val="Bibliography"/>
@@ -3857,8 +5028,8 @@
         <w:t xml:space="preserve">24 (12): 1565–67.</w:t>
       </w:r>
     </w:p>
-    <w:bookmarkEnd w:id="112"/>
-    <w:bookmarkStart w:id="114" w:name="ref-pacheco2019"/>
+    <w:bookmarkEnd w:id="122"/>
+    <w:bookmarkStart w:id="124" w:name="ref-pacheco2019"/>
     <w:p>
       <w:pPr>
         <w:pStyle w:val="Bibliography"/>
@@ -3882,7 +5053,7 @@
       <w:r>
         <w:t xml:space="preserve"> </w:t>
       </w:r>
-      <w:hyperlink r:id="rId113">
+      <w:hyperlink r:id="rId123">
         <w:r>
           <w:rPr>
             <w:rStyle w:val="Hyperlink"/>
@@ -3894,8 +5065,8 @@
         <w:t xml:space="preserve">.</w:t>
       </w:r>
     </w:p>
-    <w:bookmarkEnd w:id="114"/>
-    <w:bookmarkStart w:id="116" w:name="ref-putnam1988"/>
+    <w:bookmarkEnd w:id="124"/>
+    <w:bookmarkStart w:id="126" w:name="ref-putnam1988"/>
     <w:p>
       <w:pPr>
         <w:pStyle w:val="Bibliography"/>
@@ -3928,7 +5099,7 @@
       <w:r>
         <w:t xml:space="preserve"> </w:t>
       </w:r>
-      <w:hyperlink r:id="rId115">
+      <w:hyperlink r:id="rId125">
         <w:r>
           <w:rPr>
             <w:rStyle w:val="Hyperlink"/>
@@ -3940,8 +5111,8 @@
         <w:t xml:space="preserve">.</w:t>
       </w:r>
     </w:p>
-    <w:bookmarkEnd w:id="116"/>
-    <w:bookmarkStart w:id="118" w:name="ref-silva-muller2022"/>
+    <w:bookmarkEnd w:id="126"/>
+    <w:bookmarkStart w:id="128" w:name="ref-silva-muller2022"/>
     <w:p>
       <w:pPr>
         <w:pStyle w:val="Bibliography"/>
@@ -3964,7 +5135,7 @@
       <w:r>
         <w:t xml:space="preserve"> </w:t>
       </w:r>
-      <w:hyperlink r:id="rId117">
+      <w:hyperlink r:id="rId127">
         <w:r>
           <w:rPr>
             <w:rStyle w:val="Hyperlink"/>
@@ -3973,8 +5144,8 @@
         </w:r>
       </w:hyperlink>
     </w:p>
-    <w:bookmarkEnd w:id="118"/>
-    <w:bookmarkStart w:id="120" w:name="ref-simons1988"/>
+    <w:bookmarkEnd w:id="128"/>
+    <w:bookmarkStart w:id="130" w:name="ref-simons1988"/>
     <w:p>
       <w:pPr>
         <w:pStyle w:val="Bibliography"/>
@@ -4004,7 +5175,7 @@
       <w:r>
         <w:t xml:space="preserve"> </w:t>
       </w:r>
-      <w:hyperlink r:id="rId119">
+      <w:hyperlink r:id="rId129">
         <w:r>
           <w:rPr>
             <w:rStyle w:val="Hyperlink"/>
@@ -4016,8 +5187,8 @@
         <w:t xml:space="preserve">.</w:t>
       </w:r>
     </w:p>
-    <w:bookmarkEnd w:id="120"/>
-    <w:bookmarkStart w:id="122" w:name="ref-lepolaindewaroux2021"/>
+    <w:bookmarkEnd w:id="130"/>
+    <w:bookmarkStart w:id="132" w:name="ref-lepolaindewaroux2021"/>
     <w:p>
       <w:pPr>
         <w:pStyle w:val="Bibliography"/>
@@ -4050,7 +5221,7 @@
       <w:r>
         <w:t xml:space="preserve"> </w:t>
       </w:r>
-      <w:hyperlink r:id="rId121">
+      <w:hyperlink r:id="rId131">
         <w:r>
           <w:rPr>
             <w:rStyle w:val="Hyperlink"/>
@@ -4062,8 +5233,8 @@
         <w:t xml:space="preserve">.</w:t>
       </w:r>
     </w:p>
-    <w:bookmarkEnd w:id="122"/>
-    <w:bookmarkStart w:id="124" w:name="ref-westerwinter2021"/>
+    <w:bookmarkEnd w:id="132"/>
+    <w:bookmarkStart w:id="134" w:name="ref-westerwinter2021"/>
     <w:p>
       <w:pPr>
         <w:pStyle w:val="Bibliography"/>
@@ -4096,7 +5267,7 @@
       <w:r>
         <w:t xml:space="preserve"> </w:t>
       </w:r>
-      <w:hyperlink r:id="rId123">
+      <w:hyperlink r:id="rId133">
         <w:r>
           <w:rPr>
             <w:rStyle w:val="Hyperlink"/>
@@ -4108,8 +5279,8 @@
         <w:t xml:space="preserve">.</w:t>
       </w:r>
     </w:p>
-    <w:bookmarkEnd w:id="124"/>
-    <w:bookmarkStart w:id="126" w:name="ref-zarefsky2004"/>
+    <w:bookmarkEnd w:id="134"/>
+    <w:bookmarkStart w:id="136" w:name="ref-zarefsky2004"/>
     <w:p>
       <w:pPr>
         <w:pStyle w:val="Bibliography"/>
@@ -4142,7 +5313,7 @@
       <w:r>
         <w:t xml:space="preserve"> </w:t>
       </w:r>
-      <w:hyperlink r:id="rId125">
+      <w:hyperlink r:id="rId135">
         <w:r>
           <w:rPr>
             <w:rStyle w:val="Hyperlink"/>
@@ -4154,9 +5325,10 @@
         <w:t xml:space="preserve">.</w:t>
       </w:r>
     </w:p>
-    <w:bookmarkEnd w:id="126"/>
-    <w:bookmarkEnd w:id="127"/>
-    <w:bookmarkEnd w:id="128"/>
+    <w:bookmarkEnd w:id="136"/>
+    <w:bookmarkEnd w:id="137"/>
+    <w:bookmarkEnd w:id="138"/>
+    <w:bookmarkEnd w:id="139"/>
     <w:sectPr>
       <w:pgSz w:h="16838" w:w="11906"/>
       <w:pgMar w:bottom="1440" w:footer="708" w:gutter="0" w:header="708" w:left="1440" w:right="1440" w:top="1440"/>

</xml_diff>